<commit_message>
Finished Ibis Blood Data Cleaning 9/27/21
Finished cleaning and saving the ibis blood parasitemia datasheet. Still need to clean the field datasheet, and the urban/salmonella sheet.
</commit_message>
<xml_diff>
--- a/products/metadata.docx
+++ b/products/metadata.docx
@@ -3,7 +3,19 @@
 <w:document xmlns:wpc="http://schemas.microsoft.com/office/word/2010/wordprocessingCanvas" xmlns:cx="http://schemas.microsoft.com/office/drawing/2014/chartex" xmlns:cx1="http://schemas.microsoft.com/office/drawing/2015/9/8/chartex" xmlns:cx2="http://schemas.microsoft.com/office/drawing/2015/10/21/chartex" xmlns:cx3="http://schemas.microsoft.com/office/drawing/2016/5/9/chartex" xmlns:cx4="http://schemas.microsoft.com/office/drawing/2016/5/10/chartex" xmlns:cx5="http://schemas.microsoft.com/office/drawing/2016/5/11/chartex" xmlns:cx6="http://schemas.microsoft.com/office/drawing/2016/5/12/chartex" xmlns:cx7="http://schemas.microsoft.com/office/drawing/2016/5/13/chartex" xmlns:cx8="http://schemas.microsoft.com/office/drawing/2016/5/14/chartex" xmlns:mc="http://schemas.openxmlformats.org/markup-compatibility/2006" xmlns:aink="http://schemas.microsoft.com/office/drawing/2016/ink" xmlns:am3d="http://schemas.microsoft.com/office/drawing/2017/model3d" xmlns:o="urn:schemas-microsoft-com:office:office" xmlns:r="http://schemas.openxmlformats.org/officeDocument/2006/relationships" xmlns:m="http://schemas.openxmlformats.org/officeDocument/2006/math" xmlns:v="urn:schemas-microsoft-com:vml" xmlns:wp14="http://schemas.microsoft.com/office/word/2010/wordprocessingDrawing" xmlns:wp="http://schemas.openxmlformats.org/drawingml/2006/wordprocessingDrawing" xmlns:w10="urn:schemas-microsoft-com:office:word" xmlns:w="http://schemas.openxmlformats.org/wordprocessingml/2006/main" xmlns:w14="http://schemas.microsoft.com/office/word/2010/wordml" xmlns:w15="http://schemas.microsoft.com/office/word/2012/wordml" xmlns:w16cex="http://schemas.microsoft.com/office/word/2018/wordml/cex" xmlns:w16cid="http://schemas.microsoft.com/office/word/2016/wordml/cid" xmlns:w16="http://schemas.microsoft.com/office/word/2018/wordml" xmlns:w16se="http://schemas.microsoft.com/office/word/2015/wordml/symex" xmlns:wpg="http://schemas.microsoft.com/office/word/2010/wordprocessingGroup" xmlns:wpi="http://schemas.microsoft.com/office/word/2010/wordprocessingInk" xmlns:wne="http://schemas.microsoft.com/office/word/2006/wordml" xmlns:wps="http://schemas.microsoft.com/office/word/2010/wordprocessingShape" mc:Ignorable="w14 w15 w16se w16cid w16 w16cex wp14">
   <w:body>
     <w:p>
-      <w:r>
+      <w:pPr>
+        <w:rPr>
+          <w:b/>
+          <w:bCs/>
+          <w:u w:val="single"/>
+        </w:rPr>
+      </w:pPr>
+      <w:r>
+        <w:rPr>
+          <w:b/>
+          <w:bCs/>
+          <w:u w:val="single"/>
+        </w:rPr>
         <w:t>IbisBlood10_14 data:</w:t>
       </w:r>
     </w:p>
@@ -13,11 +25,26 @@
         <w:rPr>
           <w:u w:val="single"/>
         </w:rPr>
+        <w:t>ID</w:t>
+      </w:r>
+      <w:r>
+        <w:t>: ID number corresponding to that individual Ibis sampled</w:t>
+      </w:r>
+    </w:p>
+    <w:p/>
+    <w:p>
+      <w:r>
+        <w:rPr>
+          <w:u w:val="single"/>
+        </w:rPr>
         <w:t>Site</w:t>
       </w:r>
       <w:r>
         <w:t>:</w:t>
       </w:r>
+      <w:r>
+        <w:t xml:space="preserve"> Location where the Ibis was sampled</w:t>
+      </w:r>
     </w:p>
     <w:p>
       <w:r>
@@ -31,7 +58,13 @@
     </w:p>
     <w:p>
       <w:r>
-        <w:t>Dreher Park = “DP”</w:t>
+        <w:t>Dreher Park = “D</w:t>
+      </w:r>
+      <w:r>
+        <w:t>R</w:t>
+      </w:r>
+      <w:r>
+        <w:t>P”</w:t>
       </w:r>
     </w:p>
     <w:p>
@@ -52,7 +85,15 @@
     </w:p>
     <w:p>
       <w:r>
-        <w:t>Lion County Safari = “LCS”</w:t>
+        <w:t xml:space="preserve">Lion </w:t>
+      </w:r>
+      <w:proofErr w:type="spellStart"/>
+      <w:r>
+        <w:t>County</w:t>
+      </w:r>
+      <w:proofErr w:type="spellEnd"/>
+      <w:r>
+        <w:t xml:space="preserve"> Safari = “LCS”</w:t>
       </w:r>
     </w:p>
     <w:p>
@@ -91,11 +132,48 @@
         <w:rPr>
           <w:u w:val="single"/>
         </w:rPr>
+        <w:t>Date</w:t>
+      </w:r>
+      <w:r>
+        <w:t>: Date the Ibis was sampled</w:t>
+      </w:r>
+    </w:p>
+    <w:p/>
+    <w:p>
+      <w:r>
+        <w:rPr>
+          <w:u w:val="single"/>
+        </w:rPr>
+        <w:t>Sex</w:t>
+      </w:r>
+      <w:r>
+        <w:t>: Sex of the sampled Ibis</w:t>
+      </w:r>
+    </w:p>
+    <w:p>
+      <w:r>
+        <w:t>Male = “M”</w:t>
+      </w:r>
+    </w:p>
+    <w:p>
+      <w:r>
+        <w:t>Female = “F”</w:t>
+      </w:r>
+    </w:p>
+    <w:p/>
+    <w:p>
+      <w:r>
+        <w:rPr>
+          <w:u w:val="single"/>
+        </w:rPr>
         <w:t>Age</w:t>
       </w:r>
       <w:r>
         <w:t>:</w:t>
       </w:r>
+      <w:r>
+        <w:t xml:space="preserve"> Age of the sampled Ibis</w:t>
+      </w:r>
     </w:p>
     <w:p>
       <w:r>
@@ -107,6 +185,1049 @@
         <w:t>Juvenile = “J”</w:t>
       </w:r>
     </w:p>
+    <w:p/>
+    <w:p>
+      <w:proofErr w:type="spellStart"/>
+      <w:r>
+        <w:rPr>
+          <w:u w:val="single"/>
+        </w:rPr>
+        <w:t>TotalRBC</w:t>
+      </w:r>
+      <w:proofErr w:type="spellEnd"/>
+      <w:r>
+        <w:t>: Total red blood cell count from the sample of each individual ibis</w:t>
+      </w:r>
+    </w:p>
+    <w:p/>
+    <w:p>
+      <w:proofErr w:type="spellStart"/>
+      <w:r>
+        <w:t>HaeParasit</w:t>
+      </w:r>
+      <w:proofErr w:type="spellEnd"/>
+      <w:r>
+        <w:t xml:space="preserve">: </w:t>
+      </w:r>
+      <w:proofErr w:type="spellStart"/>
+      <w:r>
+        <w:t>Haemoproteus</w:t>
+      </w:r>
+      <w:proofErr w:type="spellEnd"/>
+      <w:r>
+        <w:t xml:space="preserve"> parasitemia measured from the sampled Ibis</w:t>
+      </w:r>
+    </w:p>
+    <w:p/>
+    <w:p/>
+    <w:p/>
+    <w:p/>
+    <w:p/>
+    <w:p/>
+    <w:p/>
+    <w:p/>
+    <w:p/>
+    <w:p/>
+    <w:p/>
+    <w:p/>
+    <w:p/>
+    <w:p/>
+    <w:p/>
+    <w:p>
+      <w:pPr>
+        <w:rPr>
+          <w:b/>
+          <w:bCs/>
+          <w:u w:val="single"/>
+        </w:rPr>
+      </w:pPr>
+      <w:r>
+        <w:rPr>
+          <w:b/>
+          <w:bCs/>
+          <w:u w:val="single"/>
+        </w:rPr>
+        <w:lastRenderedPageBreak/>
+        <w:t>IbisBlood15_17 Data:</w:t>
+      </w:r>
+    </w:p>
+    <w:p>
+      <w:r>
+        <w:rPr>
+          <w:u w:val="single"/>
+        </w:rPr>
+        <w:t>ID</w:t>
+      </w:r>
+      <w:r>
+        <w:t>: ID number corresponding to that individual Ibis sampled</w:t>
+      </w:r>
+    </w:p>
+    <w:p/>
+    <w:p>
+      <w:r>
+        <w:rPr>
+          <w:u w:val="single"/>
+        </w:rPr>
+        <w:t>Site</w:t>
+      </w:r>
+      <w:r>
+        <w:t>: Location where the Ibis was sampled</w:t>
+      </w:r>
+    </w:p>
+    <w:p>
+      <w:r>
+        <w:t>[1] "Juno Beach"</w:t>
+      </w:r>
+      <w:r>
+        <w:t xml:space="preserve"> = “JB”</w:t>
+      </w:r>
+      <w:r>
+        <w:t xml:space="preserve">                 </w:t>
+      </w:r>
+    </w:p>
+    <w:p>
+      <w:r>
+        <w:t xml:space="preserve"> [2] "Indian Creek Park" </w:t>
+      </w:r>
+      <w:r>
+        <w:t>= “ICP”</w:t>
+      </w:r>
+      <w:r>
+        <w:t xml:space="preserve">                   </w:t>
+      </w:r>
+    </w:p>
+    <w:p>
+      <w:r>
+        <w:t xml:space="preserve"> [3] "Dubois park" </w:t>
+      </w:r>
+      <w:r>
+        <w:t>= “DUP”</w:t>
+      </w:r>
+      <w:r>
+        <w:t xml:space="preserve">                         </w:t>
+      </w:r>
+    </w:p>
+    <w:p>
+      <w:r>
+        <w:t xml:space="preserve"> [4] "Dreher Park" </w:t>
+      </w:r>
+      <w:r>
+        <w:t>= “DRP”</w:t>
+      </w:r>
+      <w:r>
+        <w:t xml:space="preserve">                         </w:t>
+      </w:r>
+    </w:p>
+    <w:p>
+      <w:r>
+        <w:t xml:space="preserve"> [5] "Lion Country Safari" </w:t>
+      </w:r>
+      <w:r>
+        <w:t>= “LCS”</w:t>
+      </w:r>
+      <w:r>
+        <w:t xml:space="preserve">                </w:t>
+      </w:r>
+    </w:p>
+    <w:p>
+      <w:r>
+        <w:t xml:space="preserve"> [6] "Dubois Park" </w:t>
+      </w:r>
+      <w:r>
+        <w:t>= “DUP”</w:t>
+      </w:r>
+      <w:r>
+        <w:t xml:space="preserve">                         </w:t>
+      </w:r>
+    </w:p>
+    <w:p>
+      <w:r>
+        <w:t xml:space="preserve"> [7] "Loxahatchee Wildlife Refuge"</w:t>
+      </w:r>
+      <w:r>
+        <w:t xml:space="preserve"> = “LWR”</w:t>
+      </w:r>
+      <w:r>
+        <w:t xml:space="preserve">          </w:t>
+      </w:r>
+    </w:p>
+    <w:p>
+      <w:r>
+        <w:t xml:space="preserve"> [8] "J.W. Corbett Wildlife Management Area"</w:t>
+      </w:r>
+      <w:r>
+        <w:t xml:space="preserve"> = “JW</w:t>
+      </w:r>
+      <w:r>
+        <w:t>C</w:t>
+      </w:r>
+      <w:r>
+        <w:t>”</w:t>
+      </w:r>
+    </w:p>
+    <w:p>
+      <w:r>
+        <w:t xml:space="preserve"> [9] "Gaines Park" </w:t>
+      </w:r>
+      <w:r>
+        <w:t>= “GP”</w:t>
+      </w:r>
+      <w:r>
+        <w:t xml:space="preserve">                         </w:t>
+      </w:r>
+    </w:p>
+    <w:p>
+      <w:r>
+        <w:t>[10] "Solid Waste Authority"</w:t>
+      </w:r>
+      <w:r>
+        <w:t xml:space="preserve"> = “SWA”</w:t>
+      </w:r>
+      <w:r>
+        <w:t xml:space="preserve">                </w:t>
+      </w:r>
+    </w:p>
+    <w:p>
+      <w:r>
+        <w:t>[11] "</w:t>
+      </w:r>
+      <w:proofErr w:type="spellStart"/>
+      <w:r>
+        <w:t>Fisheating</w:t>
+      </w:r>
+      <w:proofErr w:type="spellEnd"/>
+      <w:r>
+        <w:t xml:space="preserve"> creek"</w:t>
+      </w:r>
+      <w:r>
+        <w:t xml:space="preserve"> = “FC”</w:t>
+      </w:r>
+      <w:r>
+        <w:t xml:space="preserve">                     </w:t>
+      </w:r>
+    </w:p>
+    <w:p>
+      <w:r>
+        <w:t xml:space="preserve">[12] "Kitching Creek" </w:t>
+      </w:r>
+      <w:r>
+        <w:t>= “KC”</w:t>
+      </w:r>
+      <w:r>
+        <w:t xml:space="preserve">                      </w:t>
+      </w:r>
+    </w:p>
+    <w:p>
+      <w:r>
+        <w:t xml:space="preserve">[13] "Loxahatchee NE" </w:t>
+      </w:r>
+      <w:r>
+        <w:t>= “LOX</w:t>
+      </w:r>
+      <w:r>
+        <w:t>NE</w:t>
+      </w:r>
+      <w:r>
+        <w:t>”</w:t>
+      </w:r>
+      <w:r>
+        <w:t xml:space="preserve">                      </w:t>
+      </w:r>
+    </w:p>
+    <w:p>
+      <w:r>
+        <w:t xml:space="preserve">[14] "DuBois Park" </w:t>
+      </w:r>
+      <w:r>
+        <w:t>= “DUP”</w:t>
+      </w:r>
+      <w:r>
+        <w:t xml:space="preserve">                         </w:t>
+      </w:r>
+    </w:p>
+    <w:p>
+      <w:r>
+        <w:t>[15] "</w:t>
+      </w:r>
+      <w:proofErr w:type="spellStart"/>
+      <w:r>
+        <w:t>TetraTech</w:t>
+      </w:r>
+      <w:proofErr w:type="spellEnd"/>
+      <w:r>
+        <w:t xml:space="preserve">" </w:t>
+      </w:r>
+      <w:r>
+        <w:t>= “TT”</w:t>
+      </w:r>
+      <w:r>
+        <w:t xml:space="preserve">                           </w:t>
+      </w:r>
+    </w:p>
+    <w:p>
+      <w:r>
+        <w:t xml:space="preserve">[16] "Green Cay" </w:t>
+      </w:r>
+      <w:r>
+        <w:t>= “GC”</w:t>
+      </w:r>
+      <w:r>
+        <w:t xml:space="preserve">                          </w:t>
+      </w:r>
+    </w:p>
+    <w:p>
+      <w:r>
+        <w:t xml:space="preserve">[17] "Dreher park" </w:t>
+      </w:r>
+      <w:r>
+        <w:t>= “DRP”</w:t>
+      </w:r>
+      <w:r>
+        <w:t xml:space="preserve">                         </w:t>
+      </w:r>
+    </w:p>
+    <w:p>
+      <w:r>
+        <w:t xml:space="preserve">[18] "CROW Wildlife Rehabilitation Center" </w:t>
+      </w:r>
+      <w:r>
+        <w:t>= “CROW”</w:t>
+      </w:r>
+    </w:p>
+    <w:p>
+      <w:r>
+        <w:t xml:space="preserve">[19] "Lake Worth" </w:t>
+      </w:r>
+      <w:r>
+        <w:t>= “LW”</w:t>
+      </w:r>
+      <w:r>
+        <w:t xml:space="preserve">                          </w:t>
+      </w:r>
+    </w:p>
+    <w:p>
+      <w:r>
+        <w:t>[20] "Royal Palm</w:t>
+      </w:r>
+      <w:proofErr w:type="gramStart"/>
+      <w:r>
+        <w:t xml:space="preserve">"  </w:t>
+      </w:r>
+      <w:r>
+        <w:t>=</w:t>
+      </w:r>
+      <w:proofErr w:type="gramEnd"/>
+      <w:r>
+        <w:t xml:space="preserve"> “RP”</w:t>
+      </w:r>
+      <w:r>
+        <w:t xml:space="preserve">                         </w:t>
+      </w:r>
+    </w:p>
+    <w:p>
+      <w:r>
+        <w:t>[21] "JW Corbett</w:t>
+      </w:r>
+      <w:proofErr w:type="gramStart"/>
+      <w:r>
+        <w:t xml:space="preserve">"  </w:t>
+      </w:r>
+      <w:r>
+        <w:t>=</w:t>
+      </w:r>
+      <w:proofErr w:type="gramEnd"/>
+      <w:r>
+        <w:t xml:space="preserve"> “JWC”</w:t>
+      </w:r>
+      <w:r>
+        <w:t xml:space="preserve">                         </w:t>
+      </w:r>
+    </w:p>
+    <w:p>
+      <w:r>
+        <w:t xml:space="preserve">[22] "Busch Wildlife Sanctuary" </w:t>
+      </w:r>
+      <w:r>
+        <w:t>= “BWS”</w:t>
+      </w:r>
+      <w:r>
+        <w:t xml:space="preserve">            </w:t>
+      </w:r>
+    </w:p>
+    <w:p>
+      <w:r>
+        <w:t xml:space="preserve">[23] "Loxahatchee Slough" </w:t>
+      </w:r>
+      <w:r>
+        <w:t>= “LOXS”</w:t>
+      </w:r>
+      <w:r>
+        <w:t xml:space="preserve">                  </w:t>
+      </w:r>
+    </w:p>
+    <w:p>
+      <w:r>
+        <w:t xml:space="preserve">[24] "Indian Creek" </w:t>
+      </w:r>
+      <w:r>
+        <w:t>=</w:t>
+      </w:r>
+      <w:r>
+        <w:t xml:space="preserve"> </w:t>
+      </w:r>
+      <w:r>
+        <w:t>“ICP”</w:t>
+      </w:r>
+      <w:r>
+        <w:t xml:space="preserve">                       </w:t>
+      </w:r>
+    </w:p>
+    <w:p>
+      <w:r>
+        <w:t>[25] "Cat House (Bonnie's, Richard Lane)"</w:t>
+      </w:r>
+      <w:r>
+        <w:t xml:space="preserve"> = “CAT”</w:t>
+      </w:r>
+      <w:r>
+        <w:t xml:space="preserve">   </w:t>
+      </w:r>
+    </w:p>
+    <w:p>
+      <w:r>
+        <w:t>[26] "Palm Beach Zoo"</w:t>
+      </w:r>
+      <w:r>
+        <w:t xml:space="preserve"> = “WPBZ”</w:t>
+      </w:r>
+      <w:r>
+        <w:t xml:space="preserve">                       </w:t>
+      </w:r>
+    </w:p>
+    <w:p>
+      <w:r>
+        <w:t xml:space="preserve">[27] NA    </w:t>
+      </w:r>
+    </w:p>
+    <w:p/>
+    <w:p>
+      <w:r>
+        <w:t>Sex: Sex of the sampled Ibis</w:t>
+      </w:r>
+    </w:p>
+    <w:p>
+      <w:r>
+        <w:t>“M” = Male</w:t>
+      </w:r>
+    </w:p>
+    <w:p>
+      <w:r>
+        <w:t xml:space="preserve">“F” = Female </w:t>
+      </w:r>
+    </w:p>
+    <w:p/>
+    <w:p>
+      <w:r>
+        <w:t>“not bled” = NA</w:t>
+      </w:r>
+    </w:p>
+    <w:p>
+      <w:r>
+        <w:t>“M?” = NA</w:t>
+      </w:r>
+    </w:p>
+    <w:p>
+      <w:r>
+        <w:t>“F?” = NA</w:t>
+      </w:r>
+    </w:p>
+    <w:p/>
+    <w:p>
+      <w:r>
+        <w:t>Age:</w:t>
+      </w:r>
+      <w:r>
+        <w:t xml:space="preserve"> Age of the sampled Ibis</w:t>
+      </w:r>
+    </w:p>
+    <w:p>
+      <w:r>
+        <w:t>“J” = Juvenile</w:t>
+      </w:r>
+    </w:p>
+    <w:p>
+      <w:r>
+        <w:t>“A” = Adult</w:t>
+      </w:r>
+    </w:p>
+    <w:p/>
+    <w:p>
+      <w:r>
+        <w:t>"Juvenile</w:t>
+      </w:r>
+      <w:proofErr w:type="gramStart"/>
+      <w:r>
+        <w:t xml:space="preserve">" </w:t>
+      </w:r>
+      <w:r>
+        <w:t xml:space="preserve"> =</w:t>
+      </w:r>
+      <w:proofErr w:type="gramEnd"/>
+      <w:r>
+        <w:t xml:space="preserve"> “J”</w:t>
+      </w:r>
+    </w:p>
+    <w:p>
+      <w:r>
+        <w:t>"Adult</w:t>
+      </w:r>
+      <w:proofErr w:type="gramStart"/>
+      <w:r>
+        <w:t xml:space="preserve">"  </w:t>
+      </w:r>
+      <w:r>
+        <w:t>=</w:t>
+      </w:r>
+      <w:proofErr w:type="gramEnd"/>
+      <w:r>
+        <w:t xml:space="preserve"> “A”</w:t>
+      </w:r>
+      <w:r>
+        <w:t xml:space="preserve"> </w:t>
+      </w:r>
+    </w:p>
+    <w:p>
+      <w:r>
+        <w:t>"2nd/3rd year</w:t>
+      </w:r>
+      <w:proofErr w:type="gramStart"/>
+      <w:r>
+        <w:t xml:space="preserve">"  </w:t>
+      </w:r>
+      <w:r>
+        <w:t>=</w:t>
+      </w:r>
+      <w:proofErr w:type="gramEnd"/>
+      <w:r>
+        <w:t xml:space="preserve"> “J”</w:t>
+      </w:r>
+    </w:p>
+    <w:p>
+      <w:r>
+        <w:t>"3rd year</w:t>
+      </w:r>
+      <w:proofErr w:type="gramStart"/>
+      <w:r>
+        <w:t xml:space="preserve">"  </w:t>
+      </w:r>
+      <w:r>
+        <w:t>=</w:t>
+      </w:r>
+      <w:proofErr w:type="gramEnd"/>
+      <w:r>
+        <w:t xml:space="preserve"> “J”</w:t>
+      </w:r>
+      <w:r>
+        <w:t xml:space="preserve">  </w:t>
+      </w:r>
+    </w:p>
+    <w:p>
+      <w:r>
+        <w:t>"1st year</w:t>
+      </w:r>
+      <w:proofErr w:type="gramStart"/>
+      <w:r>
+        <w:t xml:space="preserve">"  </w:t>
+      </w:r>
+      <w:r>
+        <w:t>=</w:t>
+      </w:r>
+      <w:proofErr w:type="gramEnd"/>
+      <w:r>
+        <w:t xml:space="preserve"> “J”</w:t>
+      </w:r>
+      <w:r>
+        <w:t xml:space="preserve">  </w:t>
+      </w:r>
+    </w:p>
+    <w:p>
+      <w:r>
+        <w:t xml:space="preserve">"adult" </w:t>
+      </w:r>
+      <w:r>
+        <w:t>= “A”</w:t>
+      </w:r>
+      <w:r>
+        <w:t xml:space="preserve">         </w:t>
+      </w:r>
+    </w:p>
+    <w:p>
+      <w:r>
+        <w:t xml:space="preserve">"2nd year" </w:t>
+      </w:r>
+      <w:r>
+        <w:t>= “J”</w:t>
+      </w:r>
+      <w:r>
+        <w:t xml:space="preserve">   </w:t>
+      </w:r>
+    </w:p>
+    <w:p>
+      <w:r>
+        <w:t xml:space="preserve"> "NA</w:t>
+      </w:r>
+      <w:proofErr w:type="gramStart"/>
+      <w:r>
+        <w:t xml:space="preserve">"  </w:t>
+      </w:r>
+      <w:r>
+        <w:t>=</w:t>
+      </w:r>
+      <w:proofErr w:type="gramEnd"/>
+      <w:r>
+        <w:t xml:space="preserve"> NA</w:t>
+      </w:r>
+      <w:r>
+        <w:t xml:space="preserve">      </w:t>
+      </w:r>
+    </w:p>
+    <w:p>
+      <w:r>
+        <w:t>"2nd Year</w:t>
+      </w:r>
+      <w:proofErr w:type="gramStart"/>
+      <w:r>
+        <w:t xml:space="preserve">"  </w:t>
+      </w:r>
+      <w:r>
+        <w:t>=</w:t>
+      </w:r>
+      <w:proofErr w:type="gramEnd"/>
+      <w:r>
+        <w:t xml:space="preserve"> “J”</w:t>
+      </w:r>
+      <w:r>
+        <w:t xml:space="preserve">     </w:t>
+      </w:r>
+    </w:p>
+    <w:p>
+      <w:r>
+        <w:t xml:space="preserve">"Late third year" </w:t>
+      </w:r>
+      <w:r>
+        <w:t>= “J”</w:t>
+      </w:r>
+    </w:p>
+    <w:p>
+      <w:r>
+        <w:t xml:space="preserve">"ADULT" </w:t>
+      </w:r>
+      <w:r>
+        <w:t>= “A”</w:t>
+      </w:r>
+      <w:r>
+        <w:t xml:space="preserve">    </w:t>
+      </w:r>
+    </w:p>
+    <w:p>
+      <w:r>
+        <w:t xml:space="preserve">"Adult </w:t>
+      </w:r>
+      <w:proofErr w:type="spellStart"/>
+      <w:r>
+        <w:t>bc</w:t>
+      </w:r>
+      <w:proofErr w:type="spellEnd"/>
+      <w:proofErr w:type="gramStart"/>
+      <w:r>
+        <w:t xml:space="preserve">" </w:t>
+      </w:r>
+      <w:r>
+        <w:t xml:space="preserve"> =</w:t>
+      </w:r>
+      <w:proofErr w:type="gramEnd"/>
+      <w:r>
+        <w:t xml:space="preserve"> “A”</w:t>
+      </w:r>
+      <w:r>
+        <w:t xml:space="preserve">      </w:t>
+      </w:r>
+    </w:p>
+    <w:p>
+      <w:r>
+        <w:t xml:space="preserve">[13] NA   </w:t>
+      </w:r>
+      <w:r>
+        <w:t>= NA</w:t>
+      </w:r>
+      <w:r>
+        <w:t xml:space="preserve">        </w:t>
+      </w:r>
+    </w:p>
+    <w:p/>
+    <w:p>
+      <w:r>
+        <w:t>Season:</w:t>
+      </w:r>
+      <w:r>
+        <w:t xml:space="preserve"> Season the ibis was sampled</w:t>
+      </w:r>
+    </w:p>
+    <w:p/>
+    <w:p>
+      <w:r>
+        <w:t xml:space="preserve">"Fall 2015" </w:t>
+      </w:r>
+    </w:p>
+    <w:p>
+      <w:r>
+        <w:t xml:space="preserve">"Spring 2016" </w:t>
+      </w:r>
+    </w:p>
+    <w:p>
+      <w:r>
+        <w:t xml:space="preserve">"Spring 2017" </w:t>
+      </w:r>
+    </w:p>
+    <w:p>
+      <w:r>
+        <w:t>"Summer 2016"</w:t>
+      </w:r>
+    </w:p>
+    <w:p>
+      <w:r>
+        <w:t xml:space="preserve">"Fall 2016"  </w:t>
+      </w:r>
+    </w:p>
+    <w:p>
+      <w:r>
+        <w:t xml:space="preserve">"Summer 2017" </w:t>
+      </w:r>
+    </w:p>
+    <w:p>
+      <w:r>
+        <w:t>N</w:t>
+      </w:r>
+      <w:r>
+        <w:t>A</w:t>
+      </w:r>
+    </w:p>
+    <w:p/>
+    <w:p>
+      <w:proofErr w:type="spellStart"/>
+      <w:r>
+        <w:t>HabType</w:t>
+      </w:r>
+      <w:proofErr w:type="spellEnd"/>
+      <w:r>
+        <w:t>: Habitat type of the location where the ibis was sampled</w:t>
+      </w:r>
+    </w:p>
+    <w:p>
+      <w:r>
+        <w:t>Urban</w:t>
+      </w:r>
+    </w:p>
+    <w:p>
+      <w:r>
+        <w:t>Natural</w:t>
+      </w:r>
+    </w:p>
+    <w:p/>
+    <w:p>
+      <w:proofErr w:type="spellStart"/>
+      <w:r>
+        <w:t>TotalRBC</w:t>
+      </w:r>
+      <w:proofErr w:type="spellEnd"/>
+      <w:r>
+        <w:t>: Total Red Blood Cell count for the sampled ibis</w:t>
+      </w:r>
+    </w:p>
+    <w:p/>
+    <w:p>
+      <w:proofErr w:type="spellStart"/>
+      <w:r>
+        <w:t>NumHae</w:t>
+      </w:r>
+      <w:proofErr w:type="spellEnd"/>
+      <w:r>
+        <w:t xml:space="preserve">: Number of </w:t>
+      </w:r>
+      <w:proofErr w:type="spellStart"/>
+      <w:r>
+        <w:t>Haemoproteus</w:t>
+      </w:r>
+      <w:proofErr w:type="spellEnd"/>
+      <w:r>
+        <w:t xml:space="preserve"> seen</w:t>
+      </w:r>
+    </w:p>
+    <w:p/>
+    <w:p>
+      <w:proofErr w:type="spellStart"/>
+      <w:r>
+        <w:t>HaeParasit</w:t>
+      </w:r>
+      <w:proofErr w:type="spellEnd"/>
+      <w:r>
+        <w:t xml:space="preserve">: </w:t>
+      </w:r>
+      <w:proofErr w:type="spellStart"/>
+      <w:r>
+        <w:t>Haemoproteus</w:t>
+      </w:r>
+      <w:proofErr w:type="spellEnd"/>
+      <w:r>
+        <w:t xml:space="preserve"> parasitemia measured from the sampled Ibis</w:t>
+      </w:r>
+    </w:p>
+    <w:p/>
+    <w:p>
+      <w:r>
+        <w:t>F1-F3: Red blood cell counts for the sampled ibis</w:t>
+      </w:r>
+    </w:p>
+    <w:p/>
+    <w:p>
+      <w:proofErr w:type="spellStart"/>
+      <w:r>
+        <w:t>AvgRBC</w:t>
+      </w:r>
+      <w:proofErr w:type="spellEnd"/>
+      <w:r>
+        <w:t>: Average Red Blood Cell count for the sampled Ibis (based on F1-F3)</w:t>
+      </w:r>
+    </w:p>
+    <w:p/>
+    <w:p>
+      <w:proofErr w:type="spellStart"/>
+      <w:r>
+        <w:t>IbisNum</w:t>
+      </w:r>
+      <w:proofErr w:type="spellEnd"/>
+      <w:r>
+        <w:t>: Number of the sampled ibis, matches with IbisFieldDataOct19_2017 dataset</w:t>
+      </w:r>
+    </w:p>
+    <w:p/>
+    <w:p>
+      <w:proofErr w:type="spellStart"/>
+      <w:r>
+        <w:t>TotalMassG</w:t>
+      </w:r>
+      <w:proofErr w:type="spellEnd"/>
+      <w:r>
+        <w:t>: Total mass of the ibis and sample bag in grams</w:t>
+      </w:r>
+    </w:p>
+    <w:p>
+      <w:r>
+        <w:br/>
+      </w:r>
+      <w:proofErr w:type="spellStart"/>
+      <w:r>
+        <w:t>BagMass</w:t>
+      </w:r>
+      <w:proofErr w:type="spellEnd"/>
+      <w:r>
+        <w:t>: Total mass of the bag the ibis was sampled in in grams</w:t>
+      </w:r>
+    </w:p>
+    <w:p/>
+    <w:p>
+      <w:proofErr w:type="spellStart"/>
+      <w:r>
+        <w:t>BirdMassG</w:t>
+      </w:r>
+      <w:proofErr w:type="spellEnd"/>
+      <w:r>
+        <w:t>: Total mass of just the sampled ibis in grams</w:t>
+      </w:r>
+    </w:p>
+    <w:p/>
+    <w:p>
+      <w:proofErr w:type="spellStart"/>
+      <w:r>
+        <w:t>BodyCondScore</w:t>
+      </w:r>
+      <w:proofErr w:type="spellEnd"/>
+      <w:r>
+        <w:t>: Body condition score</w:t>
+      </w:r>
+    </w:p>
+    <w:p/>
+    <w:p>
+      <w:proofErr w:type="spellStart"/>
+      <w:r>
+        <w:t>EctoParasitScore</w:t>
+      </w:r>
+      <w:proofErr w:type="spellEnd"/>
+      <w:r>
+        <w:t>: Ectoparasite score</w:t>
+      </w:r>
+    </w:p>
+    <w:p/>
+    <w:p>
+      <w:proofErr w:type="spellStart"/>
+      <w:r>
+        <w:t>CulmenLmm</w:t>
+      </w:r>
+      <w:proofErr w:type="spellEnd"/>
+      <w:r>
+        <w:t>: Length of the culmen in mm</w:t>
+      </w:r>
+    </w:p>
+    <w:p/>
+    <w:p>
+      <w:proofErr w:type="spellStart"/>
+      <w:r>
+        <w:t>TarsusLmm</w:t>
+      </w:r>
+      <w:proofErr w:type="spellEnd"/>
+      <w:r>
+        <w:t>: Length of the Tarsus in mm</w:t>
+      </w:r>
+    </w:p>
+    <w:p/>
+    <w:p>
+      <w:proofErr w:type="spellStart"/>
+      <w:r>
+        <w:t>TarsusWmm</w:t>
+      </w:r>
+      <w:proofErr w:type="spellEnd"/>
+      <w:r>
+        <w:t>: Width of the Tarsus in mm</w:t>
+      </w:r>
+    </w:p>
+    <w:p/>
+    <w:p>
+      <w:pPr>
+        <w:rPr>
+          <w:color w:val="000000"/>
+          <w:sz w:val="22"/>
+          <w:szCs w:val="22"/>
+        </w:rPr>
+      </w:pPr>
+      <w:proofErr w:type="spellStart"/>
+      <w:r>
+        <w:t>SeroVolBleed</w:t>
+      </w:r>
+      <w:proofErr w:type="spellEnd"/>
+      <w:r>
+        <w:t xml:space="preserve">: </w:t>
+      </w:r>
+      <w:r>
+        <w:rPr>
+          <w:color w:val="000000"/>
+          <w:sz w:val="22"/>
+          <w:szCs w:val="22"/>
+        </w:rPr>
+        <w:t xml:space="preserve">Volume serology bleed B and C (ul; after </w:t>
+      </w:r>
+      <w:proofErr w:type="spellStart"/>
+      <w:r>
+        <w:rPr>
+          <w:color w:val="000000"/>
+          <w:sz w:val="22"/>
+          <w:szCs w:val="22"/>
+        </w:rPr>
+        <w:t>bka</w:t>
+      </w:r>
+      <w:proofErr w:type="spellEnd"/>
+      <w:r>
+        <w:rPr>
+          <w:color w:val="000000"/>
+          <w:sz w:val="22"/>
+          <w:szCs w:val="22"/>
+        </w:rPr>
+        <w:t xml:space="preserve"> and </w:t>
+      </w:r>
+      <w:proofErr w:type="spellStart"/>
+      <w:r>
+        <w:rPr>
+          <w:color w:val="000000"/>
+          <w:sz w:val="22"/>
+          <w:szCs w:val="22"/>
+        </w:rPr>
+        <w:t>cort</w:t>
+      </w:r>
+      <w:proofErr w:type="spellEnd"/>
+      <w:r>
+        <w:rPr>
+          <w:color w:val="000000"/>
+          <w:sz w:val="22"/>
+          <w:szCs w:val="22"/>
+        </w:rPr>
+        <w:t>)</w:t>
+      </w:r>
+    </w:p>
+    <w:p/>
+    <w:p/>
+    <w:p/>
+    <w:p/>
+    <w:p/>
+    <w:p/>
+    <w:p/>
+    <w:p/>
+    <w:p/>
+    <w:p/>
+    <w:p/>
+    <w:p/>
+    <w:p/>
+    <w:p/>
+    <w:p/>
+    <w:p/>
+    <w:p/>
+    <w:p/>
+    <w:p/>
+    <w:p/>
+    <w:p/>
+    <w:p/>
+    <w:p/>
+    <w:p/>
+    <w:p/>
+    <w:p/>
+    <w:p/>
+    <w:p/>
+    <w:p/>
+    <w:p/>
+    <w:p/>
+    <w:p/>
+    <w:p/>
+    <w:p/>
+    <w:p/>
+    <w:p/>
+    <w:p/>
+    <w:p>
+      <w:pPr>
+        <w:rPr>
+          <w:b/>
+          <w:bCs/>
+          <w:u w:val="single"/>
+        </w:rPr>
+      </w:pPr>
+      <w:r>
+        <w:rPr>
+          <w:b/>
+          <w:bCs/>
+          <w:u w:val="single"/>
+        </w:rPr>
+        <w:t>IbisFieldDataOct19_2017 Data:</w:t>
+      </w:r>
+    </w:p>
+    <w:p>
+      <w:pPr>
+        <w:rPr>
+          <w:b/>
+          <w:bCs/>
+          <w:u w:val="single"/>
+        </w:rPr>
+      </w:pPr>
+    </w:p>
+    <w:p/>
+    <w:p/>
+    <w:p/>
     <w:p>
       <w:r>
         <w:br/>
@@ -513,6 +1634,10 @@
   <w:style w:type="paragraph" w:default="1" w:styleId="Normal">
     <w:name w:val="Normal"/>
     <w:qFormat/>
+    <w:rsid w:val="00AA7C38"/>
+    <w:rPr>
+      <w:rFonts w:ascii="Times New Roman" w:eastAsia="Times New Roman" w:hAnsi="Times New Roman" w:cs="Times New Roman"/>
+    </w:rPr>
   </w:style>
   <w:style w:type="character" w:default="1" w:styleId="DefaultParagraphFont">
     <w:name w:val="Default Paragraph Font"/>

</xml_diff>

<commit_message>
Finished All Data Cleaning 9/27/21
Finished all data cleaning for the class project. Next step is state variates/covariates, exploratory data analysis and completing part 2 of the project.
</commit_message>
<xml_diff>
--- a/products/metadata.docx
+++ b/products/metadata.docx
@@ -85,15 +85,7 @@
     </w:p>
     <w:p>
       <w:r>
-        <w:t xml:space="preserve">Lion </w:t>
-      </w:r>
-      <w:proofErr w:type="spellStart"/>
-      <w:r>
-        <w:t>County</w:t>
-      </w:r>
-      <w:proofErr w:type="spellEnd"/>
-      <w:r>
-        <w:t xml:space="preserve"> Safari = “LCS”</w:t>
+        <w:t>Lion County Safari = “LCS”</w:t>
       </w:r>
     </w:p>
     <w:p>
@@ -187,35 +179,20 @@
     </w:p>
     <w:p/>
     <w:p>
-      <w:proofErr w:type="spellStart"/>
       <w:r>
         <w:rPr>
           <w:u w:val="single"/>
         </w:rPr>
         <w:t>TotalRBC</w:t>
       </w:r>
-      <w:proofErr w:type="spellEnd"/>
       <w:r>
         <w:t>: Total red blood cell count from the sample of each individual ibis</w:t>
       </w:r>
     </w:p>
     <w:p/>
     <w:p>
-      <w:proofErr w:type="spellStart"/>
-      <w:r>
-        <w:t>HaeParasit</w:t>
-      </w:r>
-      <w:proofErr w:type="spellEnd"/>
-      <w:r>
-        <w:t xml:space="preserve">: </w:t>
-      </w:r>
-      <w:proofErr w:type="spellStart"/>
-      <w:r>
-        <w:t>Haemoproteus</w:t>
-      </w:r>
-      <w:proofErr w:type="spellEnd"/>
-      <w:r>
-        <w:t xml:space="preserve"> parasitemia measured from the sampled Ibis</w:t>
+      <w:r>
+        <w:t>HaeParasit: Haemoproteus parasitemia measured from the sampled Ibis</w:t>
       </w:r>
     </w:p>
     <w:p/>
@@ -345,7 +322,13 @@
         <w:t xml:space="preserve"> [7] "Loxahatchee Wildlife Refuge"</w:t>
       </w:r>
       <w:r>
-        <w:t xml:space="preserve"> = “LWR”</w:t>
+        <w:t xml:space="preserve"> = “L</w:t>
+      </w:r>
+      <w:r>
+        <w:t>OX</w:t>
+      </w:r>
+      <w:r>
+        <w:t>WR”</w:t>
       </w:r>
       <w:r>
         <w:t xml:space="preserve">          </w:t>
@@ -389,15 +372,7 @@
     </w:p>
     <w:p>
       <w:r>
-        <w:t>[11] "</w:t>
-      </w:r>
-      <w:proofErr w:type="spellStart"/>
-      <w:r>
-        <w:t>Fisheating</w:t>
-      </w:r>
-      <w:proofErr w:type="spellEnd"/>
-      <w:r>
-        <w:t xml:space="preserve"> creek"</w:t>
+        <w:t>[11] "Fisheating creek"</w:t>
       </w:r>
       <w:r>
         <w:t xml:space="preserve"> = “FC”</w:t>
@@ -447,15 +422,7 @@
     </w:p>
     <w:p>
       <w:r>
-        <w:t>[15] "</w:t>
-      </w:r>
-      <w:proofErr w:type="spellStart"/>
-      <w:r>
-        <w:t>TetraTech</w:t>
-      </w:r>
-      <w:proofErr w:type="spellEnd"/>
-      <w:r>
-        <w:t xml:space="preserve">" </w:t>
+        <w:t xml:space="preserve">[15] "TetraTech" </w:t>
       </w:r>
       <w:r>
         <w:t>= “TT”</w:t>
@@ -507,71 +474,55 @@
     </w:p>
     <w:p>
       <w:r>
-        <w:t>[20] "Royal Palm</w:t>
-      </w:r>
-      <w:proofErr w:type="gramStart"/>
-      <w:r>
-        <w:t xml:space="preserve">"  </w:t>
+        <w:t xml:space="preserve">[20] "Royal Palm"  </w:t>
+      </w:r>
+      <w:r>
+        <w:t>= “RP”</w:t>
+      </w:r>
+      <w:r>
+        <w:t xml:space="preserve">                         </w:t>
+      </w:r>
+    </w:p>
+    <w:p>
+      <w:r>
+        <w:t xml:space="preserve">[21] "JW Corbett"  </w:t>
+      </w:r>
+      <w:r>
+        <w:t>= “JWC”</w:t>
+      </w:r>
+      <w:r>
+        <w:t xml:space="preserve">                         </w:t>
+      </w:r>
+    </w:p>
+    <w:p>
+      <w:r>
+        <w:t xml:space="preserve">[22] "Busch Wildlife Sanctuary" </w:t>
+      </w:r>
+      <w:r>
+        <w:t>= “BWS”</w:t>
+      </w:r>
+      <w:r>
+        <w:t xml:space="preserve">            </w:t>
+      </w:r>
+    </w:p>
+    <w:p>
+      <w:r>
+        <w:t xml:space="preserve">[23] "Loxahatchee Slough" </w:t>
+      </w:r>
+      <w:r>
+        <w:t>= “LOXS”</w:t>
+      </w:r>
+      <w:r>
+        <w:t xml:space="preserve">                  </w:t>
+      </w:r>
+    </w:p>
+    <w:p>
+      <w:r>
+        <w:t xml:space="preserve">[24] "Indian Creek" </w:t>
       </w:r>
       <w:r>
         <w:t>=</w:t>
       </w:r>
-      <w:proofErr w:type="gramEnd"/>
-      <w:r>
-        <w:t xml:space="preserve"> “RP”</w:t>
-      </w:r>
-      <w:r>
-        <w:t xml:space="preserve">                         </w:t>
-      </w:r>
-    </w:p>
-    <w:p>
-      <w:r>
-        <w:t>[21] "JW Corbett</w:t>
-      </w:r>
-      <w:proofErr w:type="gramStart"/>
-      <w:r>
-        <w:t xml:space="preserve">"  </w:t>
-      </w:r>
-      <w:r>
-        <w:t>=</w:t>
-      </w:r>
-      <w:proofErr w:type="gramEnd"/>
-      <w:r>
-        <w:t xml:space="preserve"> “JWC”</w:t>
-      </w:r>
-      <w:r>
-        <w:t xml:space="preserve">                         </w:t>
-      </w:r>
-    </w:p>
-    <w:p>
-      <w:r>
-        <w:t xml:space="preserve">[22] "Busch Wildlife Sanctuary" </w:t>
-      </w:r>
-      <w:r>
-        <w:t>= “BWS”</w:t>
-      </w:r>
-      <w:r>
-        <w:t xml:space="preserve">            </w:t>
-      </w:r>
-    </w:p>
-    <w:p>
-      <w:r>
-        <w:t xml:space="preserve">[23] "Loxahatchee Slough" </w:t>
-      </w:r>
-      <w:r>
-        <w:t>= “LOXS”</w:t>
-      </w:r>
-      <w:r>
-        <w:t xml:space="preserve">                  </w:t>
-      </w:r>
-    </w:p>
-    <w:p>
-      <w:r>
-        <w:t xml:space="preserve">[24] "Indian Creek" </w:t>
-      </w:r>
-      <w:r>
-        <w:t>=</w:t>
-      </w:r>
       <w:r>
         <w:t xml:space="preserve"> </w:t>
       </w:r>
@@ -663,34 +614,18 @@
     <w:p/>
     <w:p>
       <w:r>
-        <w:t>"Juvenile</w:t>
-      </w:r>
-      <w:proofErr w:type="gramStart"/>
-      <w:r>
-        <w:t xml:space="preserve">" </w:t>
-      </w:r>
-      <w:r>
-        <w:t xml:space="preserve"> =</w:t>
-      </w:r>
-      <w:proofErr w:type="gramEnd"/>
-      <w:r>
-        <w:t xml:space="preserve"> “J”</w:t>
-      </w:r>
-    </w:p>
-    <w:p>
-      <w:r>
-        <w:t>"Adult</w:t>
-      </w:r>
-      <w:proofErr w:type="gramStart"/>
-      <w:r>
-        <w:t xml:space="preserve">"  </w:t>
-      </w:r>
-      <w:r>
-        <w:t>=</w:t>
-      </w:r>
-      <w:proofErr w:type="gramEnd"/>
-      <w:r>
-        <w:t xml:space="preserve"> “A”</w:t>
+        <w:t xml:space="preserve">"Juvenile" </w:t>
+      </w:r>
+      <w:r>
+        <w:t xml:space="preserve"> = “J”</w:t>
+      </w:r>
+    </w:p>
+    <w:p>
+      <w:r>
+        <w:t xml:space="preserve">"Adult"  </w:t>
+      </w:r>
+      <w:r>
+        <w:t>= “A”</w:t>
       </w:r>
       <w:r>
         <w:t xml:space="preserve"> </w:t>
@@ -698,34 +633,18 @@
     </w:p>
     <w:p>
       <w:r>
-        <w:t>"2nd/3rd year</w:t>
-      </w:r>
-      <w:proofErr w:type="gramStart"/>
-      <w:r>
-        <w:t xml:space="preserve">"  </w:t>
-      </w:r>
-      <w:r>
-        <w:t>=</w:t>
-      </w:r>
-      <w:proofErr w:type="gramEnd"/>
-      <w:r>
-        <w:t xml:space="preserve"> “J”</w:t>
-      </w:r>
-    </w:p>
-    <w:p>
-      <w:r>
-        <w:t>"3rd year</w:t>
-      </w:r>
-      <w:proofErr w:type="gramStart"/>
-      <w:r>
-        <w:t xml:space="preserve">"  </w:t>
-      </w:r>
-      <w:r>
-        <w:t>=</w:t>
-      </w:r>
-      <w:proofErr w:type="gramEnd"/>
-      <w:r>
-        <w:t xml:space="preserve"> “J”</w:t>
+        <w:t xml:space="preserve">"2nd/3rd year"  </w:t>
+      </w:r>
+      <w:r>
+        <w:t>= “J”</w:t>
+      </w:r>
+    </w:p>
+    <w:p>
+      <w:r>
+        <w:t xml:space="preserve">"3rd year"  </w:t>
+      </w:r>
+      <w:r>
+        <w:t>= “J”</w:t>
       </w:r>
       <w:r>
         <w:t xml:space="preserve">  </w:t>
@@ -733,18 +652,10 @@
     </w:p>
     <w:p>
       <w:r>
-        <w:t>"1st year</w:t>
-      </w:r>
-      <w:proofErr w:type="gramStart"/>
-      <w:r>
-        <w:t xml:space="preserve">"  </w:t>
-      </w:r>
-      <w:r>
-        <w:t>=</w:t>
-      </w:r>
-      <w:proofErr w:type="gramEnd"/>
-      <w:r>
-        <w:t xml:space="preserve"> “J”</w:t>
+        <w:t xml:space="preserve">"1st year"  </w:t>
+      </w:r>
+      <w:r>
+        <w:t>= “J”</w:t>
       </w:r>
       <w:r>
         <w:t xml:space="preserve">  </w:t>
@@ -774,18 +685,10 @@
     </w:p>
     <w:p>
       <w:r>
-        <w:t xml:space="preserve"> "NA</w:t>
-      </w:r>
-      <w:proofErr w:type="gramStart"/>
-      <w:r>
-        <w:t xml:space="preserve">"  </w:t>
-      </w:r>
-      <w:r>
-        <w:t>=</w:t>
-      </w:r>
-      <w:proofErr w:type="gramEnd"/>
-      <w:r>
-        <w:t xml:space="preserve"> NA</w:t>
+        <w:t xml:space="preserve"> "NA"  </w:t>
+      </w:r>
+      <w:r>
+        <w:t>= NA</w:t>
       </w:r>
       <w:r>
         <w:t xml:space="preserve">      </w:t>
@@ -793,18 +696,10 @@
     </w:p>
     <w:p>
       <w:r>
-        <w:t>"2nd Year</w:t>
-      </w:r>
-      <w:proofErr w:type="gramStart"/>
-      <w:r>
-        <w:t xml:space="preserve">"  </w:t>
-      </w:r>
-      <w:r>
-        <w:t>=</w:t>
-      </w:r>
-      <w:proofErr w:type="gramEnd"/>
-      <w:r>
-        <w:t xml:space="preserve"> “J”</w:t>
+        <w:t xml:space="preserve">"2nd Year"  </w:t>
+      </w:r>
+      <w:r>
+        <w:t>= “J”</w:t>
       </w:r>
       <w:r>
         <w:t xml:space="preserve">     </w:t>
@@ -831,23 +726,10 @@
     </w:p>
     <w:p>
       <w:r>
-        <w:t xml:space="preserve">"Adult </w:t>
-      </w:r>
-      <w:proofErr w:type="spellStart"/>
-      <w:r>
-        <w:t>bc</w:t>
-      </w:r>
-      <w:proofErr w:type="spellEnd"/>
-      <w:proofErr w:type="gramStart"/>
-      <w:r>
-        <w:t xml:space="preserve">" </w:t>
-      </w:r>
-      <w:r>
-        <w:t xml:space="preserve"> =</w:t>
-      </w:r>
-      <w:proofErr w:type="gramEnd"/>
-      <w:r>
-        <w:t xml:space="preserve"> “A”</w:t>
+        <w:t xml:space="preserve">"Adult bc" </w:t>
+      </w:r>
+      <w:r>
+        <w:t xml:space="preserve"> = “A”</w:t>
       </w:r>
       <w:r>
         <w:t xml:space="preserve">      </w:t>
@@ -914,13 +796,8 @@
     </w:p>
     <w:p/>
     <w:p>
-      <w:proofErr w:type="spellStart"/>
-      <w:r>
-        <w:t>HabType</w:t>
-      </w:r>
-      <w:proofErr w:type="spellEnd"/>
-      <w:r>
-        <w:t>: Habitat type of the location where the ibis was sampled</w:t>
+      <w:r>
+        <w:t>HabType: Habitat type of the location where the ibis was sampled</w:t>
       </w:r>
     </w:p>
     <w:p>
@@ -935,51 +812,23 @@
     </w:p>
     <w:p/>
     <w:p>
-      <w:proofErr w:type="spellStart"/>
-      <w:r>
-        <w:t>TotalRBC</w:t>
-      </w:r>
-      <w:proofErr w:type="spellEnd"/>
-      <w:r>
-        <w:t>: Total Red Blood Cell count for the sampled ibis</w:t>
-      </w:r>
-    </w:p>
-    <w:p/>
-    <w:p>
-      <w:proofErr w:type="spellStart"/>
-      <w:r>
-        <w:t>NumHae</w:t>
-      </w:r>
-      <w:proofErr w:type="spellEnd"/>
-      <w:r>
-        <w:t xml:space="preserve">: Number of </w:t>
-      </w:r>
-      <w:proofErr w:type="spellStart"/>
-      <w:r>
-        <w:t>Haemoproteus</w:t>
-      </w:r>
-      <w:proofErr w:type="spellEnd"/>
-      <w:r>
-        <w:t xml:space="preserve"> seen</w:t>
-      </w:r>
-    </w:p>
-    <w:p/>
-    <w:p>
-      <w:proofErr w:type="spellStart"/>
-      <w:r>
-        <w:t>HaeParasit</w:t>
-      </w:r>
-      <w:proofErr w:type="spellEnd"/>
-      <w:r>
-        <w:t xml:space="preserve">: </w:t>
-      </w:r>
-      <w:proofErr w:type="spellStart"/>
-      <w:r>
-        <w:t>Haemoproteus</w:t>
-      </w:r>
-      <w:proofErr w:type="spellEnd"/>
-      <w:r>
-        <w:t xml:space="preserve"> parasitemia measured from the sampled Ibis</w:t>
+      <w:r>
+        <w:t>TotalRBC: Total Red Blood Cell count for the sampled ibis</w:t>
+      </w:r>
+    </w:p>
+    <w:p/>
+    <w:p>
+      <w:r>
+        <w:t>NumHae: Number of Haemoproteus seen</w:t>
+      </w:r>
+    </w:p>
+    <w:p/>
+    <w:p>
+      <w:r>
+        <w:t xml:space="preserve">HaeParasit: </w:t>
+      </w:r>
+      <w:r>
+        <w:t>Haemoproteus parasitemia measured from the sampled Ibis</w:t>
       </w:r>
     </w:p>
     <w:p/>
@@ -990,114 +839,62 @@
     </w:p>
     <w:p/>
     <w:p>
-      <w:proofErr w:type="spellStart"/>
-      <w:r>
-        <w:t>AvgRBC</w:t>
-      </w:r>
-      <w:proofErr w:type="spellEnd"/>
-      <w:r>
-        <w:t>: Average Red Blood Cell count for the sampled Ibis (based on F1-F3)</w:t>
-      </w:r>
-    </w:p>
-    <w:p/>
-    <w:p>
-      <w:proofErr w:type="spellStart"/>
-      <w:r>
-        <w:t>IbisNum</w:t>
-      </w:r>
-      <w:proofErr w:type="spellEnd"/>
-      <w:r>
-        <w:t>: Number of the sampled ibis, matches with IbisFieldDataOct19_2017 dataset</w:t>
-      </w:r>
-    </w:p>
-    <w:p/>
-    <w:p>
-      <w:proofErr w:type="spellStart"/>
-      <w:r>
-        <w:t>TotalMassG</w:t>
-      </w:r>
-      <w:proofErr w:type="spellEnd"/>
-      <w:r>
-        <w:t>: Total mass of the ibis and sample bag in grams</w:t>
+      <w:r>
+        <w:t>AvgRBC: Average Red Blood Cell count for the sampled Ibis (based on F1-F3)</w:t>
+      </w:r>
+    </w:p>
+    <w:p/>
+    <w:p>
+      <w:r>
+        <w:t>IbisNum: Number of the sampled ibis, matches with IbisFieldDataOct19_2017 dataset</w:t>
+      </w:r>
+    </w:p>
+    <w:p/>
+    <w:p>
+      <w:r>
+        <w:t>TotalMassG: Total mass of the ibis and sample bag in grams</w:t>
       </w:r>
     </w:p>
     <w:p>
       <w:r>
         <w:br/>
-      </w:r>
-      <w:proofErr w:type="spellStart"/>
-      <w:r>
-        <w:t>BagMass</w:t>
-      </w:r>
-      <w:proofErr w:type="spellEnd"/>
-      <w:r>
-        <w:t>: Total mass of the bag the ibis was sampled in in grams</w:t>
-      </w:r>
-    </w:p>
-    <w:p/>
-    <w:p>
-      <w:proofErr w:type="spellStart"/>
-      <w:r>
-        <w:t>BirdMassG</w:t>
-      </w:r>
-      <w:proofErr w:type="spellEnd"/>
-      <w:r>
-        <w:t>: Total mass of just the sampled ibis in grams</w:t>
-      </w:r>
-    </w:p>
-    <w:p/>
-    <w:p>
-      <w:proofErr w:type="spellStart"/>
-      <w:r>
-        <w:t>BodyCondScore</w:t>
-      </w:r>
-      <w:proofErr w:type="spellEnd"/>
-      <w:r>
-        <w:t>: Body condition score</w:t>
-      </w:r>
-    </w:p>
-    <w:p/>
-    <w:p>
-      <w:proofErr w:type="spellStart"/>
-      <w:r>
-        <w:t>EctoParasitScore</w:t>
-      </w:r>
-      <w:proofErr w:type="spellEnd"/>
-      <w:r>
-        <w:t>: Ectoparasite score</w:t>
-      </w:r>
-    </w:p>
-    <w:p/>
-    <w:p>
-      <w:proofErr w:type="spellStart"/>
-      <w:r>
-        <w:t>CulmenLmm</w:t>
-      </w:r>
-      <w:proofErr w:type="spellEnd"/>
-      <w:r>
-        <w:t>: Length of the culmen in mm</w:t>
-      </w:r>
-    </w:p>
-    <w:p/>
-    <w:p>
-      <w:proofErr w:type="spellStart"/>
-      <w:r>
-        <w:t>TarsusLmm</w:t>
-      </w:r>
-      <w:proofErr w:type="spellEnd"/>
-      <w:r>
-        <w:t>: Length of the Tarsus in mm</w:t>
-      </w:r>
-    </w:p>
-    <w:p/>
-    <w:p>
-      <w:proofErr w:type="spellStart"/>
-      <w:r>
-        <w:t>TarsusWmm</w:t>
-      </w:r>
-      <w:proofErr w:type="spellEnd"/>
-      <w:r>
-        <w:t>: Width of the Tarsus in mm</w:t>
+        <w:t>BagMass: Total mass of the bag the ibis was sampled in in grams</w:t>
+      </w:r>
+    </w:p>
+    <w:p/>
+    <w:p>
+      <w:r>
+        <w:t>BirdMassG: Total mass of just the sampled ibis in grams</w:t>
+      </w:r>
+    </w:p>
+    <w:p/>
+    <w:p>
+      <w:r>
+        <w:t>BodyCondScore: Body condition score</w:t>
+      </w:r>
+    </w:p>
+    <w:p/>
+    <w:p>
+      <w:r>
+        <w:t>EctoParasitScore: Ectoparasite score</w:t>
+      </w:r>
+    </w:p>
+    <w:p/>
+    <w:p>
+      <w:r>
+        <w:t>CulmenLmm: Length of the culmen in mm</w:t>
+      </w:r>
+    </w:p>
+    <w:p/>
+    <w:p>
+      <w:r>
+        <w:t>TarsusLmm: Length of the Tarsus in mm</w:t>
+      </w:r>
+    </w:p>
+    <w:p/>
+    <w:p>
+      <w:r>
+        <w:t>TarsusWmm: Width of the Tarsus in mm</w:t>
       </w:r>
     </w:p>
     <w:p/>
@@ -1109,13 +906,8 @@
           <w:szCs w:val="22"/>
         </w:rPr>
       </w:pPr>
-      <w:proofErr w:type="spellStart"/>
-      <w:r>
-        <w:t>SeroVolBleed</w:t>
-      </w:r>
-      <w:proofErr w:type="spellEnd"/>
-      <w:r>
-        <w:t xml:space="preserve">: </w:t>
+      <w:r>
+        <w:t xml:space="preserve">SeroVolBleed: </w:t>
       </w:r>
       <w:r>
         <w:rPr>
@@ -1123,43 +915,7 @@
           <w:sz w:val="22"/>
           <w:szCs w:val="22"/>
         </w:rPr>
-        <w:t xml:space="preserve">Volume serology bleed B and C (ul; after </w:t>
-      </w:r>
-      <w:proofErr w:type="spellStart"/>
-      <w:r>
-        <w:rPr>
-          <w:color w:val="000000"/>
-          <w:sz w:val="22"/>
-          <w:szCs w:val="22"/>
-        </w:rPr>
-        <w:t>bka</w:t>
-      </w:r>
-      <w:proofErr w:type="spellEnd"/>
-      <w:r>
-        <w:rPr>
-          <w:color w:val="000000"/>
-          <w:sz w:val="22"/>
-          <w:szCs w:val="22"/>
-        </w:rPr>
-        <w:t xml:space="preserve"> and </w:t>
-      </w:r>
-      <w:proofErr w:type="spellStart"/>
-      <w:r>
-        <w:rPr>
-          <w:color w:val="000000"/>
-          <w:sz w:val="22"/>
-          <w:szCs w:val="22"/>
-        </w:rPr>
-        <w:t>cort</w:t>
-      </w:r>
-      <w:proofErr w:type="spellEnd"/>
-      <w:r>
-        <w:rPr>
-          <w:color w:val="000000"/>
-          <w:sz w:val="22"/>
-          <w:szCs w:val="22"/>
-        </w:rPr>
-        <w:t>)</w:t>
+        <w:t>Volume serology bleed B and C (ul; after bka and cort)</w:t>
       </w:r>
     </w:p>
     <w:p/>
@@ -1217,6 +973,679 @@
       </w:r>
     </w:p>
     <w:p>
+      <w:r>
+        <w:t>ID</w:t>
+      </w:r>
+    </w:p>
+    <w:p>
+      <w:r>
+        <w:t>Site</w:t>
+      </w:r>
+      <w:r>
+        <w:t xml:space="preserve"> = Site.name</w:t>
+      </w:r>
+    </w:p>
+    <w:p>
+      <w:r>
+        <w:t>Lat</w:t>
+      </w:r>
+      <w:r>
+        <w:t xml:space="preserve"> = Latitude</w:t>
+      </w:r>
+    </w:p>
+    <w:p>
+      <w:r>
+        <w:t>Long</w:t>
+      </w:r>
+      <w:r>
+        <w:t xml:space="preserve"> = Longitude</w:t>
+      </w:r>
+    </w:p>
+    <w:p>
+      <w:r>
+        <w:t>Date</w:t>
+      </w:r>
+      <w:r>
+        <w:t xml:space="preserve"> = Date</w:t>
+      </w:r>
+    </w:p>
+    <w:p>
+      <w:r>
+        <w:t>Sex</w:t>
+      </w:r>
+      <w:r>
+        <w:t xml:space="preserve"> = PCR.sex</w:t>
+      </w:r>
+    </w:p>
+    <w:p>
+      <w:r>
+        <w:t>Age</w:t>
+      </w:r>
+      <w:r>
+        <w:t xml:space="preserve"> = Age</w:t>
+      </w:r>
+    </w:p>
+    <w:p>
+      <w:r>
+        <w:t>Season</w:t>
+      </w:r>
+      <w:r>
+        <w:t xml:space="preserve"> = Season</w:t>
+      </w:r>
+    </w:p>
+    <w:p>
+      <w:r>
+        <w:t>Habitat Type</w:t>
+      </w:r>
+      <w:r>
+        <w:t xml:space="preserve"> = Habitat.type</w:t>
+      </w:r>
+    </w:p>
+    <w:p>
+      <w:r>
+        <w:t>Ibis Number</w:t>
+      </w:r>
+      <w:r>
+        <w:t xml:space="preserve"> = Ibis.number</w:t>
+      </w:r>
+    </w:p>
+    <w:p>
+      <w:r>
+        <w:t>Mass bird (g) = BirdMassG</w:t>
+      </w:r>
+    </w:p>
+    <w:p>
+      <w:r>
+        <w:t>Body condition score (1-5)</w:t>
+      </w:r>
+      <w:r>
+        <w:t xml:space="preserve"> = BodyCondScore </w:t>
+      </w:r>
+    </w:p>
+    <w:p>
+      <w:r>
+        <w:t>Ectoparasite score (1-5)</w:t>
+      </w:r>
+      <w:r>
+        <w:t xml:space="preserve"> = EctoParasitScore</w:t>
+      </w:r>
+    </w:p>
+    <w:p>
+      <w:r>
+        <w:t>Culmen length</w:t>
+      </w:r>
+      <w:r>
+        <w:t xml:space="preserve"> = CulmenLmm</w:t>
+      </w:r>
+    </w:p>
+    <w:p>
+      <w:r>
+        <w:t>Wing chord length</w:t>
+      </w:r>
+      <w:r>
+        <w:t xml:space="preserve"> = WingChordLmm</w:t>
+      </w:r>
+    </w:p>
+    <w:p>
+      <w:r>
+        <w:t>Tarsus length</w:t>
+      </w:r>
+      <w:r>
+        <w:t xml:space="preserve"> = TarsusLmm</w:t>
+      </w:r>
+    </w:p>
+    <w:p>
+      <w:r>
+        <w:t>Tarsus width</w:t>
+      </w:r>
+      <w:r>
+        <w:t xml:space="preserve"> = TarsusWmm</w:t>
+      </w:r>
+    </w:p>
+    <w:p>
+      <w:r>
+        <w:t>Habituation score of flock (1-5)</w:t>
+      </w:r>
+      <w:r>
+        <w:t xml:space="preserve"> = HabFlockScore</w:t>
+      </w:r>
+    </w:p>
+    <w:p/>
+    <w:p>
+      <w:r>
+        <w:rPr>
+          <w:u w:val="single"/>
+        </w:rPr>
+        <w:t>ID</w:t>
+      </w:r>
+      <w:r>
+        <w:t>: ID number corresponding to that individual Ibis sampled</w:t>
+      </w:r>
+    </w:p>
+    <w:p/>
+    <w:p>
+      <w:r>
+        <w:rPr>
+          <w:u w:val="single"/>
+        </w:rPr>
+        <w:t>Site</w:t>
+      </w:r>
+      <w:r>
+        <w:t>: Location where the Ibis was sampled</w:t>
+      </w:r>
+    </w:p>
+    <w:p>
+      <w:r>
+        <w:t xml:space="preserve">[1] "Busch Wildlife Sanctuary" </w:t>
+      </w:r>
+      <w:r>
+        <w:t>= “BWS”</w:t>
+      </w:r>
+      <w:r>
+        <w:t xml:space="preserve">         </w:t>
+      </w:r>
+    </w:p>
+    <w:p>
+      <w:r>
+        <w:t xml:space="preserve"> [2] "Cat House (Bonnie's, Richard Lane)"  </w:t>
+      </w:r>
+      <w:r>
+        <w:t>= “CAT”</w:t>
+      </w:r>
+    </w:p>
+    <w:p>
+      <w:r>
+        <w:t xml:space="preserve"> [3] "Dubois Park" </w:t>
+      </w:r>
+      <w:r>
+        <w:t>= “DUP”</w:t>
+      </w:r>
+      <w:r>
+        <w:t xml:space="preserve">                         </w:t>
+      </w:r>
+    </w:p>
+    <w:p>
+      <w:r>
+        <w:t xml:space="preserve"> [4] "DuBois Park"</w:t>
+      </w:r>
+      <w:r>
+        <w:t xml:space="preserve"> = “DUP”</w:t>
+      </w:r>
+      <w:r>
+        <w:t xml:space="preserve">                         </w:t>
+      </w:r>
+    </w:p>
+    <w:p>
+      <w:r>
+        <w:t xml:space="preserve"> [5] "Dreher Park"  </w:t>
+      </w:r>
+      <w:r>
+        <w:t>= “DRP”</w:t>
+      </w:r>
+      <w:r>
+        <w:t xml:space="preserve">                        </w:t>
+      </w:r>
+    </w:p>
+    <w:p>
+      <w:r>
+        <w:t xml:space="preserve"> [6] "Fisheating Creek"  </w:t>
+      </w:r>
+      <w:r>
+        <w:t>= “FC”</w:t>
+      </w:r>
+      <w:r>
+        <w:t xml:space="preserve">                   </w:t>
+      </w:r>
+    </w:p>
+    <w:p>
+      <w:r>
+        <w:t xml:space="preserve"> [7] "Green Cay" </w:t>
+      </w:r>
+      <w:r>
+        <w:t>= “GC”</w:t>
+      </w:r>
+      <w:r>
+        <w:t xml:space="preserve">                           </w:t>
+      </w:r>
+    </w:p>
+    <w:p>
+      <w:r>
+        <w:t xml:space="preserve"> [8] "Gaines Park"  </w:t>
+      </w:r>
+      <w:r>
+        <w:t>= “GP”</w:t>
+      </w:r>
+      <w:r>
+        <w:t xml:space="preserve">                        </w:t>
+      </w:r>
+    </w:p>
+    <w:p>
+      <w:r>
+        <w:t xml:space="preserve"> [9] "Indian Creek"  </w:t>
+      </w:r>
+      <w:r>
+        <w:t>= “ICP”</w:t>
+      </w:r>
+      <w:r>
+        <w:t xml:space="preserve">                       </w:t>
+      </w:r>
+    </w:p>
+    <w:p>
+      <w:r>
+        <w:t xml:space="preserve">[10] "Juno Beach" </w:t>
+      </w:r>
+      <w:r>
+        <w:t>= “JB”</w:t>
+      </w:r>
+      <w:r>
+        <w:t xml:space="preserve">                          </w:t>
+      </w:r>
+    </w:p>
+    <w:p>
+      <w:r>
+        <w:t xml:space="preserve">[11] "Juno Beach " </w:t>
+      </w:r>
+      <w:r>
+        <w:t>= “JB”</w:t>
+      </w:r>
+      <w:r>
+        <w:t xml:space="preserve">                         </w:t>
+      </w:r>
+    </w:p>
+    <w:p>
+      <w:r>
+        <w:t>[12] "J.W. Corbett Wildlife Management Area"</w:t>
+      </w:r>
+      <w:r>
+        <w:t xml:space="preserve"> = “JWC”</w:t>
+      </w:r>
+    </w:p>
+    <w:p>
+      <w:r>
+        <w:t xml:space="preserve">[13] "Kitching Creek" </w:t>
+      </w:r>
+      <w:r>
+        <w:t>= “KC”</w:t>
+      </w:r>
+      <w:r>
+        <w:t xml:space="preserve">                      </w:t>
+      </w:r>
+    </w:p>
+    <w:p>
+      <w:r>
+        <w:t xml:space="preserve">[14] "Lion Country Safari"  </w:t>
+      </w:r>
+      <w:r>
+        <w:t>= “LCS”</w:t>
+      </w:r>
+      <w:r>
+        <w:t xml:space="preserve">                </w:t>
+      </w:r>
+    </w:p>
+    <w:p>
+      <w:r>
+        <w:t xml:space="preserve">[15] "Lake Worth"  </w:t>
+      </w:r>
+      <w:r>
+        <w:t>= “LW”</w:t>
+      </w:r>
+      <w:r>
+        <w:t xml:space="preserve">                         </w:t>
+      </w:r>
+    </w:p>
+    <w:p>
+      <w:r>
+        <w:t xml:space="preserve">[16] "Loxahatchee Slough"  </w:t>
+      </w:r>
+      <w:r>
+        <w:t>“LOXS”</w:t>
+      </w:r>
+      <w:r>
+        <w:t xml:space="preserve">                 </w:t>
+      </w:r>
+    </w:p>
+    <w:p>
+      <w:r>
+        <w:t xml:space="preserve">[17] "Loxahatchee Wildlife Refuge" </w:t>
+      </w:r>
+      <w:r>
+        <w:t xml:space="preserve"> = “LOXWR”</w:t>
+      </w:r>
+      <w:r>
+        <w:t xml:space="preserve">        </w:t>
+      </w:r>
+    </w:p>
+    <w:p>
+      <w:r>
+        <w:t xml:space="preserve">[18] "Loxahatchee/LILA Cell B2" </w:t>
+      </w:r>
+      <w:r>
+        <w:t>= “LOXB2”</w:t>
+      </w:r>
+      <w:r>
+        <w:t xml:space="preserve">            </w:t>
+      </w:r>
+    </w:p>
+    <w:p>
+      <w:r>
+        <w:t xml:space="preserve">[19] "Loxahatchee NE " </w:t>
+      </w:r>
+      <w:r>
+        <w:t>= “LOXNE”</w:t>
+      </w:r>
+      <w:r>
+        <w:t xml:space="preserve">                     </w:t>
+      </w:r>
+    </w:p>
+    <w:p>
+      <w:r>
+        <w:t xml:space="preserve">[20] "Palm Beach Zoo" </w:t>
+      </w:r>
+      <w:r>
+        <w:t>= “WPBZ”</w:t>
+      </w:r>
+      <w:r>
+        <w:t xml:space="preserve">                     </w:t>
+      </w:r>
+    </w:p>
+    <w:p>
+      <w:r>
+        <w:t xml:space="preserve">[21] "Royal Palm" </w:t>
+      </w:r>
+      <w:r>
+        <w:t>= “RP”</w:t>
+      </w:r>
+      <w:r>
+        <w:t xml:space="preserve">                          </w:t>
+      </w:r>
+    </w:p>
+    <w:p>
+      <w:r>
+        <w:t xml:space="preserve">[22] "CROW Wildlife Rehabilitation Center"  </w:t>
+      </w:r>
+      <w:r>
+        <w:t>= “CROW”</w:t>
+      </w:r>
+    </w:p>
+    <w:p>
+      <w:r>
+        <w:t xml:space="preserve">[23] "Solid Waste Authority" </w:t>
+      </w:r>
+      <w:r>
+        <w:t>= “SWA”</w:t>
+      </w:r>
+      <w:r>
+        <w:t xml:space="preserve">               </w:t>
+      </w:r>
+    </w:p>
+    <w:p>
+      <w:r>
+        <w:t>[24] "TetraTech</w:t>
+      </w:r>
+      <w:r>
+        <w:t>” = “TT”</w:t>
+      </w:r>
+      <w:r>
+        <w:t xml:space="preserve">     </w:t>
+      </w:r>
+    </w:p>
+    <w:p>
+      <w:r>
+        <w:br/>
+      </w:r>
+      <w:r>
+        <w:rPr>
+          <w:u w:val="single"/>
+        </w:rPr>
+        <w:t>Age</w:t>
+      </w:r>
+    </w:p>
+    <w:p>
+      <w:r>
+        <w:t xml:space="preserve">"Adult" </w:t>
+      </w:r>
+      <w:r>
+        <w:t>= “A”</w:t>
+      </w:r>
+    </w:p>
+    <w:p>
+      <w:r>
+        <w:t>"3rd year"</w:t>
+      </w:r>
+      <w:r>
+        <w:t xml:space="preserve"> = “J”</w:t>
+      </w:r>
+    </w:p>
+    <w:p>
+      <w:r>
+        <w:t xml:space="preserve">"2nd year" </w:t>
+      </w:r>
+      <w:r>
+        <w:t>= “J”</w:t>
+      </w:r>
+    </w:p>
+    <w:p>
+      <w:r>
+        <w:t>"1st year"</w:t>
+      </w:r>
+      <w:r>
+        <w:t xml:space="preserve"> = “J”</w:t>
+      </w:r>
+    </w:p>
+    <w:p>
+      <w:r>
+        <w:t xml:space="preserve">"NA"  </w:t>
+      </w:r>
+      <w:r>
+        <w:t>= NA</w:t>
+      </w:r>
+      <w:r>
+        <w:t xml:space="preserve">     </w:t>
+      </w:r>
+    </w:p>
+    <w:p>
+      <w:r>
+        <w:t xml:space="preserve">"-999" </w:t>
+      </w:r>
+      <w:r>
+        <w:t>= “NA”</w:t>
+      </w:r>
+    </w:p>
+    <w:p>
+      <w:r>
+        <w:t xml:space="preserve">"Adult " </w:t>
+      </w:r>
+      <w:r>
+        <w:t>= “A”</w:t>
+      </w:r>
+      <w:r>
+        <w:t xml:space="preserve"> </w:t>
+      </w:r>
+    </w:p>
+    <w:p>
+      <w:r>
+        <w:t xml:space="preserve">"2nd year </w:t>
+      </w:r>
+      <w:r>
+        <w:t>“ = “J”</w:t>
+      </w:r>
+    </w:p>
+    <w:p>
+      <w:r>
+        <w:t>"Juvenile"</w:t>
+      </w:r>
+      <w:r>
+        <w:t xml:space="preserve"> = “J”</w:t>
+      </w:r>
+    </w:p>
+    <w:p>
+      <w:r>
+        <w:t>"2nd Year"</w:t>
+      </w:r>
+      <w:r>
+        <w:t xml:space="preserve"> = “J”</w:t>
+      </w:r>
+    </w:p>
+    <w:p/>
+    <w:p>
+      <w:r>
+        <w:t>Season: Season the ibis was sampled</w:t>
+      </w:r>
+    </w:p>
+    <w:p/>
+    <w:p>
+      <w:r>
+        <w:t xml:space="preserve">"Fall 2015" </w:t>
+      </w:r>
+    </w:p>
+    <w:p>
+      <w:r>
+        <w:t xml:space="preserve">"Spring 2016" </w:t>
+      </w:r>
+    </w:p>
+    <w:p>
+      <w:r>
+        <w:t xml:space="preserve">"Spring 2017" </w:t>
+      </w:r>
+    </w:p>
+    <w:p>
+      <w:r>
+        <w:t>"Summer 2016"</w:t>
+      </w:r>
+    </w:p>
+    <w:p>
+      <w:r>
+        <w:t xml:space="preserve">"Fall 2016"  </w:t>
+      </w:r>
+    </w:p>
+    <w:p>
+      <w:r>
+        <w:t xml:space="preserve">"Summer 2017" </w:t>
+      </w:r>
+    </w:p>
+    <w:p>
+      <w:r>
+        <w:t>NA</w:t>
+      </w:r>
+    </w:p>
+    <w:p/>
+    <w:p>
+      <w:r>
+        <w:t>HabType: Habitat type of the location where the ibis was sampled</w:t>
+      </w:r>
+    </w:p>
+    <w:p/>
+    <w:p>
+      <w:r>
+        <w:t>IbisNum: Number of the sampled ibis, matches with IbisFieldDataOct19_2017 dataset</w:t>
+      </w:r>
+    </w:p>
+    <w:p/>
+    <w:p>
+      <w:r>
+        <w:t>BirdMassG: Total mass of just the sampled ibis in grams</w:t>
+      </w:r>
+    </w:p>
+    <w:p/>
+    <w:p>
+      <w:r>
+        <w:t>BodyCondScore: Body condition score</w:t>
+      </w:r>
+    </w:p>
+    <w:p/>
+    <w:p>
+      <w:r>
+        <w:t>EctoParasitScore: Ectoparasite score</w:t>
+      </w:r>
+    </w:p>
+    <w:p/>
+    <w:p>
+      <w:r>
+        <w:t>CulmenLmm: Length of the culmen in mm</w:t>
+      </w:r>
+    </w:p>
+    <w:p/>
+    <w:p>
+      <w:r>
+        <w:t>WingChordLmm: Length of the wing chord in mm</w:t>
+      </w:r>
+    </w:p>
+    <w:p/>
+    <w:p>
+      <w:r>
+        <w:t>TarsusLmm: Length of the Tarsus in mm</w:t>
+      </w:r>
+    </w:p>
+    <w:p/>
+    <w:p>
+      <w:r>
+        <w:t>TarsusWmm: Width of the Tarsus in mm</w:t>
+      </w:r>
+    </w:p>
+    <w:p/>
+    <w:p>
+      <w:pPr>
+        <w:rPr>
+          <w:rFonts w:ascii="Calibri" w:hAnsi="Calibri" w:cs="Calibri"/>
+          <w:color w:val="000000"/>
+        </w:rPr>
+      </w:pPr>
+      <w:r>
+        <w:t xml:space="preserve">HabFlockScore: </w:t>
+      </w:r>
+      <w:r>
+        <w:rPr>
+          <w:rFonts w:ascii="Calibri" w:hAnsi="Calibri" w:cs="Calibri"/>
+          <w:color w:val="000000"/>
+        </w:rPr>
+        <w:t>Ibises which actively approached humans and begged for food were scored a 5; birds that tolerated humans within 3m and begged for food were scored a 4; ibises that tolerated humans between 3m and 10m were scored a 3; ibises that tolerated humans within 10m but did not consume anthropogenic food were scored a 2; ibises intolerant of human presence that flushed at 10m were scored a 1.</w:t>
+      </w:r>
+    </w:p>
+    <w:p/>
+    <w:p/>
+    <w:p/>
+    <w:p/>
+    <w:p/>
+    <w:p/>
+    <w:p/>
+    <w:p/>
+    <w:p/>
+    <w:p/>
+    <w:p/>
+    <w:p/>
+    <w:p/>
+    <w:p/>
+    <w:p/>
+    <w:p/>
+    <w:p/>
+    <w:p/>
+    <w:p/>
+    <w:p/>
+    <w:p/>
+    <w:p/>
+    <w:p/>
+    <w:p/>
+    <w:p/>
+    <w:p/>
+    <w:p/>
+    <w:p/>
+    <w:p/>
+    <w:p/>
+    <w:p/>
+    <w:p/>
+    <w:p/>
+    <w:p/>
+    <w:p/>
+    <w:p/>
+    <w:p/>
+    <w:p/>
+    <w:p/>
+    <w:p/>
+    <w:p/>
+    <w:p/>
+    <w:p/>
+    <w:p/>
+    <w:p>
       <w:pPr>
         <w:rPr>
           <w:b/>
@@ -1224,13 +1653,274 @@
           <w:u w:val="single"/>
         </w:rPr>
       </w:pPr>
-    </w:p>
-    <w:p/>
-    <w:p/>
-    <w:p/>
-    <w:p>
-      <w:r>
-        <w:br/>
+      <w:r>
+        <w:rPr>
+          <w:b/>
+          <w:bCs/>
+          <w:u w:val="single"/>
+        </w:rPr>
+        <w:t>Urbanization Dataset</w:t>
+      </w:r>
+    </w:p>
+    <w:p>
+      <w:r>
+        <w:rPr>
+          <w:u w:val="single"/>
+        </w:rPr>
+        <w:t>ID</w:t>
+      </w:r>
+      <w:r>
+        <w:t>: ID number corresponding to that individual Ibis sampled</w:t>
+      </w:r>
+    </w:p>
+    <w:p/>
+    <w:p>
+      <w:r>
+        <w:rPr>
+          <w:u w:val="single"/>
+        </w:rPr>
+        <w:t>Date</w:t>
+      </w:r>
+      <w:r>
+        <w:t>: The date that individual ibis was sampled</w:t>
+      </w:r>
+    </w:p>
+    <w:p/>
+    <w:p>
+      <w:r>
+        <w:rPr>
+          <w:u w:val="single"/>
+        </w:rPr>
+        <w:t>Weight</w:t>
+      </w:r>
+      <w:r>
+        <w:t>: Weight of the ibis? (No unit of measurement)</w:t>
+      </w:r>
+    </w:p>
+    <w:p/>
+    <w:p>
+      <w:r>
+        <w:rPr>
+          <w:u w:val="single"/>
+        </w:rPr>
+        <w:t>HgPPM</w:t>
+      </w:r>
+      <w:r>
+        <w:t>: Assuming parts per million of mercury</w:t>
+      </w:r>
+    </w:p>
+    <w:p/>
+    <w:p>
+      <w:r>
+        <w:rPr>
+          <w:u w:val="single"/>
+        </w:rPr>
+        <w:t>Site</w:t>
+      </w:r>
+      <w:r>
+        <w:t>:</w:t>
+      </w:r>
+    </w:p>
+    <w:p>
+      <w:r>
+        <w:t xml:space="preserve">[1] "Juno Beach" </w:t>
+      </w:r>
+      <w:r>
+        <w:t>= “JB”</w:t>
+      </w:r>
+      <w:r>
+        <w:t xml:space="preserve">                          </w:t>
+      </w:r>
+    </w:p>
+    <w:p>
+      <w:r>
+        <w:t xml:space="preserve"> [2] "Indian Creek" </w:t>
+      </w:r>
+      <w:r>
+        <w:t>= “ICP”</w:t>
+      </w:r>
+      <w:r>
+        <w:t xml:space="preserve">                        </w:t>
+      </w:r>
+    </w:p>
+    <w:p>
+      <w:r>
+        <w:t xml:space="preserve"> [3] "Dubois Park" </w:t>
+      </w:r>
+      <w:r>
+        <w:t>= “DUP”</w:t>
+      </w:r>
+      <w:r>
+        <w:t xml:space="preserve">                        </w:t>
+      </w:r>
+    </w:p>
+    <w:p>
+      <w:r>
+        <w:t xml:space="preserve"> [4] "Dreher Park"  </w:t>
+      </w:r>
+      <w:r>
+        <w:t>= “DRP”</w:t>
+      </w:r>
+      <w:r>
+        <w:t xml:space="preserve">                        </w:t>
+      </w:r>
+    </w:p>
+    <w:p>
+      <w:r>
+        <w:t xml:space="preserve"> [5] "Lion Country Safari"</w:t>
+      </w:r>
+      <w:r>
+        <w:t xml:space="preserve"> = “LCS”</w:t>
+      </w:r>
+      <w:r>
+        <w:t xml:space="preserve">                  </w:t>
+      </w:r>
+    </w:p>
+    <w:p>
+      <w:r>
+        <w:t xml:space="preserve"> [6] "Loxahatchee Wildlife Refuge"  </w:t>
+      </w:r>
+      <w:r>
+        <w:t>= “LOXWR”</w:t>
+      </w:r>
+      <w:r>
+        <w:t xml:space="preserve">       </w:t>
+      </w:r>
+    </w:p>
+    <w:p>
+      <w:r>
+        <w:t xml:space="preserve"> [7] "Solid Waste Authority " </w:t>
+      </w:r>
+      <w:r>
+        <w:t>= “SWA”</w:t>
+      </w:r>
+      <w:r>
+        <w:t xml:space="preserve">              </w:t>
+      </w:r>
+    </w:p>
+    <w:p>
+      <w:r>
+        <w:t xml:space="preserve"> [8] "Gaines Park"  </w:t>
+      </w:r>
+      <w:r>
+        <w:t>= “GP”</w:t>
+      </w:r>
+      <w:r>
+        <w:t xml:space="preserve">                        </w:t>
+      </w:r>
+    </w:p>
+    <w:p>
+      <w:r>
+        <w:t xml:space="preserve"> [9] "Kitching Creek" </w:t>
+      </w:r>
+      <w:r>
+        <w:t>= “KC”</w:t>
+      </w:r>
+      <w:r>
+        <w:t xml:space="preserve">                      </w:t>
+      </w:r>
+    </w:p>
+    <w:p>
+      <w:r>
+        <w:t xml:space="preserve">[10] "Kitching Creek " </w:t>
+      </w:r>
+      <w:r>
+        <w:t>= “KC”</w:t>
+      </w:r>
+      <w:r>
+        <w:t xml:space="preserve">                    </w:t>
+      </w:r>
+    </w:p>
+    <w:p>
+      <w:r>
+        <w:t>[11] "Loxahatchee NE"</w:t>
+      </w:r>
+      <w:r>
+        <w:t xml:space="preserve"> = “LOXNE”</w:t>
+      </w:r>
+      <w:r>
+        <w:t xml:space="preserve">                      </w:t>
+      </w:r>
+    </w:p>
+    <w:p>
+      <w:r>
+        <w:t xml:space="preserve">[12] "TetraTech" </w:t>
+      </w:r>
+      <w:r>
+        <w:t>= “TT”</w:t>
+      </w:r>
+      <w:r>
+        <w:t xml:space="preserve">                           </w:t>
+      </w:r>
+    </w:p>
+    <w:p>
+      <w:r>
+        <w:t xml:space="preserve">[13] "Loxahatchee NE "  </w:t>
+      </w:r>
+      <w:r>
+        <w:t>= “LOXNE”</w:t>
+      </w:r>
+      <w:r>
+        <w:t xml:space="preserve">                    </w:t>
+      </w:r>
+    </w:p>
+    <w:p>
+      <w:r>
+        <w:t xml:space="preserve">[14] "Green Cay"  </w:t>
+      </w:r>
+      <w:r>
+        <w:t>= “GC”</w:t>
+      </w:r>
+      <w:r>
+        <w:t xml:space="preserve">                          </w:t>
+      </w:r>
+    </w:p>
+    <w:p>
+      <w:r>
+        <w:t>[15] "J.W. Corbett Wildlife Management Area"</w:t>
+      </w:r>
+      <w:r>
+        <w:t xml:space="preserve"> = “JWC”</w:t>
+      </w:r>
+    </w:p>
+    <w:p>
+      <w:r>
+        <w:t xml:space="preserve">[16] "Loxahatchee Slough" </w:t>
+      </w:r>
+      <w:r>
+        <w:t>= “LOXS”</w:t>
+      </w:r>
+      <w:r>
+        <w:t xml:space="preserve">                 </w:t>
+      </w:r>
+    </w:p>
+    <w:p>
+      <w:r>
+        <w:t xml:space="preserve">[17] "Lake Worth" </w:t>
+      </w:r>
+      <w:r>
+        <w:t>= “LW”</w:t>
+      </w:r>
+      <w:r>
+        <w:t xml:space="preserve">    </w:t>
+      </w:r>
+    </w:p>
+    <w:p/>
+    <w:p>
+      <w:r>
+        <w:t xml:space="preserve">UrbanPercent: % of the environment </w:t>
+      </w:r>
+      <w:r>
+        <w:t xml:space="preserve">the ibis was sampled in </w:t>
+      </w:r>
+      <w:r>
+        <w:t xml:space="preserve">is urbanized </w:t>
+      </w:r>
+    </w:p>
+    <w:p/>
+    <w:p>
+      <w:r>
+        <w:t>Serotype: Serotype of salmonella present from the sampled Ibis</w:t>
       </w:r>
     </w:p>
     <w:sectPr>
@@ -1634,7 +2324,7 @@
   <w:style w:type="paragraph" w:default="1" w:styleId="Normal">
     <w:name w:val="Normal"/>
     <w:qFormat/>
-    <w:rsid w:val="00AA7C38"/>
+    <w:rsid w:val="00BD3B10"/>
     <w:rPr>
       <w:rFonts w:ascii="Times New Roman" w:eastAsia="Times New Roman" w:hAnsi="Times New Roman" w:cs="Times New Roman"/>
     </w:rPr>

</xml_diff>

<commit_message>
Completed Project Part 2 10/7/21
Completed up to Part 2 of the MADA project. Data cleaning and exploratory analysis have been finished, along with all organization of the folders and files. Updated READMEs. Will return in later parts to data cleaning or exploratory analysis as needed.
</commit_message>
<xml_diff>
--- a/products/metadata.docx
+++ b/products/metadata.docx
@@ -85,7 +85,15 @@
     </w:p>
     <w:p>
       <w:r>
-        <w:t>Lion County Safari = “LCS”</w:t>
+        <w:t xml:space="preserve">Lion </w:t>
+      </w:r>
+      <w:proofErr w:type="spellStart"/>
+      <w:r>
+        <w:t>County</w:t>
+      </w:r>
+      <w:proofErr w:type="spellEnd"/>
+      <w:r>
+        <w:t xml:space="preserve"> Safari = “LCS”</w:t>
       </w:r>
     </w:p>
     <w:p>
@@ -179,20 +187,35 @@
     </w:p>
     <w:p/>
     <w:p>
+      <w:proofErr w:type="spellStart"/>
       <w:r>
         <w:rPr>
           <w:u w:val="single"/>
         </w:rPr>
         <w:t>TotalRBC</w:t>
       </w:r>
+      <w:proofErr w:type="spellEnd"/>
       <w:r>
         <w:t>: Total red blood cell count from the sample of each individual ibis</w:t>
       </w:r>
     </w:p>
     <w:p/>
     <w:p>
-      <w:r>
-        <w:t>HaeParasit: Haemoproteus parasitemia measured from the sampled Ibis</w:t>
+      <w:proofErr w:type="spellStart"/>
+      <w:r>
+        <w:t>HaeParasit</w:t>
+      </w:r>
+      <w:proofErr w:type="spellEnd"/>
+      <w:r>
+        <w:t xml:space="preserve">: </w:t>
+      </w:r>
+      <w:proofErr w:type="spellStart"/>
+      <w:r>
+        <w:t>Haemoproteus</w:t>
+      </w:r>
+      <w:proofErr w:type="spellEnd"/>
+      <w:r>
+        <w:t xml:space="preserve"> parasitemia measured from the sampled Ibis</w:t>
       </w:r>
     </w:p>
     <w:p/>
@@ -253,93 +276,48 @@
     </w:p>
     <w:p>
       <w:r>
-        <w:t>[1] "Juno Beach"</w:t>
-      </w:r>
-      <w:r>
-        <w:t xml:space="preserve"> = “JB”</w:t>
-      </w:r>
-      <w:r>
-        <w:t xml:space="preserve">                 </w:t>
-      </w:r>
-    </w:p>
-    <w:p>
-      <w:r>
-        <w:t xml:space="preserve"> [2] "Indian Creek Park" </w:t>
-      </w:r>
-      <w:r>
-        <w:t>= “ICP”</w:t>
-      </w:r>
-      <w:r>
-        <w:t xml:space="preserve">                   </w:t>
-      </w:r>
-    </w:p>
-    <w:p>
-      <w:r>
-        <w:t xml:space="preserve"> [3] "Dubois park" </w:t>
-      </w:r>
-      <w:r>
-        <w:t>= “DUP”</w:t>
-      </w:r>
-      <w:r>
-        <w:t xml:space="preserve">                         </w:t>
-      </w:r>
-    </w:p>
-    <w:p>
-      <w:r>
-        <w:t xml:space="preserve"> [4] "Dreher Park" </w:t>
-      </w:r>
-      <w:r>
-        <w:t>= “DRP”</w:t>
-      </w:r>
-      <w:r>
-        <w:t xml:space="preserve">                         </w:t>
-      </w:r>
-    </w:p>
-    <w:p>
-      <w:r>
-        <w:t xml:space="preserve"> [5] "Lion Country Safari" </w:t>
-      </w:r>
-      <w:r>
-        <w:t>= “LCS”</w:t>
-      </w:r>
-      <w:r>
-        <w:t xml:space="preserve">                </w:t>
-      </w:r>
-    </w:p>
-    <w:p>
-      <w:r>
-        <w:t xml:space="preserve"> [6] "Dubois Park" </w:t>
-      </w:r>
-      <w:r>
-        <w:t>= “DUP”</w:t>
-      </w:r>
-      <w:r>
-        <w:t xml:space="preserve">                         </w:t>
-      </w:r>
-    </w:p>
-    <w:p>
-      <w:r>
-        <w:t xml:space="preserve"> [7] "Loxahatchee Wildlife Refuge"</w:t>
-      </w:r>
-      <w:r>
-        <w:t xml:space="preserve"> = “L</w:t>
+        <w:t xml:space="preserve">[1] "Juno Beach" = “JB”                 </w:t>
+      </w:r>
+    </w:p>
+    <w:p>
+      <w:r>
+        <w:t xml:space="preserve"> [2] "Indian Creek Park" = “ICP”                   </w:t>
+      </w:r>
+    </w:p>
+    <w:p>
+      <w:r>
+        <w:t xml:space="preserve"> [3] "Dubois park" = “DUP”                         </w:t>
+      </w:r>
+    </w:p>
+    <w:p>
+      <w:r>
+        <w:t xml:space="preserve"> [4] "Dreher Park" = “DRP”                         </w:t>
+      </w:r>
+    </w:p>
+    <w:p>
+      <w:r>
+        <w:t xml:space="preserve"> [5] "Lion Country Safari" = “LCS”                </w:t>
+      </w:r>
+    </w:p>
+    <w:p>
+      <w:r>
+        <w:t xml:space="preserve"> [6] "Dubois Park" = “DUP”                         </w:t>
+      </w:r>
+    </w:p>
+    <w:p>
+      <w:r>
+        <w:t xml:space="preserve"> [7] "Loxahatchee Wildlife Refuge" = “L</w:t>
       </w:r>
       <w:r>
         <w:t>OX</w:t>
       </w:r>
       <w:r>
-        <w:t>WR”</w:t>
-      </w:r>
-      <w:r>
-        <w:t xml:space="preserve">          </w:t>
-      </w:r>
-    </w:p>
-    <w:p>
-      <w:r>
-        <w:t xml:space="preserve"> [8] "J.W. Corbett Wildlife Management Area"</w:t>
-      </w:r>
-      <w:r>
-        <w:t xml:space="preserve"> = “JW</w:t>
+        <w:t xml:space="preserve">WR”          </w:t>
+      </w:r>
+    </w:p>
+    <w:p>
+      <w:r>
+        <w:t xml:space="preserve"> [8] "J.W. Corbett Wildlife Management Area" = “JW</w:t>
       </w:r>
       <w:r>
         <w:t>C</w:t>
@@ -350,148 +328,105 @@
     </w:p>
     <w:p>
       <w:r>
-        <w:t xml:space="preserve"> [9] "Gaines Park" </w:t>
-      </w:r>
-      <w:r>
-        <w:t>= “GP”</w:t>
-      </w:r>
-      <w:r>
-        <w:t xml:space="preserve">                         </w:t>
-      </w:r>
-    </w:p>
-    <w:p>
-      <w:r>
-        <w:t>[10] "Solid Waste Authority"</w:t>
-      </w:r>
-      <w:r>
-        <w:t xml:space="preserve"> = “SWA”</w:t>
-      </w:r>
-      <w:r>
-        <w:t xml:space="preserve">                </w:t>
-      </w:r>
-    </w:p>
-    <w:p>
-      <w:r>
-        <w:t>[11] "Fisheating creek"</w:t>
-      </w:r>
-      <w:r>
-        <w:t xml:space="preserve"> = “FC”</w:t>
-      </w:r>
-      <w:r>
-        <w:t xml:space="preserve">                     </w:t>
-      </w:r>
-    </w:p>
-    <w:p>
-      <w:r>
-        <w:t xml:space="preserve">[12] "Kitching Creek" </w:t>
-      </w:r>
-      <w:r>
-        <w:t>= “KC”</w:t>
-      </w:r>
-      <w:r>
-        <w:t xml:space="preserve">                      </w:t>
-      </w:r>
-    </w:p>
-    <w:p>
-      <w:r>
-        <w:t xml:space="preserve">[13] "Loxahatchee NE" </w:t>
-      </w:r>
-      <w:r>
-        <w:t>= “LOX</w:t>
+        <w:t xml:space="preserve"> [9] "Gaines Park" = “GP”                         </w:t>
+      </w:r>
+    </w:p>
+    <w:p>
+      <w:r>
+        <w:t xml:space="preserve">[10] "Solid Waste Authority" = “SWA”                </w:t>
+      </w:r>
+    </w:p>
+    <w:p>
+      <w:r>
+        <w:t>[11] "</w:t>
+      </w:r>
+      <w:proofErr w:type="spellStart"/>
+      <w:r>
+        <w:t>Fisheating</w:t>
+      </w:r>
+      <w:proofErr w:type="spellEnd"/>
+      <w:r>
+        <w:t xml:space="preserve"> creek" = “FC”                     </w:t>
+      </w:r>
+    </w:p>
+    <w:p>
+      <w:r>
+        <w:t xml:space="preserve">[12] "Kitching Creek" = “KC”                      </w:t>
+      </w:r>
+    </w:p>
+    <w:p>
+      <w:r>
+        <w:t>[13] "Loxahatchee NE" = “LOX</w:t>
       </w:r>
       <w:r>
         <w:t>NE</w:t>
       </w:r>
       <w:r>
-        <w:t>”</w:t>
-      </w:r>
-      <w:r>
-        <w:t xml:space="preserve">                      </w:t>
-      </w:r>
-    </w:p>
-    <w:p>
-      <w:r>
-        <w:t xml:space="preserve">[14] "DuBois Park" </w:t>
-      </w:r>
-      <w:r>
-        <w:t>= “DUP”</w:t>
-      </w:r>
-      <w:r>
-        <w:t xml:space="preserve">                         </w:t>
-      </w:r>
-    </w:p>
-    <w:p>
-      <w:r>
-        <w:t xml:space="preserve">[15] "TetraTech" </w:t>
-      </w:r>
-      <w:r>
-        <w:t>= “TT”</w:t>
-      </w:r>
-      <w:r>
-        <w:t xml:space="preserve">                           </w:t>
-      </w:r>
-    </w:p>
-    <w:p>
-      <w:r>
-        <w:t xml:space="preserve">[16] "Green Cay" </w:t>
-      </w:r>
-      <w:r>
-        <w:t>= “GC”</w:t>
-      </w:r>
-      <w:r>
-        <w:t xml:space="preserve">                          </w:t>
-      </w:r>
-    </w:p>
-    <w:p>
-      <w:r>
-        <w:t xml:space="preserve">[17] "Dreher park" </w:t>
-      </w:r>
-      <w:r>
-        <w:t>= “DRP”</w:t>
-      </w:r>
-      <w:r>
-        <w:t xml:space="preserve">                         </w:t>
-      </w:r>
-    </w:p>
-    <w:p>
-      <w:r>
-        <w:t xml:space="preserve">[18] "CROW Wildlife Rehabilitation Center" </w:t>
-      </w:r>
-      <w:r>
-        <w:t>= “CROW”</w:t>
-      </w:r>
-    </w:p>
-    <w:p>
-      <w:r>
-        <w:t xml:space="preserve">[19] "Lake Worth" </w:t>
-      </w:r>
-      <w:r>
-        <w:t>= “LW”</w:t>
-      </w:r>
-      <w:r>
-        <w:t xml:space="preserve">                          </w:t>
-      </w:r>
-    </w:p>
-    <w:p>
-      <w:r>
-        <w:t xml:space="preserve">[20] "Royal Palm"  </w:t>
-      </w:r>
-      <w:r>
-        <w:t>= “RP”</w:t>
-      </w:r>
-      <w:r>
-        <w:t xml:space="preserve">                         </w:t>
-      </w:r>
-    </w:p>
-    <w:p>
-      <w:r>
-        <w:t xml:space="preserve">[21] "JW Corbett"  </w:t>
-      </w:r>
-      <w:r>
-        <w:t>= “JWC”</w:t>
-      </w:r>
-      <w:r>
-        <w:t xml:space="preserve">                         </w:t>
+        <w:t xml:space="preserve">”                      </w:t>
+      </w:r>
+    </w:p>
+    <w:p>
+      <w:r>
+        <w:t xml:space="preserve">[14] "DuBois Park" = “DUP”                         </w:t>
+      </w:r>
+    </w:p>
+    <w:p>
+      <w:r>
+        <w:t>[15] "</w:t>
+      </w:r>
+      <w:proofErr w:type="spellStart"/>
+      <w:r>
+        <w:t>TetraTech</w:t>
+      </w:r>
+      <w:proofErr w:type="spellEnd"/>
+      <w:r>
+        <w:t xml:space="preserve">" = “TT”                           </w:t>
+      </w:r>
+    </w:p>
+    <w:p>
+      <w:r>
+        <w:t xml:space="preserve">[16] "Green Cay" = “GC”                          </w:t>
+      </w:r>
+    </w:p>
+    <w:p>
+      <w:r>
+        <w:t xml:space="preserve">[17] "Dreher park" = “DRP”                         </w:t>
+      </w:r>
+    </w:p>
+    <w:p>
+      <w:r>
+        <w:t>[18] "CROW Wildlife Rehabilitation Center" = “CROW”</w:t>
+      </w:r>
+    </w:p>
+    <w:p>
+      <w:r>
+        <w:t xml:space="preserve">[19] "Lake Worth" = “LW”                          </w:t>
+      </w:r>
+    </w:p>
+    <w:p>
+      <w:r>
+        <w:t>[20] "Royal Palm</w:t>
+      </w:r>
+      <w:proofErr w:type="gramStart"/>
+      <w:r>
+        <w:t>"  =</w:t>
+      </w:r>
+      <w:proofErr w:type="gramEnd"/>
+      <w:r>
+        <w:t xml:space="preserve"> “RP”                         </w:t>
+      </w:r>
+    </w:p>
+    <w:p>
+      <w:r>
+        <w:t>[21] "JW Corbett</w:t>
+      </w:r>
+      <w:proofErr w:type="gramStart"/>
+      <w:r>
+        <w:t>"  =</w:t>
+      </w:r>
+      <w:proofErr w:type="gramEnd"/>
+      <w:r>
+        <w:t xml:space="preserve"> “JWC”                         </w:t>
       </w:r>
     </w:p>
     <w:p>
@@ -614,135 +549,204 @@
     <w:p/>
     <w:p>
       <w:r>
-        <w:t xml:space="preserve">"Juvenile" </w:t>
-      </w:r>
-      <w:r>
-        <w:t xml:space="preserve"> = “J”</w:t>
-      </w:r>
-    </w:p>
-    <w:p>
-      <w:r>
-        <w:t xml:space="preserve">"Adult"  </w:t>
+        <w:t>"Juvenile</w:t>
+      </w:r>
+      <w:proofErr w:type="gramStart"/>
+      <w:r>
+        <w:t xml:space="preserve">" </w:t>
+      </w:r>
+      <w:r>
+        <w:t xml:space="preserve"> =</w:t>
+      </w:r>
+      <w:proofErr w:type="gramEnd"/>
+      <w:r>
+        <w:t xml:space="preserve"> “J”</w:t>
+      </w:r>
+    </w:p>
+    <w:p>
+      <w:r>
+        <w:t>"Adult</w:t>
+      </w:r>
+      <w:proofErr w:type="gramStart"/>
+      <w:r>
+        <w:t xml:space="preserve">"  </w:t>
+      </w:r>
+      <w:r>
+        <w:t>=</w:t>
+      </w:r>
+      <w:proofErr w:type="gramEnd"/>
+      <w:r>
+        <w:t xml:space="preserve"> “A”</w:t>
+      </w:r>
+      <w:r>
+        <w:t xml:space="preserve"> </w:t>
+      </w:r>
+    </w:p>
+    <w:p>
+      <w:r>
+        <w:t>"2nd/3rd year</w:t>
+      </w:r>
+      <w:proofErr w:type="gramStart"/>
+      <w:r>
+        <w:t xml:space="preserve">"  </w:t>
+      </w:r>
+      <w:r>
+        <w:t>=</w:t>
+      </w:r>
+      <w:proofErr w:type="gramEnd"/>
+      <w:r>
+        <w:t xml:space="preserve"> “J”</w:t>
+      </w:r>
+    </w:p>
+    <w:p>
+      <w:r>
+        <w:t>"3rd year</w:t>
+      </w:r>
+      <w:proofErr w:type="gramStart"/>
+      <w:r>
+        <w:t xml:space="preserve">"  </w:t>
+      </w:r>
+      <w:r>
+        <w:t>=</w:t>
+      </w:r>
+      <w:proofErr w:type="gramEnd"/>
+      <w:r>
+        <w:t xml:space="preserve"> “J”</w:t>
+      </w:r>
+      <w:r>
+        <w:t xml:space="preserve">  </w:t>
+      </w:r>
+    </w:p>
+    <w:p>
+      <w:r>
+        <w:t>"1st year</w:t>
+      </w:r>
+      <w:proofErr w:type="gramStart"/>
+      <w:r>
+        <w:t xml:space="preserve">"  </w:t>
+      </w:r>
+      <w:r>
+        <w:t>=</w:t>
+      </w:r>
+      <w:proofErr w:type="gramEnd"/>
+      <w:r>
+        <w:t xml:space="preserve"> “J”</w:t>
+      </w:r>
+      <w:r>
+        <w:t xml:space="preserve">  </w:t>
+      </w:r>
+    </w:p>
+    <w:p>
+      <w:r>
+        <w:t xml:space="preserve">"adult" </w:t>
       </w:r>
       <w:r>
         <w:t>= “A”</w:t>
       </w:r>
       <w:r>
-        <w:t xml:space="preserve"> </w:t>
-      </w:r>
-    </w:p>
-    <w:p>
-      <w:r>
-        <w:t xml:space="preserve">"2nd/3rd year"  </w:t>
+        <w:t xml:space="preserve">         </w:t>
+      </w:r>
+    </w:p>
+    <w:p>
+      <w:r>
+        <w:t xml:space="preserve">"2nd year" </w:t>
       </w:r>
       <w:r>
         <w:t>= “J”</w:t>
       </w:r>
-    </w:p>
-    <w:p>
-      <w:r>
-        <w:t xml:space="preserve">"3rd year"  </w:t>
+      <w:r>
+        <w:t xml:space="preserve">   </w:t>
+      </w:r>
+    </w:p>
+    <w:p>
+      <w:r>
+        <w:t xml:space="preserve"> "NA</w:t>
+      </w:r>
+      <w:proofErr w:type="gramStart"/>
+      <w:r>
+        <w:t xml:space="preserve">"  </w:t>
+      </w:r>
+      <w:r>
+        <w:t>=</w:t>
+      </w:r>
+      <w:proofErr w:type="gramEnd"/>
+      <w:r>
+        <w:t xml:space="preserve"> NA</w:t>
+      </w:r>
+      <w:r>
+        <w:t xml:space="preserve">      </w:t>
+      </w:r>
+    </w:p>
+    <w:p>
+      <w:r>
+        <w:t>"2nd Year</w:t>
+      </w:r>
+      <w:proofErr w:type="gramStart"/>
+      <w:r>
+        <w:t xml:space="preserve">"  </w:t>
+      </w:r>
+      <w:r>
+        <w:t>=</w:t>
+      </w:r>
+      <w:proofErr w:type="gramEnd"/>
+      <w:r>
+        <w:t xml:space="preserve"> “J”</w:t>
+      </w:r>
+      <w:r>
+        <w:t xml:space="preserve">     </w:t>
+      </w:r>
+    </w:p>
+    <w:p>
+      <w:r>
+        <w:t xml:space="preserve">"Late third year" </w:t>
       </w:r>
       <w:r>
         <w:t>= “J”</w:t>
       </w:r>
-      <w:r>
-        <w:t xml:space="preserve">  </w:t>
-      </w:r>
-    </w:p>
-    <w:p>
-      <w:r>
-        <w:t xml:space="preserve">"1st year"  </w:t>
-      </w:r>
-      <w:r>
-        <w:t>= “J”</w:t>
-      </w:r>
-      <w:r>
-        <w:t xml:space="preserve">  </w:t>
-      </w:r>
-    </w:p>
-    <w:p>
-      <w:r>
-        <w:t xml:space="preserve">"adult" </w:t>
+    </w:p>
+    <w:p>
+      <w:r>
+        <w:t xml:space="preserve">"ADULT" </w:t>
       </w:r>
       <w:r>
         <w:t>= “A”</w:t>
       </w:r>
       <w:r>
-        <w:t xml:space="preserve">         </w:t>
-      </w:r>
-    </w:p>
-    <w:p>
-      <w:r>
-        <w:t xml:space="preserve">"2nd year" </w:t>
-      </w:r>
-      <w:r>
-        <w:t>= “J”</w:t>
-      </w:r>
-      <w:r>
-        <w:t xml:space="preserve">   </w:t>
-      </w:r>
-    </w:p>
-    <w:p>
-      <w:r>
-        <w:t xml:space="preserve"> "NA"  </w:t>
+        <w:t xml:space="preserve">    </w:t>
+      </w:r>
+    </w:p>
+    <w:p>
+      <w:r>
+        <w:t xml:space="preserve">"Adult </w:t>
+      </w:r>
+      <w:proofErr w:type="spellStart"/>
+      <w:r>
+        <w:t>bc</w:t>
+      </w:r>
+      <w:proofErr w:type="spellEnd"/>
+      <w:proofErr w:type="gramStart"/>
+      <w:r>
+        <w:t xml:space="preserve">" </w:t>
+      </w:r>
+      <w:r>
+        <w:t xml:space="preserve"> =</w:t>
+      </w:r>
+      <w:proofErr w:type="gramEnd"/>
+      <w:r>
+        <w:t xml:space="preserve"> “A”</w:t>
+      </w:r>
+      <w:r>
+        <w:t xml:space="preserve">      </w:t>
+      </w:r>
+    </w:p>
+    <w:p>
+      <w:r>
+        <w:t xml:space="preserve">[13] NA   </w:t>
       </w:r>
       <w:r>
         <w:t>= NA</w:t>
       </w:r>
       <w:r>
-        <w:t xml:space="preserve">      </w:t>
-      </w:r>
-    </w:p>
-    <w:p>
-      <w:r>
-        <w:t xml:space="preserve">"2nd Year"  </w:t>
-      </w:r>
-      <w:r>
-        <w:t>= “J”</w:t>
-      </w:r>
-      <w:r>
-        <w:t xml:space="preserve">     </w:t>
-      </w:r>
-    </w:p>
-    <w:p>
-      <w:r>
-        <w:t xml:space="preserve">"Late third year" </w:t>
-      </w:r>
-      <w:r>
-        <w:t>= “J”</w:t>
-      </w:r>
-    </w:p>
-    <w:p>
-      <w:r>
-        <w:t xml:space="preserve">"ADULT" </w:t>
-      </w:r>
-      <w:r>
-        <w:t>= “A”</w:t>
-      </w:r>
-      <w:r>
-        <w:t xml:space="preserve">    </w:t>
-      </w:r>
-    </w:p>
-    <w:p>
-      <w:r>
-        <w:t xml:space="preserve">"Adult bc" </w:t>
-      </w:r>
-      <w:r>
-        <w:t xml:space="preserve"> = “A”</w:t>
-      </w:r>
-      <w:r>
-        <w:t xml:space="preserve">      </w:t>
-      </w:r>
-    </w:p>
-    <w:p>
-      <w:r>
-        <w:t xml:space="preserve">[13] NA   </w:t>
-      </w:r>
-      <w:r>
-        <w:t>= NA</w:t>
-      </w:r>
-      <w:r>
         <w:t xml:space="preserve">        </w:t>
       </w:r>
     </w:p>
@@ -788,16 +792,18 @@
     </w:p>
     <w:p>
       <w:r>
-        <w:t>N</w:t>
-      </w:r>
-      <w:r>
-        <w:t>A</w:t>
-      </w:r>
-    </w:p>
-    <w:p/>
-    <w:p>
-      <w:r>
-        <w:t>HabType: Habitat type of the location where the ibis was sampled</w:t>
+        <w:t>NA</w:t>
+      </w:r>
+    </w:p>
+    <w:p/>
+    <w:p>
+      <w:proofErr w:type="spellStart"/>
+      <w:r>
+        <w:t>HabType</w:t>
+      </w:r>
+      <w:proofErr w:type="spellEnd"/>
+      <w:r>
+        <w:t>: Habitat type of the location where the ibis was sampled</w:t>
       </w:r>
     </w:p>
     <w:p>
@@ -812,23 +818,51 @@
     </w:p>
     <w:p/>
     <w:p>
-      <w:r>
-        <w:t>TotalRBC: Total Red Blood Cell count for the sampled ibis</w:t>
-      </w:r>
-    </w:p>
-    <w:p/>
-    <w:p>
-      <w:r>
-        <w:t>NumHae: Number of Haemoproteus seen</w:t>
-      </w:r>
-    </w:p>
-    <w:p/>
-    <w:p>
-      <w:r>
-        <w:t xml:space="preserve">HaeParasit: </w:t>
-      </w:r>
-      <w:r>
-        <w:t>Haemoproteus parasitemia measured from the sampled Ibis</w:t>
+      <w:proofErr w:type="spellStart"/>
+      <w:r>
+        <w:t>TotalRBC</w:t>
+      </w:r>
+      <w:proofErr w:type="spellEnd"/>
+      <w:r>
+        <w:t>: Total Red Blood Cell count for the sampled ibis</w:t>
+      </w:r>
+    </w:p>
+    <w:p/>
+    <w:p>
+      <w:proofErr w:type="spellStart"/>
+      <w:r>
+        <w:t>NumHae</w:t>
+      </w:r>
+      <w:proofErr w:type="spellEnd"/>
+      <w:r>
+        <w:t xml:space="preserve">: Number of </w:t>
+      </w:r>
+      <w:proofErr w:type="spellStart"/>
+      <w:r>
+        <w:t>Haemoproteus</w:t>
+      </w:r>
+      <w:proofErr w:type="spellEnd"/>
+      <w:r>
+        <w:t xml:space="preserve"> seen</w:t>
+      </w:r>
+    </w:p>
+    <w:p/>
+    <w:p>
+      <w:proofErr w:type="spellStart"/>
+      <w:r>
+        <w:t>HaeParasit</w:t>
+      </w:r>
+      <w:proofErr w:type="spellEnd"/>
+      <w:r>
+        <w:t xml:space="preserve">: </w:t>
+      </w:r>
+      <w:proofErr w:type="spellStart"/>
+      <w:r>
+        <w:t>Haemoproteus</w:t>
+      </w:r>
+      <w:proofErr w:type="spellEnd"/>
+      <w:r>
+        <w:t xml:space="preserve"> parasitemia measured from the sampled Ibis</w:t>
       </w:r>
     </w:p>
     <w:p/>
@@ -839,62 +873,114 @@
     </w:p>
     <w:p/>
     <w:p>
-      <w:r>
-        <w:t>AvgRBC: Average Red Blood Cell count for the sampled Ibis (based on F1-F3)</w:t>
-      </w:r>
-    </w:p>
-    <w:p/>
-    <w:p>
-      <w:r>
-        <w:t>IbisNum: Number of the sampled ibis, matches with IbisFieldDataOct19_2017 dataset</w:t>
-      </w:r>
-    </w:p>
-    <w:p/>
-    <w:p>
-      <w:r>
-        <w:t>TotalMassG: Total mass of the ibis and sample bag in grams</w:t>
+      <w:proofErr w:type="spellStart"/>
+      <w:r>
+        <w:t>AvgRBC</w:t>
+      </w:r>
+      <w:proofErr w:type="spellEnd"/>
+      <w:r>
+        <w:t>: Average Red Blood Cell count for the sampled Ibis (based on F1-F3)</w:t>
+      </w:r>
+    </w:p>
+    <w:p/>
+    <w:p>
+      <w:proofErr w:type="spellStart"/>
+      <w:r>
+        <w:t>IbisNum</w:t>
+      </w:r>
+      <w:proofErr w:type="spellEnd"/>
+      <w:r>
+        <w:t>: Number of the sampled ibis, matches with IbisFieldDataOct19_2017 dataset</w:t>
+      </w:r>
+    </w:p>
+    <w:p/>
+    <w:p>
+      <w:proofErr w:type="spellStart"/>
+      <w:r>
+        <w:t>TotalMassG</w:t>
+      </w:r>
+      <w:proofErr w:type="spellEnd"/>
+      <w:r>
+        <w:t>: Total mass of the ibis and sample bag in grams</w:t>
       </w:r>
     </w:p>
     <w:p>
       <w:r>
         <w:br/>
-        <w:t>BagMass: Total mass of the bag the ibis was sampled in in grams</w:t>
-      </w:r>
-    </w:p>
-    <w:p/>
-    <w:p>
-      <w:r>
-        <w:t>BirdMassG: Total mass of just the sampled ibis in grams</w:t>
-      </w:r>
-    </w:p>
-    <w:p/>
-    <w:p>
-      <w:r>
-        <w:t>BodyCondScore: Body condition score</w:t>
-      </w:r>
-    </w:p>
-    <w:p/>
-    <w:p>
-      <w:r>
-        <w:t>EctoParasitScore: Ectoparasite score</w:t>
-      </w:r>
-    </w:p>
-    <w:p/>
-    <w:p>
-      <w:r>
-        <w:t>CulmenLmm: Length of the culmen in mm</w:t>
-      </w:r>
-    </w:p>
-    <w:p/>
-    <w:p>
-      <w:r>
-        <w:t>TarsusLmm: Length of the Tarsus in mm</w:t>
-      </w:r>
-    </w:p>
-    <w:p/>
-    <w:p>
-      <w:r>
-        <w:t>TarsusWmm: Width of the Tarsus in mm</w:t>
+      </w:r>
+      <w:proofErr w:type="spellStart"/>
+      <w:r>
+        <w:t>BagMass</w:t>
+      </w:r>
+      <w:proofErr w:type="spellEnd"/>
+      <w:r>
+        <w:t>: Total mass of the bag the ibis was sampled in in grams</w:t>
+      </w:r>
+    </w:p>
+    <w:p/>
+    <w:p>
+      <w:proofErr w:type="spellStart"/>
+      <w:r>
+        <w:t>BirdMassG</w:t>
+      </w:r>
+      <w:proofErr w:type="spellEnd"/>
+      <w:r>
+        <w:t>: Total mass of just the sampled ibis in grams</w:t>
+      </w:r>
+    </w:p>
+    <w:p/>
+    <w:p>
+      <w:proofErr w:type="spellStart"/>
+      <w:r>
+        <w:t>BodyCondScore</w:t>
+      </w:r>
+      <w:proofErr w:type="spellEnd"/>
+      <w:r>
+        <w:t>: Body condition score</w:t>
+      </w:r>
+    </w:p>
+    <w:p/>
+    <w:p>
+      <w:proofErr w:type="spellStart"/>
+      <w:r>
+        <w:t>EctoParasitScore</w:t>
+      </w:r>
+      <w:proofErr w:type="spellEnd"/>
+      <w:r>
+        <w:t>: Ectoparasite score</w:t>
+      </w:r>
+    </w:p>
+    <w:p/>
+    <w:p>
+      <w:proofErr w:type="spellStart"/>
+      <w:r>
+        <w:t>CulmenLmm</w:t>
+      </w:r>
+      <w:proofErr w:type="spellEnd"/>
+      <w:r>
+        <w:t>: Length of the culmen in mm</w:t>
+      </w:r>
+    </w:p>
+    <w:p/>
+    <w:p>
+      <w:proofErr w:type="spellStart"/>
+      <w:r>
+        <w:t>TarsusLmm</w:t>
+      </w:r>
+      <w:proofErr w:type="spellEnd"/>
+      <w:r>
+        <w:t>: Length of the Tarsus in mm</w:t>
+      </w:r>
+    </w:p>
+    <w:p/>
+    <w:p>
+      <w:proofErr w:type="spellStart"/>
+      <w:r>
+        <w:t>TarsusWmm</w:t>
+      </w:r>
+      <w:proofErr w:type="spellEnd"/>
+      <w:r>
+        <w:t>: Width of the Tarsus in mm</w:t>
       </w:r>
     </w:p>
     <w:p/>
@@ -906,8 +992,13 @@
           <w:szCs w:val="22"/>
         </w:rPr>
       </w:pPr>
-      <w:r>
-        <w:t xml:space="preserve">SeroVolBleed: </w:t>
+      <w:proofErr w:type="spellStart"/>
+      <w:r>
+        <w:t>SeroVolBleed</w:t>
+      </w:r>
+      <w:proofErr w:type="spellEnd"/>
+      <w:r>
+        <w:t xml:space="preserve">: </w:t>
       </w:r>
       <w:r>
         <w:rPr>
@@ -915,7 +1006,43 @@
           <w:sz w:val="22"/>
           <w:szCs w:val="22"/>
         </w:rPr>
-        <w:t>Volume serology bleed B and C (ul; after bka and cort)</w:t>
+        <w:t xml:space="preserve">Volume serology bleed B and C (ul; after </w:t>
+      </w:r>
+      <w:proofErr w:type="spellStart"/>
+      <w:r>
+        <w:rPr>
+          <w:color w:val="000000"/>
+          <w:sz w:val="22"/>
+          <w:szCs w:val="22"/>
+        </w:rPr>
+        <w:t>bka</w:t>
+      </w:r>
+      <w:proofErr w:type="spellEnd"/>
+      <w:r>
+        <w:rPr>
+          <w:color w:val="000000"/>
+          <w:sz w:val="22"/>
+          <w:szCs w:val="22"/>
+        </w:rPr>
+        <w:t xml:space="preserve"> and </w:t>
+      </w:r>
+      <w:proofErr w:type="spellStart"/>
+      <w:r>
+        <w:rPr>
+          <w:color w:val="000000"/>
+          <w:sz w:val="22"/>
+          <w:szCs w:val="22"/>
+        </w:rPr>
+        <w:t>cort</w:t>
+      </w:r>
+      <w:proofErr w:type="spellEnd"/>
+      <w:r>
+        <w:rPr>
+          <w:color w:val="000000"/>
+          <w:sz w:val="22"/>
+          <w:szCs w:val="22"/>
+        </w:rPr>
+        <w:t>)</w:t>
       </w:r>
     </w:p>
     <w:p/>
@@ -1014,8 +1141,13 @@
         <w:t>Sex</w:t>
       </w:r>
       <w:r>
-        <w:t xml:space="preserve"> = PCR.sex</w:t>
-      </w:r>
+        <w:t xml:space="preserve"> = </w:t>
+      </w:r>
+      <w:proofErr w:type="spellStart"/>
+      <w:r>
+        <w:t>PCR.sex</w:t>
+      </w:r>
+      <w:proofErr w:type="spellEnd"/>
     </w:p>
     <w:p>
       <w:r>
@@ -1038,28 +1170,51 @@
         <w:t>Habitat Type</w:t>
       </w:r>
       <w:r>
-        <w:t xml:space="preserve"> = Habitat.type</w:t>
-      </w:r>
+        <w:t xml:space="preserve"> = </w:t>
+      </w:r>
+      <w:proofErr w:type="spellStart"/>
+      <w:r>
+        <w:t>Habitat.type</w:t>
+      </w:r>
+      <w:proofErr w:type="spellEnd"/>
     </w:p>
     <w:p>
       <w:r>
         <w:t>Ibis Number</w:t>
       </w:r>
       <w:r>
-        <w:t xml:space="preserve"> = Ibis.number</w:t>
-      </w:r>
-    </w:p>
-    <w:p>
-      <w:r>
-        <w:t>Mass bird (g) = BirdMassG</w:t>
-      </w:r>
+        <w:t xml:space="preserve"> = </w:t>
+      </w:r>
+      <w:proofErr w:type="spellStart"/>
+      <w:r>
+        <w:t>Ibis.number</w:t>
+      </w:r>
+      <w:proofErr w:type="spellEnd"/>
+    </w:p>
+    <w:p>
+      <w:r>
+        <w:t xml:space="preserve">Mass bird (g) = </w:t>
+      </w:r>
+      <w:proofErr w:type="spellStart"/>
+      <w:r>
+        <w:t>BirdMassG</w:t>
+      </w:r>
+      <w:proofErr w:type="spellEnd"/>
     </w:p>
     <w:p>
       <w:r>
         <w:t>Body condition score (1-5)</w:t>
       </w:r>
       <w:r>
-        <w:t xml:space="preserve"> = BodyCondScore </w:t>
+        <w:t xml:space="preserve"> = </w:t>
+      </w:r>
+      <w:proofErr w:type="spellStart"/>
+      <w:r>
+        <w:t>BodyCondScore</w:t>
+      </w:r>
+      <w:proofErr w:type="spellEnd"/>
+      <w:r>
+        <w:t xml:space="preserve"> </w:t>
       </w:r>
     </w:p>
     <w:p>
@@ -1067,48 +1222,78 @@
         <w:t>Ectoparasite score (1-5)</w:t>
       </w:r>
       <w:r>
-        <w:t xml:space="preserve"> = EctoParasitScore</w:t>
-      </w:r>
+        <w:t xml:space="preserve"> = </w:t>
+      </w:r>
+      <w:proofErr w:type="spellStart"/>
+      <w:r>
+        <w:t>EctoParasitScore</w:t>
+      </w:r>
+      <w:proofErr w:type="spellEnd"/>
     </w:p>
     <w:p>
       <w:r>
         <w:t>Culmen length</w:t>
       </w:r>
       <w:r>
-        <w:t xml:space="preserve"> = CulmenLmm</w:t>
-      </w:r>
+        <w:t xml:space="preserve"> = </w:t>
+      </w:r>
+      <w:proofErr w:type="spellStart"/>
+      <w:r>
+        <w:t>CulmenLmm</w:t>
+      </w:r>
+      <w:proofErr w:type="spellEnd"/>
     </w:p>
     <w:p>
       <w:r>
         <w:t>Wing chord length</w:t>
       </w:r>
       <w:r>
-        <w:t xml:space="preserve"> = WingChordLmm</w:t>
-      </w:r>
+        <w:t xml:space="preserve"> = </w:t>
+      </w:r>
+      <w:proofErr w:type="spellStart"/>
+      <w:r>
+        <w:t>WingChordLmm</w:t>
+      </w:r>
+      <w:proofErr w:type="spellEnd"/>
     </w:p>
     <w:p>
       <w:r>
         <w:t>Tarsus length</w:t>
       </w:r>
       <w:r>
-        <w:t xml:space="preserve"> = TarsusLmm</w:t>
-      </w:r>
+        <w:t xml:space="preserve"> = </w:t>
+      </w:r>
+      <w:proofErr w:type="spellStart"/>
+      <w:r>
+        <w:t>TarsusLmm</w:t>
+      </w:r>
+      <w:proofErr w:type="spellEnd"/>
     </w:p>
     <w:p>
       <w:r>
         <w:t>Tarsus width</w:t>
       </w:r>
       <w:r>
-        <w:t xml:space="preserve"> = TarsusWmm</w:t>
-      </w:r>
+        <w:t xml:space="preserve"> = </w:t>
+      </w:r>
+      <w:proofErr w:type="spellStart"/>
+      <w:r>
+        <w:t>TarsusWmm</w:t>
+      </w:r>
+      <w:proofErr w:type="spellEnd"/>
     </w:p>
     <w:p>
       <w:r>
         <w:t>Habituation score of flock (1-5)</w:t>
       </w:r>
       <w:r>
-        <w:t xml:space="preserve"> = HabFlockScore</w:t>
-      </w:r>
+        <w:t xml:space="preserve"> = </w:t>
+      </w:r>
+      <w:proofErr w:type="spellStart"/>
+      <w:r>
+        <w:t>HabFlockScore</w:t>
+      </w:r>
+      <w:proofErr w:type="spellEnd"/>
     </w:p>
     <w:p/>
     <w:p>
@@ -1136,106 +1321,208 @@
     </w:p>
     <w:p>
       <w:r>
-        <w:t xml:space="preserve">[1] "Busch Wildlife Sanctuary" </w:t>
-      </w:r>
-      <w:r>
-        <w:t>= “BWS”</w:t>
-      </w:r>
-      <w:r>
-        <w:t xml:space="preserve">         </w:t>
-      </w:r>
-    </w:p>
-    <w:p>
-      <w:r>
-        <w:t xml:space="preserve"> [2] "Cat House (Bonnie's, Richard Lane)"  </w:t>
-      </w:r>
-      <w:r>
-        <w:t>= “CAT”</w:t>
-      </w:r>
-    </w:p>
-    <w:p>
-      <w:r>
-        <w:t xml:space="preserve"> [3] "Dubois Park" </w:t>
-      </w:r>
-      <w:r>
-        <w:t>= “DUP”</w:t>
-      </w:r>
-      <w:r>
-        <w:t xml:space="preserve">                         </w:t>
-      </w:r>
-    </w:p>
-    <w:p>
-      <w:r>
-        <w:t xml:space="preserve"> [4] "DuBois Park"</w:t>
-      </w:r>
-      <w:r>
-        <w:t xml:space="preserve"> = “DUP”</w:t>
-      </w:r>
-      <w:r>
-        <w:t xml:space="preserve">                         </w:t>
-      </w:r>
-    </w:p>
-    <w:p>
-      <w:r>
-        <w:t xml:space="preserve"> [5] "Dreher Park"  </w:t>
-      </w:r>
-      <w:r>
-        <w:t>= “DRP”</w:t>
-      </w:r>
-      <w:r>
-        <w:t xml:space="preserve">                        </w:t>
-      </w:r>
-    </w:p>
-    <w:p>
-      <w:r>
-        <w:t xml:space="preserve"> [6] "Fisheating Creek"  </w:t>
-      </w:r>
-      <w:r>
-        <w:t>= “FC”</w:t>
-      </w:r>
-      <w:r>
-        <w:t xml:space="preserve">                   </w:t>
-      </w:r>
-    </w:p>
-    <w:p>
-      <w:r>
-        <w:t xml:space="preserve"> [7] "Green Cay" </w:t>
-      </w:r>
-      <w:r>
-        <w:t>= “GC”</w:t>
-      </w:r>
-      <w:r>
-        <w:t xml:space="preserve">                           </w:t>
-      </w:r>
-    </w:p>
-    <w:p>
-      <w:r>
-        <w:t xml:space="preserve"> [8] "Gaines Park"  </w:t>
-      </w:r>
-      <w:r>
-        <w:t>= “GP”</w:t>
-      </w:r>
-      <w:r>
-        <w:t xml:space="preserve">                        </w:t>
-      </w:r>
-    </w:p>
-    <w:p>
-      <w:r>
-        <w:t xml:space="preserve"> [9] "Indian Creek"  </w:t>
-      </w:r>
-      <w:r>
-        <w:t>= “ICP”</w:t>
-      </w:r>
-      <w:r>
-        <w:t xml:space="preserve">                       </w:t>
-      </w:r>
-    </w:p>
-    <w:p>
-      <w:r>
-        <w:t xml:space="preserve">[10] "Juno Beach" </w:t>
-      </w:r>
-      <w:r>
-        <w:t>= “JB”</w:t>
+        <w:t xml:space="preserve">[1] "Busch Wildlife Sanctuary" = “BWS”         </w:t>
+      </w:r>
+    </w:p>
+    <w:p>
+      <w:r>
+        <w:t xml:space="preserve"> [2] "Cat House (Bonnie's, Richard Lane)</w:t>
+      </w:r>
+      <w:proofErr w:type="gramStart"/>
+      <w:r>
+        <w:t>"  =</w:t>
+      </w:r>
+      <w:proofErr w:type="gramEnd"/>
+      <w:r>
+        <w:t xml:space="preserve"> “CAT”</w:t>
+      </w:r>
+    </w:p>
+    <w:p>
+      <w:r>
+        <w:t xml:space="preserve"> [3] "Dubois Park" = “DUP”                         </w:t>
+      </w:r>
+    </w:p>
+    <w:p>
+      <w:r>
+        <w:t xml:space="preserve"> [4] "DuBois Park" = “DUP”                         </w:t>
+      </w:r>
+    </w:p>
+    <w:p>
+      <w:r>
+        <w:t xml:space="preserve"> [5] "Dreher Park</w:t>
+      </w:r>
+      <w:proofErr w:type="gramStart"/>
+      <w:r>
+        <w:t>"  =</w:t>
+      </w:r>
+      <w:proofErr w:type="gramEnd"/>
+      <w:r>
+        <w:t xml:space="preserve"> “DRP”                        </w:t>
+      </w:r>
+    </w:p>
+    <w:p>
+      <w:r>
+        <w:t xml:space="preserve"> [6] "</w:t>
+      </w:r>
+      <w:proofErr w:type="spellStart"/>
+      <w:r>
+        <w:t>Fisheating</w:t>
+      </w:r>
+      <w:proofErr w:type="spellEnd"/>
+      <w:r>
+        <w:t xml:space="preserve"> Creek</w:t>
+      </w:r>
+      <w:proofErr w:type="gramStart"/>
+      <w:r>
+        <w:t>"  =</w:t>
+      </w:r>
+      <w:proofErr w:type="gramEnd"/>
+      <w:r>
+        <w:t xml:space="preserve"> “FC”                   </w:t>
+      </w:r>
+    </w:p>
+    <w:p>
+      <w:r>
+        <w:t xml:space="preserve"> [7] "Green Cay" = “GC”                           </w:t>
+      </w:r>
+    </w:p>
+    <w:p>
+      <w:r>
+        <w:t xml:space="preserve"> [8] "Gaines Park</w:t>
+      </w:r>
+      <w:proofErr w:type="gramStart"/>
+      <w:r>
+        <w:t>"  =</w:t>
+      </w:r>
+      <w:proofErr w:type="gramEnd"/>
+      <w:r>
+        <w:t xml:space="preserve"> “GP”                        </w:t>
+      </w:r>
+    </w:p>
+    <w:p>
+      <w:r>
+        <w:t xml:space="preserve"> [9] "Indian Creek</w:t>
+      </w:r>
+      <w:proofErr w:type="gramStart"/>
+      <w:r>
+        <w:t>"  =</w:t>
+      </w:r>
+      <w:proofErr w:type="gramEnd"/>
+      <w:r>
+        <w:t xml:space="preserve"> “ICP”                       </w:t>
+      </w:r>
+    </w:p>
+    <w:p>
+      <w:r>
+        <w:t xml:space="preserve">[10] "Juno Beach" = “JB”                          </w:t>
+      </w:r>
+    </w:p>
+    <w:p>
+      <w:r>
+        <w:t xml:space="preserve">[11] "Juno Beach " = “JB”                         </w:t>
+      </w:r>
+    </w:p>
+    <w:p>
+      <w:r>
+        <w:t>[12] "J.W. Corbett Wildlife Management Area" = “JWC”</w:t>
+      </w:r>
+    </w:p>
+    <w:p>
+      <w:r>
+        <w:t xml:space="preserve">[13] "Kitching Creek" = “KC”                      </w:t>
+      </w:r>
+    </w:p>
+    <w:p>
+      <w:r>
+        <w:t>[14] "Lion Country Safari</w:t>
+      </w:r>
+      <w:proofErr w:type="gramStart"/>
+      <w:r>
+        <w:t>"  =</w:t>
+      </w:r>
+      <w:proofErr w:type="gramEnd"/>
+      <w:r>
+        <w:t xml:space="preserve"> “LCS”                </w:t>
+      </w:r>
+    </w:p>
+    <w:p>
+      <w:r>
+        <w:t>[15] "Lake Worth</w:t>
+      </w:r>
+      <w:proofErr w:type="gramStart"/>
+      <w:r>
+        <w:t>"  =</w:t>
+      </w:r>
+      <w:proofErr w:type="gramEnd"/>
+      <w:r>
+        <w:t xml:space="preserve"> “LW”                         </w:t>
+      </w:r>
+    </w:p>
+    <w:p>
+      <w:r>
+        <w:t>[16] "Loxahatchee Slough</w:t>
+      </w:r>
+      <w:proofErr w:type="gramStart"/>
+      <w:r>
+        <w:t>"  “</w:t>
+      </w:r>
+      <w:proofErr w:type="gramEnd"/>
+      <w:r>
+        <w:t xml:space="preserve">LOXS”                 </w:t>
+      </w:r>
+    </w:p>
+    <w:p>
+      <w:r>
+        <w:t>[17] "Loxahatchee Wildlife Refuge</w:t>
+      </w:r>
+      <w:proofErr w:type="gramStart"/>
+      <w:r>
+        <w:t>"  =</w:t>
+      </w:r>
+      <w:proofErr w:type="gramEnd"/>
+      <w:r>
+        <w:t xml:space="preserve"> “LOXWR”        </w:t>
+      </w:r>
+    </w:p>
+    <w:p>
+      <w:r>
+        <w:t xml:space="preserve">[18] "Loxahatchee/LILA Cell B2" </w:t>
+      </w:r>
+      <w:r>
+        <w:t>= “LOXB2”</w:t>
+      </w:r>
+      <w:r>
+        <w:t xml:space="preserve">            </w:t>
+      </w:r>
+    </w:p>
+    <w:p>
+      <w:r>
+        <w:t xml:space="preserve">[19] "Loxahatchee NE " </w:t>
+      </w:r>
+      <w:r>
+        <w:t>= “LOXNE”</w:t>
+      </w:r>
+      <w:r>
+        <w:t xml:space="preserve">                     </w:t>
+      </w:r>
+    </w:p>
+    <w:p>
+      <w:r>
+        <w:t xml:space="preserve">[20] "Palm Beach Zoo" </w:t>
+      </w:r>
+      <w:r>
+        <w:t>= “WPBZ”</w:t>
+      </w:r>
+      <w:r>
+        <w:t xml:space="preserve">                     </w:t>
+      </w:r>
+    </w:p>
+    <w:p>
+      <w:r>
+        <w:t xml:space="preserve">[21] "Royal Palm" </w:t>
+      </w:r>
+      <w:r>
+        <w:t>= “RP”</w:t>
       </w:r>
       <w:r>
         <w:t xml:space="preserve">                          </w:t>
@@ -1243,128 +1530,18 @@
     </w:p>
     <w:p>
       <w:r>
-        <w:t xml:space="preserve">[11] "Juno Beach " </w:t>
-      </w:r>
-      <w:r>
-        <w:t>= “JB”</w:t>
-      </w:r>
-      <w:r>
-        <w:t xml:space="preserve">                         </w:t>
-      </w:r>
-    </w:p>
-    <w:p>
-      <w:r>
-        <w:t>[12] "J.W. Corbett Wildlife Management Area"</w:t>
-      </w:r>
-      <w:r>
-        <w:t xml:space="preserve"> = “JWC”</w:t>
-      </w:r>
-    </w:p>
-    <w:p>
-      <w:r>
-        <w:t xml:space="preserve">[13] "Kitching Creek" </w:t>
-      </w:r>
-      <w:r>
-        <w:t>= “KC”</w:t>
-      </w:r>
-      <w:r>
-        <w:t xml:space="preserve">                      </w:t>
-      </w:r>
-    </w:p>
-    <w:p>
-      <w:r>
-        <w:t xml:space="preserve">[14] "Lion Country Safari"  </w:t>
-      </w:r>
-      <w:r>
-        <w:t>= “LCS”</w:t>
-      </w:r>
-      <w:r>
-        <w:t xml:space="preserve">                </w:t>
-      </w:r>
-    </w:p>
-    <w:p>
-      <w:r>
-        <w:t xml:space="preserve">[15] "Lake Worth"  </w:t>
-      </w:r>
-      <w:r>
-        <w:t>= “LW”</w:t>
-      </w:r>
-      <w:r>
-        <w:t xml:space="preserve">                         </w:t>
-      </w:r>
-    </w:p>
-    <w:p>
-      <w:r>
-        <w:t xml:space="preserve">[16] "Loxahatchee Slough"  </w:t>
-      </w:r>
-      <w:r>
-        <w:t>“LOXS”</w:t>
-      </w:r>
-      <w:r>
-        <w:t xml:space="preserve">                 </w:t>
-      </w:r>
-    </w:p>
-    <w:p>
-      <w:r>
-        <w:t xml:space="preserve">[17] "Loxahatchee Wildlife Refuge" </w:t>
-      </w:r>
-      <w:r>
-        <w:t xml:space="preserve"> = “LOXWR”</w:t>
-      </w:r>
-      <w:r>
-        <w:t xml:space="preserve">        </w:t>
-      </w:r>
-    </w:p>
-    <w:p>
-      <w:r>
-        <w:t xml:space="preserve">[18] "Loxahatchee/LILA Cell B2" </w:t>
-      </w:r>
-      <w:r>
-        <w:t>= “LOXB2”</w:t>
-      </w:r>
-      <w:r>
-        <w:t xml:space="preserve">            </w:t>
-      </w:r>
-    </w:p>
-    <w:p>
-      <w:r>
-        <w:t xml:space="preserve">[19] "Loxahatchee NE " </w:t>
-      </w:r>
-      <w:r>
-        <w:t>= “LOXNE”</w:t>
-      </w:r>
-      <w:r>
-        <w:t xml:space="preserve">                     </w:t>
-      </w:r>
-    </w:p>
-    <w:p>
-      <w:r>
-        <w:t xml:space="preserve">[20] "Palm Beach Zoo" </w:t>
-      </w:r>
-      <w:r>
-        <w:t>= “WPBZ”</w:t>
-      </w:r>
-      <w:r>
-        <w:t xml:space="preserve">                     </w:t>
-      </w:r>
-    </w:p>
-    <w:p>
-      <w:r>
-        <w:t xml:space="preserve">[21] "Royal Palm" </w:t>
-      </w:r>
-      <w:r>
-        <w:t>= “RP”</w:t>
-      </w:r>
-      <w:r>
-        <w:t xml:space="preserve">                          </w:t>
-      </w:r>
-    </w:p>
-    <w:p>
-      <w:r>
-        <w:t xml:space="preserve">[22] "CROW Wildlife Rehabilitation Center"  </w:t>
-      </w:r>
-      <w:r>
-        <w:t>= “CROW”</w:t>
+        <w:t>[22] "CROW Wildlife Rehabilitation Center</w:t>
+      </w:r>
+      <w:proofErr w:type="gramStart"/>
+      <w:r>
+        <w:t xml:space="preserve">"  </w:t>
+      </w:r>
+      <w:r>
+        <w:t>=</w:t>
+      </w:r>
+      <w:proofErr w:type="gramEnd"/>
+      <w:r>
+        <w:t xml:space="preserve"> “CROW”</w:t>
       </w:r>
     </w:p>
     <w:p>
@@ -1380,8 +1557,13 @@
     </w:p>
     <w:p>
       <w:r>
-        <w:t>[24] "TetraTech</w:t>
-      </w:r>
+        <w:t>[24] "</w:t>
+      </w:r>
+      <w:proofErr w:type="spellStart"/>
+      <w:r>
+        <w:t>TetraTech</w:t>
+      </w:r>
+      <w:proofErr w:type="spellEnd"/>
       <w:r>
         <w:t>” = “TT”</w:t>
       </w:r>
@@ -1402,88 +1584,68 @@
     </w:p>
     <w:p>
       <w:r>
-        <w:t xml:space="preserve">"Adult" </w:t>
-      </w:r>
-      <w:r>
-        <w:t>= “A”</w:t>
-      </w:r>
-    </w:p>
-    <w:p>
-      <w:r>
-        <w:t>"3rd year"</w:t>
-      </w:r>
-      <w:r>
-        <w:t xml:space="preserve"> = “J”</w:t>
-      </w:r>
-    </w:p>
-    <w:p>
-      <w:r>
-        <w:t xml:space="preserve">"2nd year" </w:t>
-      </w:r>
-      <w:r>
-        <w:t>= “J”</w:t>
-      </w:r>
-    </w:p>
-    <w:p>
-      <w:r>
-        <w:t>"1st year"</w:t>
-      </w:r>
-      <w:r>
-        <w:t xml:space="preserve"> = “J”</w:t>
-      </w:r>
-    </w:p>
-    <w:p>
-      <w:r>
-        <w:t xml:space="preserve">"NA"  </w:t>
-      </w:r>
-      <w:r>
-        <w:t>= NA</w:t>
-      </w:r>
-      <w:r>
-        <w:t xml:space="preserve">     </w:t>
-      </w:r>
-    </w:p>
-    <w:p>
-      <w:r>
-        <w:t xml:space="preserve">"-999" </w:t>
-      </w:r>
-      <w:r>
-        <w:t>= “NA”</w:t>
-      </w:r>
-    </w:p>
-    <w:p>
-      <w:r>
-        <w:t xml:space="preserve">"Adult " </w:t>
-      </w:r>
-      <w:r>
-        <w:t>= “A”</w:t>
-      </w:r>
-      <w:r>
-        <w:t xml:space="preserve"> </w:t>
+        <w:t>"Adult" = “A”</w:t>
+      </w:r>
+    </w:p>
+    <w:p>
+      <w:r>
+        <w:t>"3rd year" = “J”</w:t>
+      </w:r>
+    </w:p>
+    <w:p>
+      <w:r>
+        <w:t>"2nd year" = “J”</w:t>
+      </w:r>
+    </w:p>
+    <w:p>
+      <w:r>
+        <w:t>"1st year" = “J”</w:t>
+      </w:r>
+    </w:p>
+    <w:p>
+      <w:r>
+        <w:t>"NA</w:t>
+      </w:r>
+      <w:proofErr w:type="gramStart"/>
+      <w:r>
+        <w:t>"  =</w:t>
+      </w:r>
+      <w:proofErr w:type="gramEnd"/>
+      <w:r>
+        <w:t xml:space="preserve"> NA     </w:t>
+      </w:r>
+    </w:p>
+    <w:p>
+      <w:r>
+        <w:t>"-999" = “NA”</w:t>
+      </w:r>
+    </w:p>
+    <w:p>
+      <w:r>
+        <w:t xml:space="preserve">"Adult " = “A” </w:t>
       </w:r>
     </w:p>
     <w:p>
       <w:r>
         <w:t xml:space="preserve">"2nd year </w:t>
       </w:r>
-      <w:r>
-        <w:t>“ = “J”</w:t>
-      </w:r>
-    </w:p>
-    <w:p>
-      <w:r>
-        <w:t>"Juvenile"</w:t>
-      </w:r>
-      <w:r>
-        <w:t xml:space="preserve"> = “J”</w:t>
-      </w:r>
-    </w:p>
-    <w:p>
-      <w:r>
-        <w:t>"2nd Year"</w:t>
-      </w:r>
-      <w:r>
-        <w:t xml:space="preserve"> = “J”</w:t>
+      <w:proofErr w:type="gramStart"/>
+      <w:r>
+        <w:t>“ =</w:t>
+      </w:r>
+      <w:proofErr w:type="gramEnd"/>
+      <w:r>
+        <w:t xml:space="preserve"> “J”</w:t>
+      </w:r>
+    </w:p>
+    <w:p>
+      <w:r>
+        <w:t>"Juvenile" = “J”</w:t>
+      </w:r>
+    </w:p>
+    <w:p>
+      <w:r>
+        <w:t>"2nd Year" = “J”</w:t>
       </w:r>
     </w:p>
     <w:p/>
@@ -1492,97 +1654,6 @@
         <w:t>Season: Season the ibis was sampled</w:t>
       </w:r>
     </w:p>
-    <w:p/>
-    <w:p>
-      <w:r>
-        <w:t xml:space="preserve">"Fall 2015" </w:t>
-      </w:r>
-    </w:p>
-    <w:p>
-      <w:r>
-        <w:t xml:space="preserve">"Spring 2016" </w:t>
-      </w:r>
-    </w:p>
-    <w:p>
-      <w:r>
-        <w:t xml:space="preserve">"Spring 2017" </w:t>
-      </w:r>
-    </w:p>
-    <w:p>
-      <w:r>
-        <w:t>"Summer 2016"</w:t>
-      </w:r>
-    </w:p>
-    <w:p>
-      <w:r>
-        <w:t xml:space="preserve">"Fall 2016"  </w:t>
-      </w:r>
-    </w:p>
-    <w:p>
-      <w:r>
-        <w:t xml:space="preserve">"Summer 2017" </w:t>
-      </w:r>
-    </w:p>
-    <w:p>
-      <w:r>
-        <w:t>NA</w:t>
-      </w:r>
-    </w:p>
-    <w:p/>
-    <w:p>
-      <w:r>
-        <w:t>HabType: Habitat type of the location where the ibis was sampled</w:t>
-      </w:r>
-    </w:p>
-    <w:p/>
-    <w:p>
-      <w:r>
-        <w:t>IbisNum: Number of the sampled ibis, matches with IbisFieldDataOct19_2017 dataset</w:t>
-      </w:r>
-    </w:p>
-    <w:p/>
-    <w:p>
-      <w:r>
-        <w:t>BirdMassG: Total mass of just the sampled ibis in grams</w:t>
-      </w:r>
-    </w:p>
-    <w:p/>
-    <w:p>
-      <w:r>
-        <w:t>BodyCondScore: Body condition score</w:t>
-      </w:r>
-    </w:p>
-    <w:p/>
-    <w:p>
-      <w:r>
-        <w:t>EctoParasitScore: Ectoparasite score</w:t>
-      </w:r>
-    </w:p>
-    <w:p/>
-    <w:p>
-      <w:r>
-        <w:t>CulmenLmm: Length of the culmen in mm</w:t>
-      </w:r>
-    </w:p>
-    <w:p/>
-    <w:p>
-      <w:r>
-        <w:t>WingChordLmm: Length of the wing chord in mm</w:t>
-      </w:r>
-    </w:p>
-    <w:p/>
-    <w:p>
-      <w:r>
-        <w:t>TarsusLmm: Length of the Tarsus in mm</w:t>
-      </w:r>
-    </w:p>
-    <w:p/>
-    <w:p>
-      <w:r>
-        <w:t>TarsusWmm: Width of the Tarsus in mm</w:t>
-      </w:r>
-    </w:p>
-    <w:p/>
     <w:p>
       <w:pPr>
         <w:rPr>
@@ -1591,7 +1662,230 @@
         </w:rPr>
       </w:pPr>
       <w:r>
-        <w:t xml:space="preserve">HabFlockScore: </w:t>
+        <w:rPr>
+          <w:rFonts w:ascii="Calibri" w:hAnsi="Calibri" w:cs="Calibri"/>
+          <w:color w:val="000000"/>
+        </w:rPr>
+        <w:t xml:space="preserve">Sampling season: Fall (September - </w:t>
+      </w:r>
+      <w:r>
+        <w:rPr>
+          <w:rFonts w:ascii="Calibri" w:hAnsi="Calibri" w:cs="Calibri"/>
+          <w:color w:val="000000"/>
+        </w:rPr>
+        <w:t>December</w:t>
+      </w:r>
+      <w:r>
+        <w:rPr>
+          <w:rFonts w:ascii="Calibri" w:hAnsi="Calibri" w:cs="Calibri"/>
+          <w:color w:val="000000"/>
+        </w:rPr>
+        <w:t>), Spring (February - March), Summer (June - August)</w:t>
+      </w:r>
+    </w:p>
+    <w:p/>
+    <w:p/>
+    <w:p>
+      <w:r>
+        <w:t xml:space="preserve">"Fall 2015" </w:t>
+      </w:r>
+    </w:p>
+    <w:p>
+      <w:r>
+        <w:t xml:space="preserve">"Spring 2016" </w:t>
+      </w:r>
+    </w:p>
+    <w:p>
+      <w:r>
+        <w:t xml:space="preserve">"Spring 2017" </w:t>
+      </w:r>
+    </w:p>
+    <w:p>
+      <w:r>
+        <w:t>"Summer 2016"</w:t>
+      </w:r>
+    </w:p>
+    <w:p>
+      <w:r>
+        <w:t xml:space="preserve">"Fall 2016"  </w:t>
+      </w:r>
+    </w:p>
+    <w:p>
+      <w:r>
+        <w:t xml:space="preserve">"Summer 2017" </w:t>
+      </w:r>
+    </w:p>
+    <w:p>
+      <w:r>
+        <w:t>NA</w:t>
+      </w:r>
+    </w:p>
+    <w:p/>
+    <w:p>
+      <w:proofErr w:type="spellStart"/>
+      <w:r>
+        <w:t>HabType</w:t>
+      </w:r>
+      <w:proofErr w:type="spellEnd"/>
+      <w:r>
+        <w:t>: Habitat type of the location where the ibis was sampled</w:t>
+      </w:r>
+    </w:p>
+    <w:p/>
+    <w:p>
+      <w:proofErr w:type="spellStart"/>
+      <w:r>
+        <w:t>IbisNum</w:t>
+      </w:r>
+      <w:proofErr w:type="spellEnd"/>
+      <w:r>
+        <w:t>: Number of the sampled ibis, matches with IbisFieldDataOct19_2017 dataset</w:t>
+      </w:r>
+    </w:p>
+    <w:p/>
+    <w:p>
+      <w:proofErr w:type="spellStart"/>
+      <w:r>
+        <w:t>BirdMassG</w:t>
+      </w:r>
+      <w:proofErr w:type="spellEnd"/>
+      <w:r>
+        <w:t>: Total mass of just the sampled ibis in grams</w:t>
+      </w:r>
+    </w:p>
+    <w:p/>
+    <w:p>
+      <w:proofErr w:type="spellStart"/>
+      <w:r>
+        <w:t>BodyCondScore</w:t>
+      </w:r>
+      <w:proofErr w:type="spellEnd"/>
+      <w:r>
+        <w:t>: Body condition score</w:t>
+      </w:r>
+      <w:r>
+        <w:t xml:space="preserve">; </w:t>
+      </w:r>
+      <w:r>
+        <w:t>ordinal scale from 1 to 5 based on the palpation of the thickness of the pectoral muscle and presence of subcutaneous fat on and around the sternum. Ibises with little muscle over the sternum received a score of 1 or 2, ibises with noticeable pectoral muscle around the sternum would receive a 3, and ibises with a broad U shaped chest wherein the muscle and subcutaneous fat either extends to or past the sternum received a 4 or 5</w:t>
+      </w:r>
+    </w:p>
+    <w:p/>
+    <w:p>
+      <w:proofErr w:type="spellStart"/>
+      <w:r>
+        <w:t>EctoParasitScore</w:t>
+      </w:r>
+      <w:proofErr w:type="spellEnd"/>
+      <w:r>
+        <w:t>: Ectoparasite score</w:t>
+      </w:r>
+      <w:r>
+        <w:t xml:space="preserve">; </w:t>
+      </w:r>
+      <w:r>
+        <w:t>ectoparasite loads of lice [</w:t>
+      </w:r>
+      <w:proofErr w:type="spellStart"/>
+      <w:r>
+        <w:t>Phthiraptera</w:t>
+      </w:r>
+      <w:proofErr w:type="spellEnd"/>
+      <w:r>
+        <w:t xml:space="preserve">: </w:t>
+      </w:r>
+      <w:proofErr w:type="spellStart"/>
+      <w:r>
+        <w:t>Ardeicola</w:t>
+      </w:r>
+      <w:proofErr w:type="spellEnd"/>
+      <w:r>
+        <w:t xml:space="preserve"> spp., </w:t>
+      </w:r>
+      <w:proofErr w:type="spellStart"/>
+      <w:r>
+        <w:t>Colpocephalum</w:t>
+      </w:r>
+      <w:proofErr w:type="spellEnd"/>
+      <w:r>
+        <w:t xml:space="preserve"> spp., </w:t>
+      </w:r>
+      <w:proofErr w:type="spellStart"/>
+      <w:r>
+        <w:t>Ibidoecus</w:t>
+      </w:r>
+      <w:proofErr w:type="spellEnd"/>
+      <w:r>
+        <w:t xml:space="preserve"> spp., and </w:t>
+      </w:r>
+      <w:proofErr w:type="spellStart"/>
+      <w:r>
+        <w:t>Plegadiphilus</w:t>
+      </w:r>
+      <w:proofErr w:type="spellEnd"/>
+      <w:r>
+        <w:t xml:space="preserve"> spp.] on head and neck, and mite [Acari] eggs on flight feathers. Ectoparasite burdens were scored on an ordinal scale: 1 (no parasites observed), 2 (&lt;50 mite eggs or &lt;5 lice), 3 (between 50 and 100 mite eggs and/or &lt;10 lice), 4 (between 100 and 150 mite eggs and/or &lt;20 lice), and 5 (&gt;150 mite eggs and &gt;150 mite eggs).</w:t>
+      </w:r>
+    </w:p>
+    <w:p/>
+    <w:p>
+      <w:proofErr w:type="spellStart"/>
+      <w:r>
+        <w:t>CulmenLmm</w:t>
+      </w:r>
+      <w:proofErr w:type="spellEnd"/>
+      <w:r>
+        <w:t>: Length of the culmen in mm</w:t>
+      </w:r>
+    </w:p>
+    <w:p/>
+    <w:p>
+      <w:proofErr w:type="spellStart"/>
+      <w:r>
+        <w:t>WingChordLmm</w:t>
+      </w:r>
+      <w:proofErr w:type="spellEnd"/>
+      <w:r>
+        <w:t>: Length of the wing chord in mm</w:t>
+      </w:r>
+    </w:p>
+    <w:p/>
+    <w:p>
+      <w:proofErr w:type="spellStart"/>
+      <w:r>
+        <w:t>TarsusLmm</w:t>
+      </w:r>
+      <w:proofErr w:type="spellEnd"/>
+      <w:r>
+        <w:t>: Length of the Tarsus in mm</w:t>
+      </w:r>
+    </w:p>
+    <w:p/>
+    <w:p>
+      <w:proofErr w:type="spellStart"/>
+      <w:r>
+        <w:t>TarsusWmm</w:t>
+      </w:r>
+      <w:proofErr w:type="spellEnd"/>
+      <w:r>
+        <w:t>: Width of the Tarsus in mm</w:t>
+      </w:r>
+    </w:p>
+    <w:p/>
+    <w:p>
+      <w:pPr>
+        <w:rPr>
+          <w:rFonts w:ascii="Calibri" w:hAnsi="Calibri" w:cs="Calibri"/>
+          <w:color w:val="000000"/>
+        </w:rPr>
+      </w:pPr>
+      <w:proofErr w:type="spellStart"/>
+      <w:r>
+        <w:t>HabFlockScore</w:t>
+      </w:r>
+      <w:proofErr w:type="spellEnd"/>
+      <w:r>
+        <w:t xml:space="preserve">: </w:t>
       </w:r>
       <w:r>
         <w:rPr>
@@ -1699,12 +1993,14 @@
     </w:p>
     <w:p/>
     <w:p>
+      <w:proofErr w:type="spellStart"/>
       <w:r>
         <w:rPr>
           <w:u w:val="single"/>
         </w:rPr>
         <w:t>HgPPM</w:t>
       </w:r>
+      <w:proofErr w:type="spellEnd"/>
       <w:r>
         <w:t>: Assuming parts per million of mercury</w:t>
       </w:r>
@@ -1723,192 +2019,146 @@
     </w:p>
     <w:p>
       <w:r>
-        <w:t xml:space="preserve">[1] "Juno Beach" </w:t>
-      </w:r>
-      <w:r>
-        <w:t>= “JB”</w:t>
-      </w:r>
-      <w:r>
-        <w:t xml:space="preserve">                          </w:t>
-      </w:r>
-    </w:p>
-    <w:p>
-      <w:r>
-        <w:t xml:space="preserve"> [2] "Indian Creek" </w:t>
-      </w:r>
-      <w:r>
-        <w:t>= “ICP”</w:t>
-      </w:r>
-      <w:r>
-        <w:t xml:space="preserve">                        </w:t>
-      </w:r>
-    </w:p>
-    <w:p>
-      <w:r>
-        <w:t xml:space="preserve"> [3] "Dubois Park" </w:t>
-      </w:r>
-      <w:r>
-        <w:t>= “DUP”</w:t>
-      </w:r>
-      <w:r>
-        <w:t xml:space="preserve">                        </w:t>
-      </w:r>
-    </w:p>
-    <w:p>
-      <w:r>
-        <w:t xml:space="preserve"> [4] "Dreher Park"  </w:t>
-      </w:r>
-      <w:r>
-        <w:t>= “DRP”</w:t>
-      </w:r>
-      <w:r>
-        <w:t xml:space="preserve">                        </w:t>
-      </w:r>
-    </w:p>
-    <w:p>
-      <w:r>
-        <w:t xml:space="preserve"> [5] "Lion Country Safari"</w:t>
-      </w:r>
-      <w:r>
-        <w:t xml:space="preserve"> = “LCS”</w:t>
-      </w:r>
-      <w:r>
-        <w:t xml:space="preserve">                  </w:t>
-      </w:r>
-    </w:p>
-    <w:p>
-      <w:r>
-        <w:t xml:space="preserve"> [6] "Loxahatchee Wildlife Refuge"  </w:t>
-      </w:r>
-      <w:r>
-        <w:t>= “LOXWR”</w:t>
-      </w:r>
-      <w:r>
-        <w:t xml:space="preserve">       </w:t>
-      </w:r>
-    </w:p>
-    <w:p>
-      <w:r>
-        <w:t xml:space="preserve"> [7] "Solid Waste Authority " </w:t>
-      </w:r>
-      <w:r>
-        <w:t>= “SWA”</w:t>
-      </w:r>
-      <w:r>
-        <w:t xml:space="preserve">              </w:t>
-      </w:r>
-    </w:p>
-    <w:p>
-      <w:r>
-        <w:t xml:space="preserve"> [8] "Gaines Park"  </w:t>
-      </w:r>
-      <w:r>
-        <w:t>= “GP”</w:t>
-      </w:r>
-      <w:r>
-        <w:t xml:space="preserve">                        </w:t>
-      </w:r>
-    </w:p>
-    <w:p>
-      <w:r>
-        <w:t xml:space="preserve"> [9] "Kitching Creek" </w:t>
-      </w:r>
-      <w:r>
-        <w:t>= “KC”</w:t>
-      </w:r>
-      <w:r>
-        <w:t xml:space="preserve">                      </w:t>
-      </w:r>
-    </w:p>
-    <w:p>
-      <w:r>
-        <w:t xml:space="preserve">[10] "Kitching Creek " </w:t>
-      </w:r>
-      <w:r>
-        <w:t>= “KC”</w:t>
-      </w:r>
-      <w:r>
-        <w:t xml:space="preserve">                    </w:t>
-      </w:r>
-    </w:p>
-    <w:p>
-      <w:r>
-        <w:t>[11] "Loxahatchee NE"</w:t>
-      </w:r>
-      <w:r>
-        <w:t xml:space="preserve"> = “LOXNE”</w:t>
-      </w:r>
-      <w:r>
-        <w:t xml:space="preserve">                      </w:t>
-      </w:r>
-    </w:p>
-    <w:p>
-      <w:r>
-        <w:t xml:space="preserve">[12] "TetraTech" </w:t>
-      </w:r>
-      <w:r>
-        <w:t>= “TT”</w:t>
-      </w:r>
-      <w:r>
-        <w:t xml:space="preserve">                           </w:t>
-      </w:r>
-    </w:p>
-    <w:p>
-      <w:r>
-        <w:t xml:space="preserve">[13] "Loxahatchee NE "  </w:t>
-      </w:r>
-      <w:r>
-        <w:t>= “LOXNE”</w:t>
-      </w:r>
-      <w:r>
-        <w:t xml:space="preserve">                    </w:t>
-      </w:r>
-    </w:p>
-    <w:p>
-      <w:r>
-        <w:t xml:space="preserve">[14] "Green Cay"  </w:t>
-      </w:r>
-      <w:r>
-        <w:t>= “GC”</w:t>
-      </w:r>
-      <w:r>
-        <w:t xml:space="preserve">                          </w:t>
-      </w:r>
-    </w:p>
-    <w:p>
-      <w:r>
-        <w:t>[15] "J.W. Corbett Wildlife Management Area"</w:t>
-      </w:r>
-      <w:r>
-        <w:t xml:space="preserve"> = “JWC”</w:t>
-      </w:r>
-    </w:p>
-    <w:p>
-      <w:r>
-        <w:t xml:space="preserve">[16] "Loxahatchee Slough" </w:t>
-      </w:r>
-      <w:r>
-        <w:t>= “LOXS”</w:t>
-      </w:r>
-      <w:r>
-        <w:t xml:space="preserve">                 </w:t>
-      </w:r>
-    </w:p>
-    <w:p>
-      <w:r>
-        <w:t xml:space="preserve">[17] "Lake Worth" </w:t>
-      </w:r>
-      <w:r>
-        <w:t>= “LW”</w:t>
-      </w:r>
-      <w:r>
-        <w:t xml:space="preserve">    </w:t>
-      </w:r>
-    </w:p>
-    <w:p/>
-    <w:p>
-      <w:r>
-        <w:t xml:space="preserve">UrbanPercent: % of the environment </w:t>
+        <w:t xml:space="preserve">[1] "Juno Beach" = “JB”                          </w:t>
+      </w:r>
+    </w:p>
+    <w:p>
+      <w:r>
+        <w:t xml:space="preserve"> [2] "Indian Creek" = “ICP”                        </w:t>
+      </w:r>
+    </w:p>
+    <w:p>
+      <w:r>
+        <w:t xml:space="preserve"> [3] "Dubois Park" = “DUP”                        </w:t>
+      </w:r>
+    </w:p>
+    <w:p>
+      <w:r>
+        <w:t xml:space="preserve"> [4] "Dreher Park</w:t>
+      </w:r>
+      <w:proofErr w:type="gramStart"/>
+      <w:r>
+        <w:t>"  =</w:t>
+      </w:r>
+      <w:proofErr w:type="gramEnd"/>
+      <w:r>
+        <w:t xml:space="preserve"> “DRP”                        </w:t>
+      </w:r>
+    </w:p>
+    <w:p>
+      <w:r>
+        <w:t xml:space="preserve"> [5] "Lion Country Safari" = “LCS”                  </w:t>
+      </w:r>
+    </w:p>
+    <w:p>
+      <w:r>
+        <w:t xml:space="preserve"> [6] "Loxahatchee Wildlife Refuge</w:t>
+      </w:r>
+      <w:proofErr w:type="gramStart"/>
+      <w:r>
+        <w:t>"  =</w:t>
+      </w:r>
+      <w:proofErr w:type="gramEnd"/>
+      <w:r>
+        <w:t xml:space="preserve"> “LOXWR”       </w:t>
+      </w:r>
+    </w:p>
+    <w:p>
+      <w:r>
+        <w:t xml:space="preserve"> [7] "Solid Waste Authority " = “SWA”              </w:t>
+      </w:r>
+    </w:p>
+    <w:p>
+      <w:r>
+        <w:t xml:space="preserve"> [8] "Gaines Park</w:t>
+      </w:r>
+      <w:proofErr w:type="gramStart"/>
+      <w:r>
+        <w:t>"  =</w:t>
+      </w:r>
+      <w:proofErr w:type="gramEnd"/>
+      <w:r>
+        <w:t xml:space="preserve"> “GP”                        </w:t>
+      </w:r>
+    </w:p>
+    <w:p>
+      <w:r>
+        <w:t xml:space="preserve"> [9] "Kitching Creek" = “KC”                      </w:t>
+      </w:r>
+    </w:p>
+    <w:p>
+      <w:r>
+        <w:t xml:space="preserve">[10] "Kitching Creek " = “KC”                    </w:t>
+      </w:r>
+    </w:p>
+    <w:p>
+      <w:r>
+        <w:t xml:space="preserve">[11] "Loxahatchee NE" = “LOXNE”                      </w:t>
+      </w:r>
+    </w:p>
+    <w:p>
+      <w:r>
+        <w:t>[12] "</w:t>
+      </w:r>
+      <w:proofErr w:type="spellStart"/>
+      <w:r>
+        <w:t>TetraTech</w:t>
+      </w:r>
+      <w:proofErr w:type="spellEnd"/>
+      <w:r>
+        <w:t xml:space="preserve">" = “TT”                           </w:t>
+      </w:r>
+    </w:p>
+    <w:p>
+      <w:r>
+        <w:t xml:space="preserve">[13] "Loxahatchee NE </w:t>
+      </w:r>
+      <w:proofErr w:type="gramStart"/>
+      <w:r>
+        <w:t>"  =</w:t>
+      </w:r>
+      <w:proofErr w:type="gramEnd"/>
+      <w:r>
+        <w:t xml:space="preserve"> “LOXNE”                    </w:t>
+      </w:r>
+    </w:p>
+    <w:p>
+      <w:r>
+        <w:t>[14] "Green Cay</w:t>
+      </w:r>
+      <w:proofErr w:type="gramStart"/>
+      <w:r>
+        <w:t>"  =</w:t>
+      </w:r>
+      <w:proofErr w:type="gramEnd"/>
+      <w:r>
+        <w:t xml:space="preserve"> “GC”                          </w:t>
+      </w:r>
+    </w:p>
+    <w:p>
+      <w:r>
+        <w:t>[15] "J.W. Corbett Wildlife Management Area" = “JWC”</w:t>
+      </w:r>
+    </w:p>
+    <w:p>
+      <w:r>
+        <w:t xml:space="preserve">[16] "Loxahatchee Slough" = “LOXS”                 </w:t>
+      </w:r>
+    </w:p>
+    <w:p>
+      <w:r>
+        <w:t xml:space="preserve">[17] "Lake Worth" = “LW”    </w:t>
+      </w:r>
+    </w:p>
+    <w:p/>
+    <w:p>
+      <w:proofErr w:type="spellStart"/>
+      <w:r>
+        <w:t>UrbanPercent</w:t>
+      </w:r>
+      <w:proofErr w:type="spellEnd"/>
+      <w:r>
+        <w:t xml:space="preserve">: % of the environment </w:t>
       </w:r>
       <w:r>
         <w:t xml:space="preserve">the ibis was sampled in </w:t>
@@ -1921,6 +2171,36 @@
     <w:p>
       <w:r>
         <w:t>Serotype: Serotype of salmonella present from the sampled Ibis</w:t>
+      </w:r>
+    </w:p>
+    <w:p/>
+    <w:p/>
+    <w:p/>
+    <w:p/>
+    <w:p/>
+    <w:p/>
+    <w:p/>
+    <w:p/>
+    <w:p/>
+    <w:p/>
+    <w:p/>
+    <w:p/>
+    <w:p>
+      <w:r>
+        <w:rPr>
+          <w:u w:val="single"/>
+        </w:rPr>
+        <w:t>Combined Dataset</w:t>
+      </w:r>
+    </w:p>
+    <w:p>
+      <w:proofErr w:type="spellStart"/>
+      <w:r>
+        <w:t>HaeParasitPA</w:t>
+      </w:r>
+      <w:proofErr w:type="spellEnd"/>
+      <w:r>
+        <w:t xml:space="preserve"> - Parasite presence (1) /absence (0)</w:t>
       </w:r>
     </w:p>
     <w:sectPr>
@@ -2324,7 +2604,7 @@
   <w:style w:type="paragraph" w:default="1" w:styleId="Normal">
     <w:name w:val="Normal"/>
     <w:qFormat/>
-    <w:rsid w:val="00BD3B10"/>
+    <w:rsid w:val="00EA0841"/>
     <w:rPr>
       <w:rFonts w:ascii="Times New Roman" w:eastAsia="Times New Roman" w:hAnsi="Times New Roman" w:cs="Times New Roman"/>
     </w:rPr>

</xml_diff>

<commit_message>
Finished Part 5 11/28/21
Part 5 of the project is completed and is ready for peer-review.
</commit_message>
<xml_diff>
--- a/products/metadata.docx
+++ b/products/metadata.docx
@@ -85,15 +85,7 @@
     </w:p>
     <w:p>
       <w:r>
-        <w:t xml:space="preserve">Lion </w:t>
-      </w:r>
-      <w:proofErr w:type="spellStart"/>
-      <w:r>
-        <w:t>County</w:t>
-      </w:r>
-      <w:proofErr w:type="spellEnd"/>
-      <w:r>
-        <w:t xml:space="preserve"> Safari = “LCS”</w:t>
+        <w:t>Lion County Safari = “LCS”</w:t>
       </w:r>
     </w:p>
     <w:p>
@@ -187,35 +179,20 @@
     </w:p>
     <w:p/>
     <w:p>
-      <w:proofErr w:type="spellStart"/>
       <w:r>
         <w:rPr>
           <w:u w:val="single"/>
         </w:rPr>
         <w:t>TotalRBC</w:t>
       </w:r>
-      <w:proofErr w:type="spellEnd"/>
       <w:r>
         <w:t>: Total red blood cell count from the sample of each individual ibis</w:t>
       </w:r>
     </w:p>
     <w:p/>
     <w:p>
-      <w:proofErr w:type="spellStart"/>
-      <w:r>
-        <w:t>HaeParasit</w:t>
-      </w:r>
-      <w:proofErr w:type="spellEnd"/>
-      <w:r>
-        <w:t xml:space="preserve">: </w:t>
-      </w:r>
-      <w:proofErr w:type="spellStart"/>
-      <w:r>
-        <w:t>Haemoproteus</w:t>
-      </w:r>
-      <w:proofErr w:type="spellEnd"/>
-      <w:r>
-        <w:t xml:space="preserve"> parasitemia measured from the sampled Ibis</w:t>
+      <w:r>
+        <w:t>HaeParasit: Haemoproteus parasitemia measured from the sampled Ibis</w:t>
       </w:r>
     </w:p>
     <w:p/>
@@ -338,15 +315,7 @@
     </w:p>
     <w:p>
       <w:r>
-        <w:t>[11] "</w:t>
-      </w:r>
-      <w:proofErr w:type="spellStart"/>
-      <w:r>
-        <w:t>Fisheating</w:t>
-      </w:r>
-      <w:proofErr w:type="spellEnd"/>
-      <w:r>
-        <w:t xml:space="preserve"> creek" = “FC”                     </w:t>
+        <w:t xml:space="preserve">[11] "Fisheating creek" = “FC”                     </w:t>
       </w:r>
     </w:p>
     <w:p>
@@ -372,15 +341,7 @@
     </w:p>
     <w:p>
       <w:r>
-        <w:t>[15] "</w:t>
-      </w:r>
-      <w:proofErr w:type="spellStart"/>
-      <w:r>
-        <w:t>TetraTech</w:t>
-      </w:r>
-      <w:proofErr w:type="spellEnd"/>
-      <w:r>
-        <w:t xml:space="preserve">" = “TT”                           </w:t>
+        <w:t xml:space="preserve">[15] "TetraTech" = “TT”                           </w:t>
       </w:r>
     </w:p>
     <w:p>
@@ -405,28 +366,12 @@
     </w:p>
     <w:p>
       <w:r>
-        <w:t>[20] "Royal Palm</w:t>
-      </w:r>
-      <w:proofErr w:type="gramStart"/>
-      <w:r>
-        <w:t>"  =</w:t>
-      </w:r>
-      <w:proofErr w:type="gramEnd"/>
-      <w:r>
-        <w:t xml:space="preserve"> “RP”                         </w:t>
-      </w:r>
-    </w:p>
-    <w:p>
-      <w:r>
-        <w:t>[21] "JW Corbett</w:t>
-      </w:r>
-      <w:proofErr w:type="gramStart"/>
-      <w:r>
-        <w:t>"  =</w:t>
-      </w:r>
-      <w:proofErr w:type="gramEnd"/>
-      <w:r>
-        <w:t xml:space="preserve"> “JWC”                         </w:t>
+        <w:t xml:space="preserve">[20] "Royal Palm"  = “RP”                         </w:t>
+      </w:r>
+    </w:p>
+    <w:p>
+      <w:r>
+        <w:t xml:space="preserve">[21] "JW Corbett"  = “JWC”                         </w:t>
       </w:r>
     </w:p>
     <w:p>
@@ -549,34 +494,18 @@
     <w:p/>
     <w:p>
       <w:r>
-        <w:t>"Juvenile</w:t>
-      </w:r>
-      <w:proofErr w:type="gramStart"/>
-      <w:r>
-        <w:t xml:space="preserve">" </w:t>
-      </w:r>
-      <w:r>
-        <w:t xml:space="preserve"> =</w:t>
-      </w:r>
-      <w:proofErr w:type="gramEnd"/>
-      <w:r>
-        <w:t xml:space="preserve"> “J”</w:t>
-      </w:r>
-    </w:p>
-    <w:p>
-      <w:r>
-        <w:t>"Adult</w:t>
-      </w:r>
-      <w:proofErr w:type="gramStart"/>
-      <w:r>
-        <w:t xml:space="preserve">"  </w:t>
-      </w:r>
-      <w:r>
-        <w:t>=</w:t>
-      </w:r>
-      <w:proofErr w:type="gramEnd"/>
-      <w:r>
-        <w:t xml:space="preserve"> “A”</w:t>
+        <w:t xml:space="preserve">"Juvenile" </w:t>
+      </w:r>
+      <w:r>
+        <w:t xml:space="preserve"> = “J”</w:t>
+      </w:r>
+    </w:p>
+    <w:p>
+      <w:r>
+        <w:t xml:space="preserve">"Adult"  </w:t>
+      </w:r>
+      <w:r>
+        <w:t>= “A”</w:t>
       </w:r>
       <w:r>
         <w:t xml:space="preserve"> </w:t>
@@ -584,34 +513,18 @@
     </w:p>
     <w:p>
       <w:r>
-        <w:t>"2nd/3rd year</w:t>
-      </w:r>
-      <w:proofErr w:type="gramStart"/>
-      <w:r>
-        <w:t xml:space="preserve">"  </w:t>
-      </w:r>
-      <w:r>
-        <w:t>=</w:t>
-      </w:r>
-      <w:proofErr w:type="gramEnd"/>
-      <w:r>
-        <w:t xml:space="preserve"> “J”</w:t>
-      </w:r>
-    </w:p>
-    <w:p>
-      <w:r>
-        <w:t>"3rd year</w:t>
-      </w:r>
-      <w:proofErr w:type="gramStart"/>
-      <w:r>
-        <w:t xml:space="preserve">"  </w:t>
-      </w:r>
-      <w:r>
-        <w:t>=</w:t>
-      </w:r>
-      <w:proofErr w:type="gramEnd"/>
-      <w:r>
-        <w:t xml:space="preserve"> “J”</w:t>
+        <w:t xml:space="preserve">"2nd/3rd year"  </w:t>
+      </w:r>
+      <w:r>
+        <w:t>= “J”</w:t>
+      </w:r>
+    </w:p>
+    <w:p>
+      <w:r>
+        <w:t xml:space="preserve">"3rd year"  </w:t>
+      </w:r>
+      <w:r>
+        <w:t>= “J”</w:t>
       </w:r>
       <w:r>
         <w:t xml:space="preserve">  </w:t>
@@ -619,18 +532,10 @@
     </w:p>
     <w:p>
       <w:r>
-        <w:t>"1st year</w:t>
-      </w:r>
-      <w:proofErr w:type="gramStart"/>
-      <w:r>
-        <w:t xml:space="preserve">"  </w:t>
-      </w:r>
-      <w:r>
-        <w:t>=</w:t>
-      </w:r>
-      <w:proofErr w:type="gramEnd"/>
-      <w:r>
-        <w:t xml:space="preserve"> “J”</w:t>
+        <w:t xml:space="preserve">"1st year"  </w:t>
+      </w:r>
+      <w:r>
+        <w:t>= “J”</w:t>
       </w:r>
       <w:r>
         <w:t xml:space="preserve">  </w:t>
@@ -660,18 +565,10 @@
     </w:p>
     <w:p>
       <w:r>
-        <w:t xml:space="preserve"> "NA</w:t>
-      </w:r>
-      <w:proofErr w:type="gramStart"/>
-      <w:r>
-        <w:t xml:space="preserve">"  </w:t>
-      </w:r>
-      <w:r>
-        <w:t>=</w:t>
-      </w:r>
-      <w:proofErr w:type="gramEnd"/>
-      <w:r>
-        <w:t xml:space="preserve"> NA</w:t>
+        <w:t xml:space="preserve"> "NA"  </w:t>
+      </w:r>
+      <w:r>
+        <w:t>= NA</w:t>
       </w:r>
       <w:r>
         <w:t xml:space="preserve">      </w:t>
@@ -679,18 +576,10 @@
     </w:p>
     <w:p>
       <w:r>
-        <w:t>"2nd Year</w:t>
-      </w:r>
-      <w:proofErr w:type="gramStart"/>
-      <w:r>
-        <w:t xml:space="preserve">"  </w:t>
-      </w:r>
-      <w:r>
-        <w:t>=</w:t>
-      </w:r>
-      <w:proofErr w:type="gramEnd"/>
-      <w:r>
-        <w:t xml:space="preserve"> “J”</w:t>
+        <w:t xml:space="preserve">"2nd Year"  </w:t>
+      </w:r>
+      <w:r>
+        <w:t>= “J”</w:t>
       </w:r>
       <w:r>
         <w:t xml:space="preserve">     </w:t>
@@ -717,23 +606,10 @@
     </w:p>
     <w:p>
       <w:r>
-        <w:t xml:space="preserve">"Adult </w:t>
-      </w:r>
-      <w:proofErr w:type="spellStart"/>
-      <w:r>
-        <w:t>bc</w:t>
-      </w:r>
-      <w:proofErr w:type="spellEnd"/>
-      <w:proofErr w:type="gramStart"/>
-      <w:r>
-        <w:t xml:space="preserve">" </w:t>
-      </w:r>
-      <w:r>
-        <w:t xml:space="preserve"> =</w:t>
-      </w:r>
-      <w:proofErr w:type="gramEnd"/>
-      <w:r>
-        <w:t xml:space="preserve"> “A”</w:t>
+        <w:t xml:space="preserve">"Adult bc" </w:t>
+      </w:r>
+      <w:r>
+        <w:t xml:space="preserve"> = “A”</w:t>
       </w:r>
       <w:r>
         <w:t xml:space="preserve">      </w:t>
@@ -797,13 +673,8 @@
     </w:p>
     <w:p/>
     <w:p>
-      <w:proofErr w:type="spellStart"/>
-      <w:r>
-        <w:t>HabType</w:t>
-      </w:r>
-      <w:proofErr w:type="spellEnd"/>
-      <w:r>
-        <w:t>: Habitat type of the location where the ibis was sampled</w:t>
+      <w:r>
+        <w:t>HabType: Habitat type of the location where the ibis was sampled</w:t>
       </w:r>
     </w:p>
     <w:p>
@@ -818,51 +689,20 @@
     </w:p>
     <w:p/>
     <w:p>
-      <w:proofErr w:type="spellStart"/>
-      <w:r>
-        <w:t>TotalRBC</w:t>
-      </w:r>
-      <w:proofErr w:type="spellEnd"/>
-      <w:r>
-        <w:t>: Total Red Blood Cell count for the sampled ibis</w:t>
-      </w:r>
-    </w:p>
-    <w:p/>
-    <w:p>
-      <w:proofErr w:type="spellStart"/>
-      <w:r>
-        <w:t>NumHae</w:t>
-      </w:r>
-      <w:proofErr w:type="spellEnd"/>
-      <w:r>
-        <w:t xml:space="preserve">: Number of </w:t>
-      </w:r>
-      <w:proofErr w:type="spellStart"/>
-      <w:r>
-        <w:t>Haemoproteus</w:t>
-      </w:r>
-      <w:proofErr w:type="spellEnd"/>
-      <w:r>
-        <w:t xml:space="preserve"> seen</w:t>
-      </w:r>
-    </w:p>
-    <w:p/>
-    <w:p>
-      <w:proofErr w:type="spellStart"/>
-      <w:r>
-        <w:t>HaeParasit</w:t>
-      </w:r>
-      <w:proofErr w:type="spellEnd"/>
-      <w:r>
-        <w:t xml:space="preserve">: </w:t>
-      </w:r>
-      <w:proofErr w:type="spellStart"/>
-      <w:r>
-        <w:t>Haemoproteus</w:t>
-      </w:r>
-      <w:proofErr w:type="spellEnd"/>
-      <w:r>
-        <w:t xml:space="preserve"> parasitemia measured from the sampled Ibis</w:t>
+      <w:r>
+        <w:t>TotalRBC: Total Red Blood Cell count for the sampled ibis</w:t>
+      </w:r>
+    </w:p>
+    <w:p/>
+    <w:p>
+      <w:r>
+        <w:t>NumHae: Number of Haemoproteus seen</w:t>
+      </w:r>
+    </w:p>
+    <w:p/>
+    <w:p>
+      <w:r>
+        <w:t>HaeParasit: Haemoproteus parasitemia measured from the sampled Ibis</w:t>
       </w:r>
     </w:p>
     <w:p/>
@@ -873,114 +713,62 @@
     </w:p>
     <w:p/>
     <w:p>
-      <w:proofErr w:type="spellStart"/>
-      <w:r>
-        <w:t>AvgRBC</w:t>
-      </w:r>
-      <w:proofErr w:type="spellEnd"/>
-      <w:r>
-        <w:t>: Average Red Blood Cell count for the sampled Ibis (based on F1-F3)</w:t>
-      </w:r>
-    </w:p>
-    <w:p/>
-    <w:p>
-      <w:proofErr w:type="spellStart"/>
-      <w:r>
-        <w:t>IbisNum</w:t>
-      </w:r>
-      <w:proofErr w:type="spellEnd"/>
-      <w:r>
-        <w:t>: Number of the sampled ibis, matches with IbisFieldDataOct19_2017 dataset</w:t>
-      </w:r>
-    </w:p>
-    <w:p/>
-    <w:p>
-      <w:proofErr w:type="spellStart"/>
-      <w:r>
-        <w:t>TotalMassG</w:t>
-      </w:r>
-      <w:proofErr w:type="spellEnd"/>
-      <w:r>
-        <w:t>: Total mass of the ibis and sample bag in grams</w:t>
+      <w:r>
+        <w:t>AvgRBC: Average Red Blood Cell count for the sampled Ibis (based on F1-F3)</w:t>
+      </w:r>
+    </w:p>
+    <w:p/>
+    <w:p>
+      <w:r>
+        <w:t>IbisNum: Number of the sampled ibis, matches with IbisFieldDataOct19_2017 dataset</w:t>
+      </w:r>
+    </w:p>
+    <w:p/>
+    <w:p>
+      <w:r>
+        <w:t>TotalMassG: Total mass of the ibis and sample bag in grams</w:t>
       </w:r>
     </w:p>
     <w:p>
       <w:r>
         <w:br/>
-      </w:r>
-      <w:proofErr w:type="spellStart"/>
-      <w:r>
-        <w:t>BagMass</w:t>
-      </w:r>
-      <w:proofErr w:type="spellEnd"/>
-      <w:r>
-        <w:t>: Total mass of the bag the ibis was sampled in in grams</w:t>
-      </w:r>
-    </w:p>
-    <w:p/>
-    <w:p>
-      <w:proofErr w:type="spellStart"/>
-      <w:r>
-        <w:t>BirdMassG</w:t>
-      </w:r>
-      <w:proofErr w:type="spellEnd"/>
-      <w:r>
-        <w:t>: Total mass of just the sampled ibis in grams</w:t>
-      </w:r>
-    </w:p>
-    <w:p/>
-    <w:p>
-      <w:proofErr w:type="spellStart"/>
-      <w:r>
-        <w:t>BodyCondScore</w:t>
-      </w:r>
-      <w:proofErr w:type="spellEnd"/>
-      <w:r>
-        <w:t>: Body condition score</w:t>
-      </w:r>
-    </w:p>
-    <w:p/>
-    <w:p>
-      <w:proofErr w:type="spellStart"/>
-      <w:r>
-        <w:t>EctoParasitScore</w:t>
-      </w:r>
-      <w:proofErr w:type="spellEnd"/>
-      <w:r>
-        <w:t>: Ectoparasite score</w:t>
-      </w:r>
-    </w:p>
-    <w:p/>
-    <w:p>
-      <w:proofErr w:type="spellStart"/>
-      <w:r>
-        <w:t>CulmenLmm</w:t>
-      </w:r>
-      <w:proofErr w:type="spellEnd"/>
-      <w:r>
-        <w:t>: Length of the culmen in mm</w:t>
-      </w:r>
-    </w:p>
-    <w:p/>
-    <w:p>
-      <w:proofErr w:type="spellStart"/>
-      <w:r>
-        <w:t>TarsusLmm</w:t>
-      </w:r>
-      <w:proofErr w:type="spellEnd"/>
-      <w:r>
-        <w:t>: Length of the Tarsus in mm</w:t>
-      </w:r>
-    </w:p>
-    <w:p/>
-    <w:p>
-      <w:proofErr w:type="spellStart"/>
-      <w:r>
-        <w:t>TarsusWmm</w:t>
-      </w:r>
-      <w:proofErr w:type="spellEnd"/>
-      <w:r>
-        <w:t>: Width of the Tarsus in mm</w:t>
+        <w:t>BagMass: Total mass of the bag the ibis was sampled in in grams</w:t>
+      </w:r>
+    </w:p>
+    <w:p/>
+    <w:p>
+      <w:r>
+        <w:t>BirdMassG: Total mass of just the sampled ibis in grams</w:t>
+      </w:r>
+    </w:p>
+    <w:p/>
+    <w:p>
+      <w:r>
+        <w:t>BodyCondScore: Body condition score</w:t>
+      </w:r>
+    </w:p>
+    <w:p/>
+    <w:p>
+      <w:r>
+        <w:t>EctoParasitScore: Ectoparasite score</w:t>
+      </w:r>
+    </w:p>
+    <w:p/>
+    <w:p>
+      <w:r>
+        <w:t>CulmenLmm: Length of the culmen in mm</w:t>
+      </w:r>
+    </w:p>
+    <w:p/>
+    <w:p>
+      <w:r>
+        <w:t>TarsusLmm: Length of the Tarsus in mm</w:t>
+      </w:r>
+    </w:p>
+    <w:p/>
+    <w:p>
+      <w:r>
+        <w:t>TarsusWmm: Width of the Tarsus in mm</w:t>
       </w:r>
     </w:p>
     <w:p/>
@@ -992,13 +780,8 @@
           <w:szCs w:val="22"/>
         </w:rPr>
       </w:pPr>
-      <w:proofErr w:type="spellStart"/>
-      <w:r>
-        <w:t>SeroVolBleed</w:t>
-      </w:r>
-      <w:proofErr w:type="spellEnd"/>
-      <w:r>
-        <w:t xml:space="preserve">: </w:t>
+      <w:r>
+        <w:t xml:space="preserve">SeroVolBleed: </w:t>
       </w:r>
       <w:r>
         <w:rPr>
@@ -1006,43 +789,7 @@
           <w:sz w:val="22"/>
           <w:szCs w:val="22"/>
         </w:rPr>
-        <w:t xml:space="preserve">Volume serology bleed B and C (ul; after </w:t>
-      </w:r>
-      <w:proofErr w:type="spellStart"/>
-      <w:r>
-        <w:rPr>
-          <w:color w:val="000000"/>
-          <w:sz w:val="22"/>
-          <w:szCs w:val="22"/>
-        </w:rPr>
-        <w:t>bka</w:t>
-      </w:r>
-      <w:proofErr w:type="spellEnd"/>
-      <w:r>
-        <w:rPr>
-          <w:color w:val="000000"/>
-          <w:sz w:val="22"/>
-          <w:szCs w:val="22"/>
-        </w:rPr>
-        <w:t xml:space="preserve"> and </w:t>
-      </w:r>
-      <w:proofErr w:type="spellStart"/>
-      <w:r>
-        <w:rPr>
-          <w:color w:val="000000"/>
-          <w:sz w:val="22"/>
-          <w:szCs w:val="22"/>
-        </w:rPr>
-        <w:t>cort</w:t>
-      </w:r>
-      <w:proofErr w:type="spellEnd"/>
-      <w:r>
-        <w:rPr>
-          <w:color w:val="000000"/>
-          <w:sz w:val="22"/>
-          <w:szCs w:val="22"/>
-        </w:rPr>
-        <w:t>)</w:t>
+        <w:t>Volume serology bleed B and C (ul; after bka and cort)</w:t>
       </w:r>
     </w:p>
     <w:p/>
@@ -1141,13 +888,8 @@
         <w:t>Sex</w:t>
       </w:r>
       <w:r>
-        <w:t xml:space="preserve"> = </w:t>
-      </w:r>
-      <w:proofErr w:type="spellStart"/>
-      <w:r>
-        <w:t>PCR.sex</w:t>
-      </w:r>
-      <w:proofErr w:type="spellEnd"/>
+        <w:t xml:space="preserve"> = PCR.sex</w:t>
+      </w:r>
     </w:p>
     <w:p>
       <w:r>
@@ -1170,51 +912,28 @@
         <w:t>Habitat Type</w:t>
       </w:r>
       <w:r>
-        <w:t xml:space="preserve"> = </w:t>
-      </w:r>
-      <w:proofErr w:type="spellStart"/>
-      <w:r>
-        <w:t>Habitat.type</w:t>
-      </w:r>
-      <w:proofErr w:type="spellEnd"/>
+        <w:t xml:space="preserve"> = Habitat.type</w:t>
+      </w:r>
     </w:p>
     <w:p>
       <w:r>
         <w:t>Ibis Number</w:t>
       </w:r>
       <w:r>
-        <w:t xml:space="preserve"> = </w:t>
-      </w:r>
-      <w:proofErr w:type="spellStart"/>
-      <w:r>
-        <w:t>Ibis.number</w:t>
-      </w:r>
-      <w:proofErr w:type="spellEnd"/>
-    </w:p>
-    <w:p>
-      <w:r>
-        <w:t xml:space="preserve">Mass bird (g) = </w:t>
-      </w:r>
-      <w:proofErr w:type="spellStart"/>
-      <w:r>
-        <w:t>BirdMassG</w:t>
-      </w:r>
-      <w:proofErr w:type="spellEnd"/>
+        <w:t xml:space="preserve"> = Ibis.number</w:t>
+      </w:r>
+    </w:p>
+    <w:p>
+      <w:r>
+        <w:t>Mass bird (g) = BirdMassG</w:t>
+      </w:r>
     </w:p>
     <w:p>
       <w:r>
         <w:t>Body condition score (1-5)</w:t>
       </w:r>
       <w:r>
-        <w:t xml:space="preserve"> = </w:t>
-      </w:r>
-      <w:proofErr w:type="spellStart"/>
-      <w:r>
-        <w:t>BodyCondScore</w:t>
-      </w:r>
-      <w:proofErr w:type="spellEnd"/>
-      <w:r>
-        <w:t xml:space="preserve"> </w:t>
+        <w:t xml:space="preserve"> = BodyCondScore </w:t>
       </w:r>
     </w:p>
     <w:p>
@@ -1222,78 +941,48 @@
         <w:t>Ectoparasite score (1-5)</w:t>
       </w:r>
       <w:r>
-        <w:t xml:space="preserve"> = </w:t>
-      </w:r>
-      <w:proofErr w:type="spellStart"/>
-      <w:r>
-        <w:t>EctoParasitScore</w:t>
-      </w:r>
-      <w:proofErr w:type="spellEnd"/>
+        <w:t xml:space="preserve"> = EctoParasitScore</w:t>
+      </w:r>
     </w:p>
     <w:p>
       <w:r>
         <w:t>Culmen length</w:t>
       </w:r>
       <w:r>
-        <w:t xml:space="preserve"> = </w:t>
-      </w:r>
-      <w:proofErr w:type="spellStart"/>
-      <w:r>
-        <w:t>CulmenLmm</w:t>
-      </w:r>
-      <w:proofErr w:type="spellEnd"/>
+        <w:t xml:space="preserve"> = CulmenLmm</w:t>
+      </w:r>
     </w:p>
     <w:p>
       <w:r>
         <w:t>Wing chord length</w:t>
       </w:r>
       <w:r>
-        <w:t xml:space="preserve"> = </w:t>
-      </w:r>
-      <w:proofErr w:type="spellStart"/>
-      <w:r>
-        <w:t>WingChordLmm</w:t>
-      </w:r>
-      <w:proofErr w:type="spellEnd"/>
+        <w:t xml:space="preserve"> = WingChordLmm</w:t>
+      </w:r>
     </w:p>
     <w:p>
       <w:r>
         <w:t>Tarsus length</w:t>
       </w:r>
       <w:r>
-        <w:t xml:space="preserve"> = </w:t>
-      </w:r>
-      <w:proofErr w:type="spellStart"/>
-      <w:r>
-        <w:t>TarsusLmm</w:t>
-      </w:r>
-      <w:proofErr w:type="spellEnd"/>
+        <w:t xml:space="preserve"> = TarsusLmm</w:t>
+      </w:r>
     </w:p>
     <w:p>
       <w:r>
         <w:t>Tarsus width</w:t>
       </w:r>
       <w:r>
-        <w:t xml:space="preserve"> = </w:t>
-      </w:r>
-      <w:proofErr w:type="spellStart"/>
-      <w:r>
-        <w:t>TarsusWmm</w:t>
-      </w:r>
-      <w:proofErr w:type="spellEnd"/>
+        <w:t xml:space="preserve"> = TarsusWmm</w:t>
+      </w:r>
     </w:p>
     <w:p>
       <w:r>
         <w:t>Habituation score of flock (1-5)</w:t>
       </w:r>
       <w:r>
-        <w:t xml:space="preserve"> = </w:t>
-      </w:r>
-      <w:proofErr w:type="spellStart"/>
-      <w:r>
-        <w:t>HabFlockScore</w:t>
-      </w:r>
-      <w:proofErr w:type="spellEnd"/>
+        <w:t xml:space="preserve"> = HabFlockScore</w:t>
+      </w:r>
     </w:p>
     <w:p/>
     <w:p>
@@ -1326,15 +1015,7 @@
     </w:p>
     <w:p>
       <w:r>
-        <w:t xml:space="preserve"> [2] "Cat House (Bonnie's, Richard Lane)</w:t>
-      </w:r>
-      <w:proofErr w:type="gramStart"/>
-      <w:r>
-        <w:t>"  =</w:t>
-      </w:r>
-      <w:proofErr w:type="gramEnd"/>
-      <w:r>
-        <w:t xml:space="preserve"> “CAT”</w:t>
+        <w:t xml:space="preserve"> [2] "Cat House (Bonnie's, Richard Lane)"  = “CAT”</w:t>
       </w:r>
     </w:p>
     <w:p>
@@ -1349,36 +1030,12 @@
     </w:p>
     <w:p>
       <w:r>
-        <w:t xml:space="preserve"> [5] "Dreher Park</w:t>
-      </w:r>
-      <w:proofErr w:type="gramStart"/>
-      <w:r>
-        <w:t>"  =</w:t>
-      </w:r>
-      <w:proofErr w:type="gramEnd"/>
-      <w:r>
-        <w:t xml:space="preserve"> “DRP”                        </w:t>
-      </w:r>
-    </w:p>
-    <w:p>
-      <w:r>
-        <w:t xml:space="preserve"> [6] "</w:t>
-      </w:r>
-      <w:proofErr w:type="spellStart"/>
-      <w:r>
-        <w:t>Fisheating</w:t>
-      </w:r>
-      <w:proofErr w:type="spellEnd"/>
-      <w:r>
-        <w:t xml:space="preserve"> Creek</w:t>
-      </w:r>
-      <w:proofErr w:type="gramStart"/>
-      <w:r>
-        <w:t>"  =</w:t>
-      </w:r>
-      <w:proofErr w:type="gramEnd"/>
-      <w:r>
-        <w:t xml:space="preserve"> “FC”                   </w:t>
+        <w:t xml:space="preserve"> [5] "Dreher Park"  = “DRP”                        </w:t>
+      </w:r>
+    </w:p>
+    <w:p>
+      <w:r>
+        <w:t xml:space="preserve"> [6] "Fisheating Creek"  = “FC”                   </w:t>
       </w:r>
     </w:p>
     <w:p>
@@ -1388,28 +1045,12 @@
     </w:p>
     <w:p>
       <w:r>
-        <w:t xml:space="preserve"> [8] "Gaines Park</w:t>
-      </w:r>
-      <w:proofErr w:type="gramStart"/>
-      <w:r>
-        <w:t>"  =</w:t>
-      </w:r>
-      <w:proofErr w:type="gramEnd"/>
-      <w:r>
-        <w:t xml:space="preserve"> “GP”                        </w:t>
-      </w:r>
-    </w:p>
-    <w:p>
-      <w:r>
-        <w:t xml:space="preserve"> [9] "Indian Creek</w:t>
-      </w:r>
-      <w:proofErr w:type="gramStart"/>
-      <w:r>
-        <w:t>"  =</w:t>
-      </w:r>
-      <w:proofErr w:type="gramEnd"/>
-      <w:r>
-        <w:t xml:space="preserve"> “ICP”                       </w:t>
+        <w:t xml:space="preserve"> [8] "Gaines Park"  = “GP”                        </w:t>
+      </w:r>
+    </w:p>
+    <w:p>
+      <w:r>
+        <w:t xml:space="preserve"> [9] "Indian Creek"  = “ICP”                       </w:t>
       </w:r>
     </w:p>
     <w:p>
@@ -1434,54 +1075,22 @@
     </w:p>
     <w:p>
       <w:r>
-        <w:t>[14] "Lion Country Safari</w:t>
-      </w:r>
-      <w:proofErr w:type="gramStart"/>
-      <w:r>
-        <w:t>"  =</w:t>
-      </w:r>
-      <w:proofErr w:type="gramEnd"/>
-      <w:r>
-        <w:t xml:space="preserve"> “LCS”                </w:t>
-      </w:r>
-    </w:p>
-    <w:p>
-      <w:r>
-        <w:t>[15] "Lake Worth</w:t>
-      </w:r>
-      <w:proofErr w:type="gramStart"/>
-      <w:r>
-        <w:t>"  =</w:t>
-      </w:r>
-      <w:proofErr w:type="gramEnd"/>
-      <w:r>
-        <w:t xml:space="preserve"> “LW”                         </w:t>
-      </w:r>
-    </w:p>
-    <w:p>
-      <w:r>
-        <w:t>[16] "Loxahatchee Slough</w:t>
-      </w:r>
-      <w:proofErr w:type="gramStart"/>
-      <w:r>
-        <w:t>"  “</w:t>
-      </w:r>
-      <w:proofErr w:type="gramEnd"/>
-      <w:r>
-        <w:t xml:space="preserve">LOXS”                 </w:t>
-      </w:r>
-    </w:p>
-    <w:p>
-      <w:r>
-        <w:t>[17] "Loxahatchee Wildlife Refuge</w:t>
-      </w:r>
-      <w:proofErr w:type="gramStart"/>
-      <w:r>
-        <w:t>"  =</w:t>
-      </w:r>
-      <w:proofErr w:type="gramEnd"/>
-      <w:r>
-        <w:t xml:space="preserve"> “LOXWR”        </w:t>
+        <w:t xml:space="preserve">[14] "Lion Country Safari"  = “LCS”                </w:t>
+      </w:r>
+    </w:p>
+    <w:p>
+      <w:r>
+        <w:t xml:space="preserve">[15] "Lake Worth"  = “LW”                         </w:t>
+      </w:r>
+    </w:p>
+    <w:p>
+      <w:r>
+        <w:t xml:space="preserve">[16] "Loxahatchee Slough"  “LOXS”                 </w:t>
+      </w:r>
+    </w:p>
+    <w:p>
+      <w:r>
+        <w:t xml:space="preserve">[17] "Loxahatchee Wildlife Refuge"  = “LOXWR”        </w:t>
       </w:r>
     </w:p>
     <w:p>
@@ -1530,18 +1139,10 @@
     </w:p>
     <w:p>
       <w:r>
-        <w:t>[22] "CROW Wildlife Rehabilitation Center</w:t>
-      </w:r>
-      <w:proofErr w:type="gramStart"/>
-      <w:r>
-        <w:t xml:space="preserve">"  </w:t>
-      </w:r>
-      <w:r>
-        <w:t>=</w:t>
-      </w:r>
-      <w:proofErr w:type="gramEnd"/>
-      <w:r>
-        <w:t xml:space="preserve"> “CROW”</w:t>
+        <w:t xml:space="preserve">[22] "CROW Wildlife Rehabilitation Center"  </w:t>
+      </w:r>
+      <w:r>
+        <w:t>= “CROW”</w:t>
       </w:r>
     </w:p>
     <w:p>
@@ -1557,13 +1158,8 @@
     </w:p>
     <w:p>
       <w:r>
-        <w:t>[24] "</w:t>
-      </w:r>
-      <w:proofErr w:type="spellStart"/>
-      <w:r>
-        <w:t>TetraTech</w:t>
-      </w:r>
-      <w:proofErr w:type="spellEnd"/>
+        <w:t>[24] "TetraTech</w:t>
+      </w:r>
       <w:r>
         <w:t>” = “TT”</w:t>
       </w:r>
@@ -1604,15 +1200,7 @@
     </w:p>
     <w:p>
       <w:r>
-        <w:t>"NA</w:t>
-      </w:r>
-      <w:proofErr w:type="gramStart"/>
-      <w:r>
-        <w:t>"  =</w:t>
-      </w:r>
-      <w:proofErr w:type="gramEnd"/>
-      <w:r>
-        <w:t xml:space="preserve"> NA     </w:t>
+        <w:t xml:space="preserve">"NA"  = NA     </w:t>
       </w:r>
     </w:p>
     <w:p>
@@ -1627,15 +1215,7 @@
     </w:p>
     <w:p>
       <w:r>
-        <w:t xml:space="preserve">"2nd year </w:t>
-      </w:r>
-      <w:proofErr w:type="gramStart"/>
-      <w:r>
-        <w:t>“ =</w:t>
-      </w:r>
-      <w:proofErr w:type="gramEnd"/>
-      <w:r>
-        <w:t xml:space="preserve"> “J”</w:t>
+        <w:t>"2nd year “ = “J”</w:t>
       </w:r>
     </w:p>
     <w:p>
@@ -1722,46 +1302,26 @@
     </w:p>
     <w:p/>
     <w:p>
-      <w:proofErr w:type="spellStart"/>
-      <w:r>
-        <w:t>HabType</w:t>
-      </w:r>
-      <w:proofErr w:type="spellEnd"/>
-      <w:r>
-        <w:t>: Habitat type of the location where the ibis was sampled</w:t>
-      </w:r>
-    </w:p>
-    <w:p/>
-    <w:p>
-      <w:proofErr w:type="spellStart"/>
-      <w:r>
-        <w:t>IbisNum</w:t>
-      </w:r>
-      <w:proofErr w:type="spellEnd"/>
-      <w:r>
-        <w:t>: Number of the sampled ibis, matches with IbisFieldDataOct19_2017 dataset</w:t>
-      </w:r>
-    </w:p>
-    <w:p/>
-    <w:p>
-      <w:proofErr w:type="spellStart"/>
-      <w:r>
-        <w:t>BirdMassG</w:t>
-      </w:r>
-      <w:proofErr w:type="spellEnd"/>
-      <w:r>
-        <w:t>: Total mass of just the sampled ibis in grams</w:t>
-      </w:r>
-    </w:p>
-    <w:p/>
-    <w:p>
-      <w:proofErr w:type="spellStart"/>
-      <w:r>
-        <w:t>BodyCondScore</w:t>
-      </w:r>
-      <w:proofErr w:type="spellEnd"/>
-      <w:r>
-        <w:t>: Body condition score</w:t>
+      <w:r>
+        <w:t>HabType: Habitat type of the location where the ibis was sampled</w:t>
+      </w:r>
+    </w:p>
+    <w:p/>
+    <w:p>
+      <w:r>
+        <w:t>IbisNum: Number of the sampled ibis, matches with IbisFieldDataOct19_2017 dataset</w:t>
+      </w:r>
+    </w:p>
+    <w:p/>
+    <w:p>
+      <w:r>
+        <w:t>BirdMassG: Total mass of just the sampled ibis in grams</w:t>
+      </w:r>
+    </w:p>
+    <w:p/>
+    <w:p>
+      <w:r>
+        <w:t>BodyCondScore: Body condition score</w:t>
       </w:r>
       <w:r>
         <w:t xml:space="preserve">; </w:t>
@@ -1772,103 +1332,38 @@
     </w:p>
     <w:p/>
     <w:p>
-      <w:proofErr w:type="spellStart"/>
-      <w:r>
-        <w:t>EctoParasitScore</w:t>
-      </w:r>
-      <w:proofErr w:type="spellEnd"/>
-      <w:r>
-        <w:t>: Ectoparasite score</w:t>
+      <w:r>
+        <w:t>EctoParasitScore: Ectoparasite score</w:t>
       </w:r>
       <w:r>
         <w:t xml:space="preserve">; </w:t>
       </w:r>
       <w:r>
-        <w:t>ectoparasite loads of lice [</w:t>
-      </w:r>
-      <w:proofErr w:type="spellStart"/>
-      <w:r>
-        <w:t>Phthiraptera</w:t>
-      </w:r>
-      <w:proofErr w:type="spellEnd"/>
-      <w:r>
-        <w:t xml:space="preserve">: </w:t>
-      </w:r>
-      <w:proofErr w:type="spellStart"/>
-      <w:r>
-        <w:t>Ardeicola</w:t>
-      </w:r>
-      <w:proofErr w:type="spellEnd"/>
-      <w:r>
-        <w:t xml:space="preserve"> spp., </w:t>
-      </w:r>
-      <w:proofErr w:type="spellStart"/>
-      <w:r>
-        <w:t>Colpocephalum</w:t>
-      </w:r>
-      <w:proofErr w:type="spellEnd"/>
-      <w:r>
-        <w:t xml:space="preserve"> spp., </w:t>
-      </w:r>
-      <w:proofErr w:type="spellStart"/>
-      <w:r>
-        <w:t>Ibidoecus</w:t>
-      </w:r>
-      <w:proofErr w:type="spellEnd"/>
-      <w:r>
-        <w:t xml:space="preserve"> spp., and </w:t>
-      </w:r>
-      <w:proofErr w:type="spellStart"/>
-      <w:r>
-        <w:t>Plegadiphilus</w:t>
-      </w:r>
-      <w:proofErr w:type="spellEnd"/>
-      <w:r>
-        <w:t xml:space="preserve"> spp.] on head and neck, and mite [Acari] eggs on flight feathers. Ectoparasite burdens were scored on an ordinal scale: 1 (no parasites observed), 2 (&lt;50 mite eggs or &lt;5 lice), 3 (between 50 and 100 mite eggs and/or &lt;10 lice), 4 (between 100 and 150 mite eggs and/or &lt;20 lice), and 5 (&gt;150 mite eggs and &gt;150 mite eggs).</w:t>
-      </w:r>
-    </w:p>
-    <w:p/>
-    <w:p>
-      <w:proofErr w:type="spellStart"/>
-      <w:r>
-        <w:t>CulmenLmm</w:t>
-      </w:r>
-      <w:proofErr w:type="spellEnd"/>
-      <w:r>
-        <w:t>: Length of the culmen in mm</w:t>
-      </w:r>
-    </w:p>
-    <w:p/>
-    <w:p>
-      <w:proofErr w:type="spellStart"/>
-      <w:r>
-        <w:t>WingChordLmm</w:t>
-      </w:r>
-      <w:proofErr w:type="spellEnd"/>
-      <w:r>
-        <w:t>: Length of the wing chord in mm</w:t>
-      </w:r>
-    </w:p>
-    <w:p/>
-    <w:p>
-      <w:proofErr w:type="spellStart"/>
-      <w:r>
-        <w:t>TarsusLmm</w:t>
-      </w:r>
-      <w:proofErr w:type="spellEnd"/>
-      <w:r>
-        <w:t>: Length of the Tarsus in mm</w:t>
-      </w:r>
-    </w:p>
-    <w:p/>
-    <w:p>
-      <w:proofErr w:type="spellStart"/>
-      <w:r>
-        <w:t>TarsusWmm</w:t>
-      </w:r>
-      <w:proofErr w:type="spellEnd"/>
-      <w:r>
-        <w:t>: Width of the Tarsus in mm</w:t>
+        <w:t>ectoparasite loads of lice [Phthiraptera: Ardeicola spp., Colpocephalum spp., Ibidoecus spp., and Plegadiphilus spp.] on head and neck, and mite [Acari] eggs on flight feathers. Ectoparasite burdens were scored on an ordinal scale: 1 (no parasites observed), 2 (&lt;50 mite eggs or &lt;5 lice), 3 (between 50 and 100 mite eggs and/or &lt;10 lice), 4 (between 100 and 150 mite eggs and/or &lt;20 lice), and 5 (&gt;150 mite eggs and &gt;150 mite eggs).</w:t>
+      </w:r>
+    </w:p>
+    <w:p/>
+    <w:p>
+      <w:r>
+        <w:t>CulmenLmm: Length of the culmen in mm</w:t>
+      </w:r>
+    </w:p>
+    <w:p/>
+    <w:p>
+      <w:r>
+        <w:t>WingChordLmm: Length of the wing chord in mm</w:t>
+      </w:r>
+    </w:p>
+    <w:p/>
+    <w:p>
+      <w:r>
+        <w:t>TarsusLmm: Length of the Tarsus in mm</w:t>
+      </w:r>
+    </w:p>
+    <w:p/>
+    <w:p>
+      <w:r>
+        <w:t>TarsusWmm: Width of the Tarsus in mm</w:t>
       </w:r>
     </w:p>
     <w:p/>
@@ -1879,13 +1374,8 @@
           <w:color w:val="000000"/>
         </w:rPr>
       </w:pPr>
-      <w:proofErr w:type="spellStart"/>
-      <w:r>
-        <w:t>HabFlockScore</w:t>
-      </w:r>
-      <w:proofErr w:type="spellEnd"/>
-      <w:r>
-        <w:t xml:space="preserve">: </w:t>
+      <w:r>
+        <w:t xml:space="preserve">HabFlockScore: </w:t>
       </w:r>
       <w:r>
         <w:rPr>
@@ -1993,14 +1483,12 @@
     </w:p>
     <w:p/>
     <w:p>
-      <w:proofErr w:type="spellStart"/>
       <w:r>
         <w:rPr>
           <w:u w:val="single"/>
         </w:rPr>
         <w:t>HgPPM</w:t>
       </w:r>
-      <w:proofErr w:type="spellEnd"/>
       <w:r>
         <w:t>: Assuming parts per million of mercury</w:t>
       </w:r>
@@ -2034,15 +1522,7 @@
     </w:p>
     <w:p>
       <w:r>
-        <w:t xml:space="preserve"> [4] "Dreher Park</w:t>
-      </w:r>
-      <w:proofErr w:type="gramStart"/>
-      <w:r>
-        <w:t>"  =</w:t>
-      </w:r>
-      <w:proofErr w:type="gramEnd"/>
-      <w:r>
-        <w:t xml:space="preserve"> “DRP”                        </w:t>
+        <w:t xml:space="preserve"> [4] "Dreher Park"  = “DRP”                        </w:t>
       </w:r>
     </w:p>
     <w:p>
@@ -2052,15 +1532,7 @@
     </w:p>
     <w:p>
       <w:r>
-        <w:t xml:space="preserve"> [6] "Loxahatchee Wildlife Refuge</w:t>
-      </w:r>
-      <w:proofErr w:type="gramStart"/>
-      <w:r>
-        <w:t>"  =</w:t>
-      </w:r>
-      <w:proofErr w:type="gramEnd"/>
-      <w:r>
-        <w:t xml:space="preserve"> “LOXWR”       </w:t>
+        <w:t xml:space="preserve"> [6] "Loxahatchee Wildlife Refuge"  = “LOXWR”       </w:t>
       </w:r>
     </w:p>
     <w:p>
@@ -2070,15 +1542,7 @@
     </w:p>
     <w:p>
       <w:r>
-        <w:t xml:space="preserve"> [8] "Gaines Park</w:t>
-      </w:r>
-      <w:proofErr w:type="gramStart"/>
-      <w:r>
-        <w:t>"  =</w:t>
-      </w:r>
-      <w:proofErr w:type="gramEnd"/>
-      <w:r>
-        <w:t xml:space="preserve"> “GP”                        </w:t>
+        <w:t xml:space="preserve"> [8] "Gaines Park"  = “GP”                        </w:t>
       </w:r>
     </w:p>
     <w:p>
@@ -2098,41 +1562,17 @@
     </w:p>
     <w:p>
       <w:r>
-        <w:t>[12] "</w:t>
-      </w:r>
-      <w:proofErr w:type="spellStart"/>
-      <w:r>
-        <w:t>TetraTech</w:t>
-      </w:r>
-      <w:proofErr w:type="spellEnd"/>
-      <w:r>
-        <w:t xml:space="preserve">" = “TT”                           </w:t>
-      </w:r>
-    </w:p>
-    <w:p>
-      <w:r>
-        <w:t xml:space="preserve">[13] "Loxahatchee NE </w:t>
-      </w:r>
-      <w:proofErr w:type="gramStart"/>
-      <w:r>
-        <w:t>"  =</w:t>
-      </w:r>
-      <w:proofErr w:type="gramEnd"/>
-      <w:r>
-        <w:t xml:space="preserve"> “LOXNE”                    </w:t>
-      </w:r>
-    </w:p>
-    <w:p>
-      <w:r>
-        <w:t>[14] "Green Cay</w:t>
-      </w:r>
-      <w:proofErr w:type="gramStart"/>
-      <w:r>
-        <w:t>"  =</w:t>
-      </w:r>
-      <w:proofErr w:type="gramEnd"/>
-      <w:r>
-        <w:t xml:space="preserve"> “GC”                          </w:t>
+        <w:t xml:space="preserve">[12] "TetraTech" = “TT”                           </w:t>
+      </w:r>
+    </w:p>
+    <w:p>
+      <w:r>
+        <w:t xml:space="preserve">[13] "Loxahatchee NE "  = “LOXNE”                    </w:t>
+      </w:r>
+    </w:p>
+    <w:p>
+      <w:r>
+        <w:t xml:space="preserve">[14] "Green Cay"  = “GC”                          </w:t>
       </w:r>
     </w:p>
     <w:p>
@@ -2152,13 +1592,8 @@
     </w:p>
     <w:p/>
     <w:p>
-      <w:proofErr w:type="spellStart"/>
-      <w:r>
-        <w:t>UrbanPercent</w:t>
-      </w:r>
-      <w:proofErr w:type="spellEnd"/>
-      <w:r>
-        <w:t xml:space="preserve">: % of the environment </w:t>
+      <w:r>
+        <w:t xml:space="preserve">UrbanPercent: % of the environment </w:t>
       </w:r>
       <w:r>
         <w:t xml:space="preserve">the ibis was sampled in </w:t>
@@ -2176,15 +1611,6 @@
     <w:p/>
     <w:p/>
     <w:p/>
-    <w:p/>
-    <w:p/>
-    <w:p/>
-    <w:p/>
-    <w:p/>
-    <w:p/>
-    <w:p/>
-    <w:p/>
-    <w:p/>
     <w:p>
       <w:r>
         <w:rPr>
@@ -2194,13 +1620,8 @@
       </w:r>
     </w:p>
     <w:p>
-      <w:proofErr w:type="spellStart"/>
-      <w:r>
-        <w:t>HaeParasitPA</w:t>
-      </w:r>
-      <w:proofErr w:type="spellEnd"/>
-      <w:r>
-        <w:t xml:space="preserve"> - Parasite presence (1) /absence (0)</w:t>
+      <w:r>
+        <w:t>HaeParasitPA - Parasite presence (1) /absence (0)</w:t>
       </w:r>
     </w:p>
     <w:sectPr>

</xml_diff>